<commit_message>
updates in the education files
</commit_message>
<xml_diff>
--- a/CsharpWeb/AspNetProject/IdeasDraftProject.docx
+++ b/CsharpWeb/AspNetProject/IdeasDraftProject.docx
@@ -200,43 +200,7 @@
           <w:szCs w:val="24"/>
           <w:lang w:val="en-US"/>
         </w:rPr>
-        <w:t xml:space="preserve">– Id is </w:t>
-      </w:r>
-      <w:proofErr w:type="spellStart"/>
-      <w:r>
-        <w:rPr>
-          <w:sz w:val="24"/>
-          <w:szCs w:val="24"/>
-          <w:lang w:val="en-US"/>
-        </w:rPr>
-        <w:t>Guid</w:t>
-      </w:r>
-      <w:proofErr w:type="spellEnd"/>
-      <w:r>
-        <w:rPr>
-          <w:sz w:val="24"/>
-          <w:szCs w:val="24"/>
-          <w:lang w:val="en-US"/>
-        </w:rPr>
-        <w:t xml:space="preserve"> !? nor </w:t>
-      </w:r>
-      <w:proofErr w:type="spellStart"/>
-      <w:r>
-        <w:rPr>
-          <w:sz w:val="24"/>
-          <w:szCs w:val="24"/>
-          <w:lang w:val="en-US"/>
-        </w:rPr>
-        <w:t>BaseModel</w:t>
-      </w:r>
-      <w:proofErr w:type="spellEnd"/>
-      <w:r>
-        <w:rPr>
-          <w:sz w:val="24"/>
-          <w:szCs w:val="24"/>
-          <w:lang w:val="en-US"/>
-        </w:rPr>
-        <w:t xml:space="preserve"> that creates the Ids </w:t>
+        <w:t xml:space="preserve">– Id is Guid !? nor BaseModel that creates the Ids </w:t>
       </w:r>
     </w:p>
     <w:p>
@@ -266,25 +230,7 @@
           <w:szCs w:val="24"/>
           <w:lang w:val="en-US"/>
         </w:rPr>
-        <w:t xml:space="preserve"> – Id, </w:t>
-      </w:r>
-      <w:proofErr w:type="gramStart"/>
-      <w:r>
-        <w:rPr>
-          <w:sz w:val="24"/>
-          <w:szCs w:val="24"/>
-          <w:lang w:val="en-US"/>
-        </w:rPr>
-        <w:t>Name ,</w:t>
-      </w:r>
-      <w:proofErr w:type="gramEnd"/>
-      <w:r>
-        <w:rPr>
-          <w:sz w:val="24"/>
-          <w:szCs w:val="24"/>
-          <w:lang w:val="en-US"/>
-        </w:rPr>
-        <w:t xml:space="preserve"> Address, List&lt;Doctor&gt; , List&lt;Patient&gt;, List&lt;Room&gt;</w:t>
+        <w:t xml:space="preserve"> – Id, Name , Address, List&lt;Doctor&gt; , List&lt;Patient&gt;, List&lt;Room&gt;</w:t>
       </w:r>
       <w:r>
         <w:rPr>
@@ -322,25 +268,7 @@
           <w:szCs w:val="24"/>
           <w:lang w:val="en-US"/>
         </w:rPr>
-        <w:t xml:space="preserve">      – Id, </w:t>
-      </w:r>
-      <w:proofErr w:type="gramStart"/>
-      <w:r>
-        <w:rPr>
-          <w:sz w:val="24"/>
-          <w:szCs w:val="24"/>
-          <w:lang w:val="en-US"/>
-        </w:rPr>
-        <w:t>Name ,</w:t>
-      </w:r>
-      <w:proofErr w:type="gramEnd"/>
-      <w:r>
-        <w:rPr>
-          <w:sz w:val="24"/>
-          <w:szCs w:val="24"/>
-          <w:lang w:val="en-US"/>
-        </w:rPr>
-        <w:t xml:space="preserve"> Address, List&lt;Doctor&gt; , List&lt;Patient&gt;, List&lt;Room&gt;</w:t>
+        <w:t xml:space="preserve">      – Id, Name , Address, List&lt;Doctor&gt; , List&lt;Patient&gt;, List&lt;Room&gt;</w:t>
       </w:r>
     </w:p>
     <w:p>
@@ -362,35 +290,7 @@
           <w:szCs w:val="24"/>
           <w:lang w:val="en-US"/>
         </w:rPr>
-        <w:t xml:space="preserve">Emergency – Id, Hospital </w:t>
-      </w:r>
-      <w:proofErr w:type="spellStart"/>
-      <w:proofErr w:type="gramStart"/>
-      <w:r>
-        <w:rPr>
-          <w:sz w:val="24"/>
-          <w:szCs w:val="24"/>
-          <w:lang w:val="en-US"/>
-        </w:rPr>
-        <w:t>hospital</w:t>
-      </w:r>
-      <w:proofErr w:type="spellEnd"/>
-      <w:r>
-        <w:rPr>
-          <w:sz w:val="24"/>
-          <w:szCs w:val="24"/>
-          <w:lang w:val="en-US"/>
-        </w:rPr>
-        <w:t xml:space="preserve"> ,</w:t>
-      </w:r>
-      <w:proofErr w:type="gramEnd"/>
-      <w:r>
-        <w:rPr>
-          <w:sz w:val="24"/>
-          <w:szCs w:val="24"/>
-          <w:lang w:val="en-US"/>
-        </w:rPr>
-        <w:t xml:space="preserve"> List&lt;Doctor&gt;, List&lt;Patient&gt;, List&lt;Nurse&gt;, List&lt;Driver&gt;</w:t>
+        <w:t>Emergency – Id, Hospital hospital , List&lt;Doctor&gt;, List&lt;Patient&gt;, List&lt;Nurse&gt;, List&lt;Driver&gt;</w:t>
       </w:r>
     </w:p>
     <w:p>
@@ -428,25 +328,7 @@
           <w:szCs w:val="24"/>
           <w:lang w:val="en-US"/>
         </w:rPr>
-        <w:t xml:space="preserve">, Surgery, Traumatology, </w:t>
-      </w:r>
-      <w:proofErr w:type="spellStart"/>
-      <w:r>
-        <w:rPr>
-          <w:sz w:val="24"/>
-          <w:szCs w:val="24"/>
-          <w:lang w:val="en-US"/>
-        </w:rPr>
-        <w:t>etc</w:t>
-      </w:r>
-      <w:proofErr w:type="spellEnd"/>
-      <w:r>
-        <w:rPr>
-          <w:sz w:val="24"/>
-          <w:szCs w:val="24"/>
-          <w:lang w:val="en-US"/>
-        </w:rPr>
-        <w:t>)</w:t>
+        <w:t>, Surgery, Traumatology, etc)</w:t>
       </w:r>
       <w:r>
         <w:rPr>
@@ -514,25 +396,7 @@
           <w:szCs w:val="24"/>
           <w:lang w:val="en-US"/>
         </w:rPr>
-        <w:t xml:space="preserve"> – </w:t>
-      </w:r>
-      <w:proofErr w:type="gramStart"/>
-      <w:r>
-        <w:rPr>
-          <w:sz w:val="24"/>
-          <w:szCs w:val="24"/>
-          <w:lang w:val="en-US"/>
-        </w:rPr>
-        <w:t>Id ,</w:t>
-      </w:r>
-      <w:proofErr w:type="gramEnd"/>
-      <w:r>
-        <w:rPr>
-          <w:sz w:val="24"/>
-          <w:szCs w:val="24"/>
-          <w:lang w:val="en-US"/>
-        </w:rPr>
-        <w:t xml:space="preserve"> Name, List&lt;Specialty&gt; , List &lt;Patient&gt;, List&lt;Hospital&gt;</w:t>
+        <w:t xml:space="preserve"> – Id , Name, List&lt;Specialty&gt; , List &lt;Patient&gt;, List&lt;Hospital&gt;</w:t>
       </w:r>
     </w:p>
     <w:p>
@@ -592,25 +456,7 @@
           <w:szCs w:val="24"/>
           <w:lang w:val="en-US"/>
         </w:rPr>
-        <w:t xml:space="preserve"> – </w:t>
-      </w:r>
-      <w:proofErr w:type="gramStart"/>
-      <w:r>
-        <w:rPr>
-          <w:sz w:val="24"/>
-          <w:szCs w:val="24"/>
-          <w:lang w:val="en-US"/>
-        </w:rPr>
-        <w:t>Id ,</w:t>
-      </w:r>
-      <w:proofErr w:type="gramEnd"/>
-      <w:r>
-        <w:rPr>
-          <w:sz w:val="24"/>
-          <w:szCs w:val="24"/>
-          <w:lang w:val="en-US"/>
-        </w:rPr>
-        <w:t xml:space="preserve"> Name, List&lt;Category&gt;, List&lt;Vehicle&gt;</w:t>
+        <w:t xml:space="preserve"> – Id , Name, List&lt;Category&gt;, List&lt;Vehicle&gt;</w:t>
       </w:r>
       <w:r>
         <w:rPr>
@@ -648,25 +494,7 @@
           <w:szCs w:val="24"/>
           <w:lang w:val="en-US"/>
         </w:rPr>
-        <w:t>Make, Model (</w:t>
-      </w:r>
-      <w:proofErr w:type="gramStart"/>
-      <w:r>
-        <w:rPr>
-          <w:sz w:val="24"/>
-          <w:szCs w:val="24"/>
-          <w:lang w:val="en-US"/>
-        </w:rPr>
-        <w:t>selection )</w:t>
-      </w:r>
-      <w:proofErr w:type="gramEnd"/>
-      <w:r>
-        <w:rPr>
-          <w:sz w:val="24"/>
-          <w:szCs w:val="24"/>
-          <w:lang w:val="en-US"/>
-        </w:rPr>
-        <w:t xml:space="preserve"> </w:t>
+        <w:t xml:space="preserve">Make, Model (selection ) </w:t>
       </w:r>
       <w:r>
         <w:rPr>
@@ -682,43 +510,7 @@
           <w:szCs w:val="24"/>
           <w:lang w:val="en-US"/>
         </w:rPr>
-        <w:t xml:space="preserve">, </w:t>
-      </w:r>
-      <w:proofErr w:type="spellStart"/>
-      <w:r>
-        <w:rPr>
-          <w:sz w:val="24"/>
-          <w:szCs w:val="24"/>
-          <w:lang w:val="en-US"/>
-        </w:rPr>
-        <w:t>carplate</w:t>
-      </w:r>
-      <w:proofErr w:type="spellEnd"/>
-      <w:r>
-        <w:rPr>
-          <w:sz w:val="24"/>
-          <w:szCs w:val="24"/>
-          <w:lang w:val="en-US"/>
-        </w:rPr>
-        <w:t xml:space="preserve"> , capacity , </w:t>
-      </w:r>
-      <w:proofErr w:type="spellStart"/>
-      <w:r>
-        <w:rPr>
-          <w:sz w:val="24"/>
-          <w:szCs w:val="24"/>
-          <w:lang w:val="en-US"/>
-        </w:rPr>
-        <w:t>fueltype</w:t>
-      </w:r>
-      <w:proofErr w:type="spellEnd"/>
-      <w:r>
-        <w:rPr>
-          <w:sz w:val="24"/>
-          <w:szCs w:val="24"/>
-          <w:lang w:val="en-US"/>
-        </w:rPr>
-        <w:t>(petrol, diesel , hybrid, electric)</w:t>
+        <w:t>, carplate , capacity , fueltype(petrol, diesel , hybrid, electric)</w:t>
       </w:r>
       <w:r>
         <w:rPr>
@@ -748,25 +540,7 @@
           <w:szCs w:val="24"/>
           <w:lang w:val="en-US"/>
         </w:rPr>
-        <w:t xml:space="preserve">Category – Id, Letter </w:t>
-      </w:r>
-      <w:proofErr w:type="gramStart"/>
-      <w:r>
-        <w:rPr>
-          <w:sz w:val="24"/>
-          <w:szCs w:val="24"/>
-          <w:lang w:val="en-US"/>
-        </w:rPr>
-        <w:t>… ??</w:t>
-      </w:r>
-      <w:proofErr w:type="gramEnd"/>
-      <w:r>
-        <w:rPr>
-          <w:sz w:val="24"/>
-          <w:szCs w:val="24"/>
-          <w:lang w:val="en-US"/>
-        </w:rPr>
-        <w:t xml:space="preserve"> </w:t>
+        <w:t xml:space="preserve">Category – Id, Letter … ?? </w:t>
       </w:r>
     </w:p>
     <w:p>
@@ -782,7 +556,6 @@
           <w:lang w:val="en-US"/>
         </w:rPr>
       </w:pPr>
-      <w:proofErr w:type="gramStart"/>
       <w:r>
         <w:rPr>
           <w:sz w:val="24"/>
@@ -797,16 +570,7 @@
           <w:szCs w:val="24"/>
           <w:lang w:val="en-US"/>
         </w:rPr>
-        <w:t>(</w:t>
-      </w:r>
-      <w:proofErr w:type="gramEnd"/>
-      <w:r>
-        <w:rPr>
-          <w:sz w:val="24"/>
-          <w:szCs w:val="24"/>
-          <w:lang w:val="en-US"/>
-        </w:rPr>
-        <w:t>can be null? Or default No</w:t>
+        <w:t>(can be null? Or default No</w:t>
       </w:r>
       <w:r>
         <w:rPr>
@@ -882,33 +646,15 @@
           <w:szCs w:val="24"/>
           <w:lang w:val="en-US"/>
         </w:rPr>
-        <w:t xml:space="preserve"> Id, </w:t>
-      </w:r>
-      <w:proofErr w:type="gramStart"/>
-      <w:r>
-        <w:rPr>
-          <w:sz w:val="24"/>
-          <w:szCs w:val="24"/>
-          <w:lang w:val="en-US"/>
-        </w:rPr>
-        <w:t xml:space="preserve">Name, </w:t>
-      </w:r>
-      <w:r>
-        <w:rPr>
-          <w:sz w:val="24"/>
-          <w:szCs w:val="24"/>
-          <w:lang w:val="en-US"/>
-        </w:rPr>
-        <w:t xml:space="preserve"> List</w:t>
-      </w:r>
-      <w:proofErr w:type="gramEnd"/>
-      <w:r>
-        <w:rPr>
-          <w:sz w:val="24"/>
-          <w:szCs w:val="24"/>
-          <w:lang w:val="en-US"/>
-        </w:rPr>
-        <w:t>&lt;City&gt;</w:t>
+        <w:t xml:space="preserve"> Id, Name, </w:t>
+      </w:r>
+      <w:r>
+        <w:rPr>
+          <w:sz w:val="24"/>
+          <w:szCs w:val="24"/>
+          <w:lang w:val="en-US"/>
+        </w:rPr>
+        <w:t xml:space="preserve"> List&lt;City&gt;</w:t>
       </w:r>
       <w:r>
         <w:rPr>
@@ -954,28 +700,8 @@
           <w:szCs w:val="24"/>
           <w:lang w:val="en-US"/>
         </w:rPr>
-        <w:t xml:space="preserve">, Type (??? Homeopathy, no prescription, </w:t>
-      </w:r>
-      <w:proofErr w:type="spellStart"/>
-      <w:proofErr w:type="gramStart"/>
-      <w:r>
-        <w:rPr>
-          <w:sz w:val="24"/>
-          <w:szCs w:val="24"/>
-          <w:lang w:val="en-US"/>
-        </w:rPr>
-        <w:t>etc</w:t>
-      </w:r>
-      <w:proofErr w:type="spellEnd"/>
-      <w:r>
-        <w:rPr>
-          <w:sz w:val="24"/>
-          <w:szCs w:val="24"/>
-          <w:lang w:val="en-US"/>
-        </w:rPr>
-        <w:t xml:space="preserve">  )</w:t>
-      </w:r>
-      <w:proofErr w:type="gramEnd"/>
+        <w:t>, Type (??? Homeopathy, no prescription, etc  )</w:t>
+      </w:r>
     </w:p>
     <w:p>
       <w:pPr>
@@ -1042,25 +768,7 @@
           <w:szCs w:val="24"/>
           <w:lang w:val="en-US"/>
         </w:rPr>
-        <w:t>, List&lt;Bed</w:t>
-      </w:r>
-      <w:proofErr w:type="gramStart"/>
-      <w:r>
-        <w:rPr>
-          <w:sz w:val="24"/>
-          <w:szCs w:val="24"/>
-          <w:lang w:val="en-US"/>
-        </w:rPr>
-        <w:t>&gt;  If</w:t>
-      </w:r>
-      <w:proofErr w:type="gramEnd"/>
-      <w:r>
-        <w:rPr>
-          <w:sz w:val="24"/>
-          <w:szCs w:val="24"/>
-          <w:lang w:val="en-US"/>
-        </w:rPr>
-        <w:t xml:space="preserve"> not full… List&lt;Patient&gt; (see how we make the rooms full )</w:t>
+        <w:t>, List&lt;Bed&gt;  If not full… List&lt;Patient&gt; (see how we make the rooms full )</w:t>
       </w:r>
     </w:p>
     <w:p>
@@ -1082,25 +790,7 @@
           <w:szCs w:val="24"/>
           <w:lang w:val="en-US"/>
         </w:rPr>
-        <w:t xml:space="preserve">Bed – Id, Room </w:t>
-      </w:r>
-      <w:proofErr w:type="spellStart"/>
-      <w:r>
-        <w:rPr>
-          <w:sz w:val="24"/>
-          <w:szCs w:val="24"/>
-          <w:lang w:val="en-US"/>
-        </w:rPr>
-        <w:t>room</w:t>
-      </w:r>
-      <w:proofErr w:type="spellEnd"/>
-      <w:r>
-        <w:rPr>
-          <w:sz w:val="24"/>
-          <w:szCs w:val="24"/>
-          <w:lang w:val="en-US"/>
-        </w:rPr>
-        <w:t xml:space="preserve"> – one-to-one </w:t>
+        <w:t xml:space="preserve">Bed – Id, Room room – one-to-one </w:t>
       </w:r>
     </w:p>
     <w:p>
@@ -1130,43 +820,7 @@
           <w:szCs w:val="24"/>
           <w:lang w:val="en-US"/>
         </w:rPr>
-        <w:t xml:space="preserve"> – Id, </w:t>
-      </w:r>
-      <w:proofErr w:type="gramStart"/>
-      <w:r>
-        <w:rPr>
-          <w:sz w:val="24"/>
-          <w:szCs w:val="24"/>
-          <w:lang w:val="en-US"/>
-        </w:rPr>
-        <w:t>Name,  List</w:t>
-      </w:r>
-      <w:proofErr w:type="gramEnd"/>
-      <w:r>
-        <w:rPr>
-          <w:sz w:val="24"/>
-          <w:szCs w:val="24"/>
-          <w:lang w:val="en-US"/>
-        </w:rPr>
-        <w:t>&lt;Diagnose&gt;, List&lt;</w:t>
-      </w:r>
-      <w:proofErr w:type="spellStart"/>
-      <w:r>
-        <w:rPr>
-          <w:sz w:val="24"/>
-          <w:szCs w:val="24"/>
-          <w:lang w:val="en-US"/>
-        </w:rPr>
-        <w:t>IEntityHealth</w:t>
-      </w:r>
-      <w:proofErr w:type="spellEnd"/>
-      <w:r>
-        <w:rPr>
-          <w:sz w:val="24"/>
-          <w:szCs w:val="24"/>
-          <w:lang w:val="en-US"/>
-        </w:rPr>
-        <w:t>??&gt;</w:t>
+        <w:t xml:space="preserve"> – Id, Name,  List&lt;Diagnose&gt;, List&lt;IEntityHealth??&gt;</w:t>
       </w:r>
     </w:p>
     <w:p>
@@ -1210,33 +864,15 @@
           <w:szCs w:val="24"/>
           <w:lang w:val="en-US"/>
         </w:rPr>
-        <w:t xml:space="preserve">Class with </w:t>
-      </w:r>
-      <w:proofErr w:type="gramStart"/>
-      <w:r>
-        <w:rPr>
-          <w:sz w:val="24"/>
-          <w:szCs w:val="24"/>
-          <w:lang w:val="en-US"/>
-        </w:rPr>
-        <w:t xml:space="preserve">messages </w:t>
-      </w:r>
-      <w:r>
-        <w:rPr>
-          <w:sz w:val="24"/>
-          <w:szCs w:val="24"/>
-          <w:lang w:val="en-US"/>
-        </w:rPr>
-        <w:t>,</w:t>
-      </w:r>
-      <w:proofErr w:type="gramEnd"/>
-      <w:r>
-        <w:rPr>
-          <w:sz w:val="24"/>
-          <w:szCs w:val="24"/>
-          <w:lang w:val="en-US"/>
-        </w:rPr>
-        <w:t xml:space="preserve"> constants </w:t>
+        <w:t xml:space="preserve">Class with messages </w:t>
+      </w:r>
+      <w:r>
+        <w:rPr>
+          <w:sz w:val="24"/>
+          <w:szCs w:val="24"/>
+          <w:lang w:val="en-US"/>
+        </w:rPr>
+        <w:t xml:space="preserve">, constants </w:t>
       </w:r>
     </w:p>
     <w:p>
@@ -1296,7 +932,6 @@
           <w:lang w:val="en-US"/>
         </w:rPr>
       </w:pPr>
-      <w:proofErr w:type="spellStart"/>
       <w:r>
         <w:rPr>
           <w:sz w:val="24"/>
@@ -1304,96 +939,41 @@
           <w:lang w:val="en-US"/>
         </w:rPr>
         <w:lastRenderedPageBreak/>
-        <w:t>Guid</w:t>
-      </w:r>
-      <w:proofErr w:type="spellEnd"/>
-      <w:r>
-        <w:rPr>
-          <w:sz w:val="24"/>
-          <w:szCs w:val="24"/>
-          <w:lang w:val="en-US"/>
-        </w:rPr>
-        <w:t xml:space="preserve"> class to create new Id for all classes </w:t>
-      </w:r>
-    </w:p>
-    <w:p>
-      <w:pPr>
-        <w:rPr>
-          <w:sz w:val="24"/>
-          <w:szCs w:val="24"/>
-          <w:lang w:val="en-US"/>
-        </w:rPr>
-      </w:pPr>
-      <w:r>
-        <w:rPr>
-          <w:sz w:val="24"/>
-          <w:szCs w:val="24"/>
-          <w:lang w:val="en-US"/>
-        </w:rPr>
-        <w:t xml:space="preserve">Controllers – for each </w:t>
-      </w:r>
-      <w:proofErr w:type="gramStart"/>
-      <w:r>
-        <w:rPr>
-          <w:sz w:val="24"/>
-          <w:szCs w:val="24"/>
-          <w:lang w:val="en-US"/>
-        </w:rPr>
-        <w:t>page(</w:t>
-      </w:r>
-      <w:proofErr w:type="gramEnd"/>
-      <w:r>
-        <w:rPr>
-          <w:sz w:val="24"/>
-          <w:szCs w:val="24"/>
-          <w:lang w:val="en-US"/>
-        </w:rPr>
-        <w:t xml:space="preserve">Index, Login, Users, </w:t>
-      </w:r>
-      <w:proofErr w:type="spellStart"/>
-      <w:r>
-        <w:rPr>
-          <w:sz w:val="24"/>
-          <w:szCs w:val="24"/>
-          <w:lang w:val="en-US"/>
-        </w:rPr>
-        <w:t>etc</w:t>
-      </w:r>
-      <w:proofErr w:type="spellEnd"/>
-      <w:r>
-        <w:rPr>
-          <w:sz w:val="24"/>
-          <w:szCs w:val="24"/>
-          <w:lang w:val="en-US"/>
-        </w:rPr>
-        <w:t>) we need a class name+ Controller</w:t>
-      </w:r>
-    </w:p>
-    <w:p>
-      <w:pPr>
-        <w:rPr>
-          <w:sz w:val="24"/>
-          <w:szCs w:val="24"/>
-          <w:lang w:val="en-US"/>
-        </w:rPr>
-      </w:pPr>
-      <w:proofErr w:type="gramStart"/>
-      <w:r>
-        <w:rPr>
-          <w:sz w:val="24"/>
-          <w:szCs w:val="24"/>
-          <w:lang w:val="en-US"/>
-        </w:rPr>
-        <w:t>Views  has</w:t>
-      </w:r>
-      <w:proofErr w:type="gramEnd"/>
-      <w:r>
-        <w:rPr>
-          <w:sz w:val="24"/>
-          <w:szCs w:val="24"/>
-          <w:lang w:val="en-US"/>
-        </w:rPr>
-        <w:t xml:space="preserve"> the html stuff</w:t>
+        <w:t xml:space="preserve">Guid class to create new Id for all classes </w:t>
+      </w:r>
+    </w:p>
+    <w:p>
+      <w:pPr>
+        <w:rPr>
+          <w:sz w:val="24"/>
+          <w:szCs w:val="24"/>
+          <w:lang w:val="en-US"/>
+        </w:rPr>
+      </w:pPr>
+      <w:r>
+        <w:rPr>
+          <w:sz w:val="24"/>
+          <w:szCs w:val="24"/>
+          <w:lang w:val="en-US"/>
+        </w:rPr>
+        <w:t>Controllers – for each page(Index, Login, Users, etc) we need a class name+ Controller</w:t>
+      </w:r>
+    </w:p>
+    <w:p>
+      <w:pPr>
+        <w:rPr>
+          <w:sz w:val="24"/>
+          <w:szCs w:val="24"/>
+          <w:lang w:val="en-US"/>
+        </w:rPr>
+      </w:pPr>
+      <w:r>
+        <w:rPr>
+          <w:sz w:val="24"/>
+          <w:szCs w:val="24"/>
+          <w:lang w:val="en-US"/>
+        </w:rPr>
+        <w:t>Views  has the html stuff</w:t>
       </w:r>
       <w:r>
         <w:rPr>
@@ -1428,7 +1008,6 @@
         </w:rPr>
         <w:t>[</w:t>
       </w:r>
-      <w:proofErr w:type="spellStart"/>
       <w:r>
         <w:rPr>
           <w:sz w:val="24"/>
@@ -1437,7 +1016,6 @@
         </w:rPr>
         <w:t>CallerMemberName</w:t>
       </w:r>
-      <w:proofErr w:type="spellEnd"/>
       <w:r>
         <w:rPr>
           <w:sz w:val="24"/>
@@ -1452,233 +1030,75 @@
           <w:szCs w:val="24"/>
           <w:lang w:val="en-US"/>
         </w:rPr>
-        <w:t xml:space="preserve"> string </w:t>
-      </w:r>
-      <w:proofErr w:type="spellStart"/>
-      <w:r>
-        <w:rPr>
-          <w:sz w:val="24"/>
-          <w:szCs w:val="24"/>
-          <w:lang w:val="en-US"/>
-        </w:rPr>
-        <w:t>viewname</w:t>
-      </w:r>
-      <w:proofErr w:type="spellEnd"/>
-      <w:r>
-        <w:rPr>
-          <w:sz w:val="24"/>
-          <w:szCs w:val="24"/>
-          <w:lang w:val="en-US"/>
-        </w:rPr>
-        <w:t xml:space="preserve"> = null)!!!!!</w:t>
-      </w:r>
-    </w:p>
-    <w:p>
-      <w:pPr>
-        <w:rPr>
-          <w:sz w:val="24"/>
-          <w:szCs w:val="24"/>
-          <w:lang w:val="en-US"/>
-        </w:rPr>
-      </w:pPr>
-      <w:proofErr w:type="spellStart"/>
-      <w:r>
-        <w:rPr>
-          <w:sz w:val="24"/>
-          <w:szCs w:val="24"/>
-          <w:lang w:val="en-US"/>
-        </w:rPr>
-        <w:t>Wwwroot</w:t>
-      </w:r>
-      <w:proofErr w:type="spellEnd"/>
-      <w:r>
-        <w:rPr>
-          <w:sz w:val="24"/>
-          <w:szCs w:val="24"/>
-          <w:lang w:val="en-US"/>
-        </w:rPr>
-        <w:t xml:space="preserve"> has the </w:t>
-      </w:r>
-      <w:proofErr w:type="spellStart"/>
-      <w:r>
-        <w:rPr>
-          <w:sz w:val="24"/>
-          <w:szCs w:val="24"/>
-          <w:lang w:val="en-US"/>
-        </w:rPr>
-        <w:t>css</w:t>
-      </w:r>
-      <w:proofErr w:type="spellEnd"/>
-      <w:r>
-        <w:rPr>
-          <w:sz w:val="24"/>
-          <w:szCs w:val="24"/>
-          <w:lang w:val="en-US"/>
-        </w:rPr>
-        <w:t xml:space="preserve"> files </w:t>
-      </w:r>
-    </w:p>
-    <w:p>
-      <w:pPr>
-        <w:rPr>
-          <w:sz w:val="24"/>
-          <w:szCs w:val="24"/>
-          <w:lang w:val="en-US"/>
-        </w:rPr>
-      </w:pPr>
-      <w:proofErr w:type="spellStart"/>
-      <w:r>
-        <w:rPr>
-          <w:sz w:val="24"/>
-          <w:szCs w:val="24"/>
-          <w:lang w:val="en-US"/>
-        </w:rPr>
-        <w:t>HttpClient</w:t>
-      </w:r>
-      <w:proofErr w:type="spellEnd"/>
-      <w:r>
-        <w:rPr>
-          <w:sz w:val="24"/>
-          <w:szCs w:val="24"/>
-          <w:lang w:val="en-US"/>
-        </w:rPr>
-        <w:t xml:space="preserve"> and </w:t>
-      </w:r>
-      <w:proofErr w:type="spellStart"/>
-      <w:r>
-        <w:rPr>
-          <w:sz w:val="24"/>
-          <w:szCs w:val="24"/>
-          <w:lang w:val="en-US"/>
-        </w:rPr>
-        <w:t>FileStream</w:t>
-      </w:r>
-      <w:proofErr w:type="spellEnd"/>
-      <w:r>
-        <w:rPr>
-          <w:sz w:val="24"/>
-          <w:szCs w:val="24"/>
-          <w:lang w:val="en-US"/>
-        </w:rPr>
-        <w:t xml:space="preserve"> classes have async and await methods</w:t>
-      </w:r>
-    </w:p>
-    <w:p>
-      <w:pPr>
-        <w:rPr>
-          <w:sz w:val="24"/>
-          <w:szCs w:val="24"/>
-          <w:lang w:val="en-US"/>
-        </w:rPr>
-      </w:pPr>
-      <w:r>
-        <w:rPr>
-          <w:sz w:val="24"/>
-          <w:szCs w:val="24"/>
-          <w:lang w:val="en-US"/>
-        </w:rPr>
-        <w:t xml:space="preserve">View -&gt; Tweets -&gt; </w:t>
-      </w:r>
-      <w:proofErr w:type="spellStart"/>
-      <w:r>
-        <w:rPr>
-          <w:sz w:val="24"/>
-          <w:szCs w:val="24"/>
-          <w:lang w:val="en-US"/>
-        </w:rPr>
-        <w:t>Create.cshtml</w:t>
-      </w:r>
-      <w:proofErr w:type="spellEnd"/>
-      <w:r>
-        <w:rPr>
-          <w:sz w:val="24"/>
-          <w:szCs w:val="24"/>
-          <w:lang w:val="en-US"/>
-        </w:rPr>
-        <w:t xml:space="preserve"> displays when the Controller -&gt; </w:t>
-      </w:r>
-      <w:proofErr w:type="spellStart"/>
-      <w:r>
-        <w:rPr>
-          <w:sz w:val="24"/>
-          <w:szCs w:val="24"/>
-          <w:lang w:val="en-US"/>
-        </w:rPr>
-        <w:t>TweetController</w:t>
-      </w:r>
-      <w:proofErr w:type="spellEnd"/>
-      <w:r>
-        <w:rPr>
-          <w:sz w:val="24"/>
-          <w:szCs w:val="24"/>
-          <w:lang w:val="en-US"/>
-        </w:rPr>
-        <w:t xml:space="preserve"> says return </w:t>
-      </w:r>
-      <w:proofErr w:type="spellStart"/>
-      <w:proofErr w:type="gramStart"/>
-      <w:r>
-        <w:rPr>
-          <w:sz w:val="24"/>
-          <w:szCs w:val="24"/>
-          <w:lang w:val="en-US"/>
-        </w:rPr>
-        <w:t>this.View</w:t>
-      </w:r>
-      <w:proofErr w:type="spellEnd"/>
-      <w:proofErr w:type="gramEnd"/>
-      <w:r>
-        <w:rPr>
-          <w:sz w:val="24"/>
-          <w:szCs w:val="24"/>
-          <w:lang w:val="en-US"/>
-        </w:rPr>
-        <w:t>(); …</w:t>
-      </w:r>
-    </w:p>
-    <w:p>
-      <w:pPr>
-        <w:rPr>
-          <w:sz w:val="24"/>
-          <w:szCs w:val="24"/>
-          <w:lang w:val="en-US"/>
-        </w:rPr>
-      </w:pPr>
-      <w:proofErr w:type="spellStart"/>
-      <w:r>
-        <w:rPr>
-          <w:sz w:val="24"/>
-          <w:szCs w:val="24"/>
-          <w:lang w:val="en-US"/>
-        </w:rPr>
-        <w:t>ViewModel</w:t>
-      </w:r>
-      <w:proofErr w:type="spellEnd"/>
-      <w:r>
-        <w:rPr>
-          <w:sz w:val="24"/>
-          <w:szCs w:val="24"/>
-          <w:lang w:val="en-US"/>
-        </w:rPr>
-        <w:t xml:space="preserve"> is in Models </w:t>
-      </w:r>
-      <w:proofErr w:type="gramStart"/>
-      <w:r>
-        <w:rPr>
-          <w:sz w:val="24"/>
-          <w:szCs w:val="24"/>
-          <w:lang w:val="en-US"/>
-        </w:rPr>
-        <w:t>Folder ,</w:t>
-      </w:r>
-      <w:proofErr w:type="gramEnd"/>
-      <w:r>
-        <w:rPr>
-          <w:sz w:val="24"/>
-          <w:szCs w:val="24"/>
-          <w:lang w:val="en-US"/>
-        </w:rPr>
-        <w:t xml:space="preserve"> not in View Folder/Project</w:t>
+        <w:t xml:space="preserve"> string viewname = null)!!!!!</w:t>
+      </w:r>
+    </w:p>
+    <w:p>
+      <w:pPr>
+        <w:rPr>
+          <w:sz w:val="24"/>
+          <w:szCs w:val="24"/>
+          <w:lang w:val="en-US"/>
+        </w:rPr>
+      </w:pPr>
+      <w:r>
+        <w:rPr>
+          <w:sz w:val="24"/>
+          <w:szCs w:val="24"/>
+          <w:lang w:val="en-US"/>
+        </w:rPr>
+        <w:t xml:space="preserve">Wwwroot has the css files </w:t>
+      </w:r>
+    </w:p>
+    <w:p>
+      <w:pPr>
+        <w:rPr>
+          <w:sz w:val="24"/>
+          <w:szCs w:val="24"/>
+          <w:lang w:val="en-US"/>
+        </w:rPr>
+      </w:pPr>
+      <w:r>
+        <w:rPr>
+          <w:sz w:val="24"/>
+          <w:szCs w:val="24"/>
+          <w:lang w:val="en-US"/>
+        </w:rPr>
+        <w:t>HttpClient and FileStream classes have async and await methods</w:t>
+      </w:r>
+    </w:p>
+    <w:p>
+      <w:pPr>
+        <w:rPr>
+          <w:sz w:val="24"/>
+          <w:szCs w:val="24"/>
+          <w:lang w:val="en-US"/>
+        </w:rPr>
+      </w:pPr>
+      <w:r>
+        <w:rPr>
+          <w:sz w:val="24"/>
+          <w:szCs w:val="24"/>
+          <w:lang w:val="en-US"/>
+        </w:rPr>
+        <w:t>View -&gt; Tweets -&gt; Create.cshtml displays when the Controller -&gt; TweetController says return this.View(); …</w:t>
+      </w:r>
+    </w:p>
+    <w:p>
+      <w:pPr>
+        <w:rPr>
+          <w:sz w:val="24"/>
+          <w:szCs w:val="24"/>
+          <w:lang w:val="en-US"/>
+        </w:rPr>
+      </w:pPr>
+      <w:r>
+        <w:rPr>
+          <w:sz w:val="24"/>
+          <w:szCs w:val="24"/>
+          <w:lang w:val="en-US"/>
+        </w:rPr>
+        <w:t>ViewModel is in Models Folder , not in View Folder/Project</w:t>
       </w:r>
     </w:p>
     <w:p>
@@ -1714,33 +1134,13 @@
         </w:rPr>
         <w:br/>
       </w:r>
-      <w:proofErr w:type="gramStart"/>
-      <w:r>
-        <w:rPr>
-          <w:sz w:val="24"/>
-          <w:szCs w:val="24"/>
-          <w:lang w:val="en-US"/>
-        </w:rPr>
-        <w:t xml:space="preserve">-  </w:t>
-      </w:r>
-      <w:proofErr w:type="spellStart"/>
-      <w:r>
-        <w:rPr>
-          <w:sz w:val="24"/>
-          <w:szCs w:val="24"/>
-          <w:lang w:val="en-US"/>
-        </w:rPr>
-        <w:t>IEntity</w:t>
-      </w:r>
-      <w:proofErr w:type="spellEnd"/>
-      <w:proofErr w:type="gramEnd"/>
-      <w:r>
-        <w:rPr>
-          <w:sz w:val="24"/>
-          <w:szCs w:val="24"/>
-          <w:lang w:val="en-US"/>
-        </w:rPr>
-        <w:t xml:space="preserve"> (Hospital, Pharmacy, Clinic</w:t>
+      <w:r>
+        <w:rPr>
+          <w:sz w:val="24"/>
+          <w:szCs w:val="24"/>
+          <w:lang w:val="en-US"/>
+        </w:rPr>
+        <w:t>-  IEntity (Hospital, Pharmacy, Clinic</w:t>
       </w:r>
       <w:r>
         <w:rPr>
@@ -1774,25 +1174,7 @@
           <w:szCs w:val="24"/>
           <w:lang w:val="en-US"/>
         </w:rPr>
-        <w:t xml:space="preserve">- </w:t>
-      </w:r>
-      <w:proofErr w:type="spellStart"/>
-      <w:r>
-        <w:rPr>
-          <w:sz w:val="24"/>
-          <w:szCs w:val="24"/>
-          <w:lang w:val="en-US"/>
-        </w:rPr>
-        <w:t>IMinistry</w:t>
-      </w:r>
-      <w:proofErr w:type="spellEnd"/>
-      <w:r>
-        <w:rPr>
-          <w:sz w:val="24"/>
-          <w:szCs w:val="24"/>
-          <w:lang w:val="en-US"/>
-        </w:rPr>
-        <w:t xml:space="preserve"> (Health, Defense, MOI, MOE, Education</w:t>
+        <w:t>- IMinistry (Health, Defense, MOI, MOE, Education</w:t>
       </w:r>
       <w:r>
         <w:rPr>
@@ -1834,43 +1216,15 @@
           <w:szCs w:val="24"/>
           <w:lang w:val="en-US"/>
         </w:rPr>
-        <w:t xml:space="preserve">- </w:t>
-      </w:r>
-      <w:proofErr w:type="spellStart"/>
-      <w:proofErr w:type="gramStart"/>
-      <w:r>
-        <w:rPr>
-          <w:sz w:val="24"/>
-          <w:szCs w:val="24"/>
-          <w:lang w:val="en-US"/>
-        </w:rPr>
-        <w:t>IPe</w:t>
-      </w:r>
-      <w:r>
-        <w:rPr>
-          <w:sz w:val="24"/>
-          <w:szCs w:val="24"/>
-          <w:lang w:val="en-US"/>
-        </w:rPr>
-        <w:t>rson</w:t>
-      </w:r>
-      <w:proofErr w:type="spellEnd"/>
-      <w:r>
-        <w:rPr>
-          <w:sz w:val="24"/>
-          <w:szCs w:val="24"/>
-          <w:lang w:val="en-US"/>
-        </w:rPr>
-        <w:t>(</w:t>
-      </w:r>
-      <w:proofErr w:type="gramEnd"/>
-      <w:r>
-        <w:rPr>
-          <w:sz w:val="24"/>
-          <w:szCs w:val="24"/>
-          <w:lang w:val="en-US"/>
-        </w:rPr>
-        <w:t>Id, Name, Age</w:t>
+        <w:t>- IPe</w:t>
+      </w:r>
+      <w:r>
+        <w:rPr>
+          <w:sz w:val="24"/>
+          <w:szCs w:val="24"/>
+          <w:lang w:val="en-US"/>
+        </w:rPr>
+        <w:t>rson(Id, Name, Age</w:t>
       </w:r>
       <w:r>
         <w:rPr>
@@ -1904,51 +1258,15 @@
           <w:szCs w:val="24"/>
           <w:lang w:val="en-US"/>
         </w:rPr>
-        <w:t>-</w:t>
-      </w:r>
-      <w:proofErr w:type="spellStart"/>
-      <w:r>
-        <w:rPr>
-          <w:sz w:val="24"/>
-          <w:szCs w:val="24"/>
-          <w:lang w:val="en-US"/>
-        </w:rPr>
-        <w:t>IPosition</w:t>
-      </w:r>
-      <w:proofErr w:type="spellEnd"/>
-      <w:r>
-        <w:rPr>
-          <w:sz w:val="24"/>
-          <w:szCs w:val="24"/>
-          <w:lang w:val="en-US"/>
-        </w:rPr>
-        <w:t xml:space="preserve"> </w:t>
-      </w:r>
-      <w:r>
-        <w:rPr>
-          <w:sz w:val="24"/>
-          <w:szCs w:val="24"/>
-          <w:lang w:val="en-US"/>
-        </w:rPr>
-        <w:t xml:space="preserve">(Patient, Doctor, </w:t>
-      </w:r>
-      <w:proofErr w:type="gramStart"/>
-      <w:r>
-        <w:rPr>
-          <w:sz w:val="24"/>
-          <w:szCs w:val="24"/>
-          <w:lang w:val="en-US"/>
-        </w:rPr>
-        <w:t>Administration(</w:t>
-      </w:r>
-      <w:proofErr w:type="gramEnd"/>
-      <w:r>
-        <w:rPr>
-          <w:sz w:val="24"/>
-          <w:szCs w:val="24"/>
-          <w:lang w:val="en-US"/>
-        </w:rPr>
-        <w:t>Secretary, Purchase/ Procurement), IT, Janitor, Guard, Nurse, Janitor, Driver</w:t>
+        <w:t xml:space="preserve">-IPosition </w:t>
+      </w:r>
+      <w:r>
+        <w:rPr>
+          <w:sz w:val="24"/>
+          <w:szCs w:val="24"/>
+          <w:lang w:val="en-US"/>
+        </w:rPr>
+        <w:t>(Patient, Doctor, Administration(Secretary, Purchase/ Procurement), IT, Janitor, Guard, Nurse, Janitor, Driver</w:t>
       </w:r>
       <w:r>
         <w:rPr>
@@ -1972,25 +1290,7 @@
           <w:szCs w:val="24"/>
           <w:lang w:val="en-US"/>
         </w:rPr>
-        <w:t xml:space="preserve"> </w:t>
-      </w:r>
-      <w:proofErr w:type="spellStart"/>
-      <w:r>
-        <w:rPr>
-          <w:sz w:val="24"/>
-          <w:szCs w:val="24"/>
-          <w:lang w:val="en-US"/>
-        </w:rPr>
-        <w:t>etc</w:t>
-      </w:r>
-      <w:proofErr w:type="spellEnd"/>
-      <w:r>
-        <w:rPr>
-          <w:sz w:val="24"/>
-          <w:szCs w:val="24"/>
-          <w:lang w:val="en-US"/>
-        </w:rPr>
-        <w:t xml:space="preserve"> </w:t>
+        <w:t xml:space="preserve"> etc </w:t>
       </w:r>
       <w:r>
         <w:rPr>
@@ -2016,62 +1316,16 @@
           <w:szCs w:val="24"/>
           <w:lang w:val="en-US"/>
         </w:rPr>
-        <w:t xml:space="preserve">- </w:t>
-      </w:r>
-      <w:proofErr w:type="spellStart"/>
-      <w:r>
-        <w:rPr>
-          <w:sz w:val="24"/>
-          <w:szCs w:val="24"/>
-          <w:lang w:val="en-US"/>
-        </w:rPr>
-        <w:t>IAddress</w:t>
-      </w:r>
-      <w:proofErr w:type="spellEnd"/>
-      <w:r>
-        <w:rPr>
-          <w:sz w:val="24"/>
-          <w:szCs w:val="24"/>
-          <w:lang w:val="en-US"/>
-        </w:rPr>
-        <w:t xml:space="preserve"> </w:t>
-      </w:r>
-      <w:r>
-        <w:rPr>
-          <w:sz w:val="24"/>
-          <w:szCs w:val="24"/>
-          <w:lang w:val="en-US"/>
-        </w:rPr>
-        <w:t xml:space="preserve">(City, Country, street, </w:t>
-      </w:r>
-      <w:proofErr w:type="spellStart"/>
-      <w:r>
-        <w:rPr>
-          <w:sz w:val="24"/>
-          <w:szCs w:val="24"/>
-          <w:lang w:val="en-US"/>
-        </w:rPr>
-        <w:t>etc</w:t>
-      </w:r>
-      <w:proofErr w:type="spellEnd"/>
-      <w:r>
-        <w:rPr>
-          <w:sz w:val="24"/>
-          <w:szCs w:val="24"/>
-          <w:lang w:val="en-US"/>
-        </w:rPr>
-        <w:t xml:space="preserve"> or </w:t>
-      </w:r>
-      <w:proofErr w:type="gramStart"/>
-      <w:r>
-        <w:rPr>
-          <w:sz w:val="24"/>
-          <w:szCs w:val="24"/>
-          <w:lang w:val="en-US"/>
-        </w:rPr>
-        <w:t>text )</w:t>
-      </w:r>
-      <w:proofErr w:type="gramEnd"/>
+        <w:t xml:space="preserve">- IAddress </w:t>
+      </w:r>
+      <w:r>
+        <w:rPr>
+          <w:sz w:val="24"/>
+          <w:szCs w:val="24"/>
+          <w:lang w:val="en-US"/>
+        </w:rPr>
+        <w:t>(City, Country, street, etc or text )</w:t>
+      </w:r>
     </w:p>
     <w:p>
       <w:pPr>
@@ -2088,43 +1342,7 @@
           <w:szCs w:val="24"/>
           <w:lang w:val="en-US"/>
         </w:rPr>
-        <w:t>-</w:t>
-      </w:r>
-      <w:proofErr w:type="spellStart"/>
-      <w:r>
-        <w:rPr>
-          <w:sz w:val="24"/>
-          <w:szCs w:val="24"/>
-          <w:lang w:val="en-US"/>
-        </w:rPr>
-        <w:t>IVehicle</w:t>
-      </w:r>
-      <w:proofErr w:type="spellEnd"/>
-      <w:r>
-        <w:rPr>
-          <w:sz w:val="24"/>
-          <w:szCs w:val="24"/>
-          <w:lang w:val="en-US"/>
-        </w:rPr>
-        <w:t xml:space="preserve"> – Car, Bus, Truck, </w:t>
-      </w:r>
-      <w:proofErr w:type="spellStart"/>
-      <w:r>
-        <w:rPr>
-          <w:sz w:val="24"/>
-          <w:szCs w:val="24"/>
-          <w:lang w:val="en-US"/>
-        </w:rPr>
-        <w:t>etc</w:t>
-      </w:r>
-      <w:proofErr w:type="spellEnd"/>
-      <w:r>
-        <w:rPr>
-          <w:sz w:val="24"/>
-          <w:szCs w:val="24"/>
-          <w:lang w:val="en-US"/>
-        </w:rPr>
-        <w:t xml:space="preserve"> </w:t>
+        <w:t xml:space="preserve">-IVehicle – Car, Bus, Truck, etc </w:t>
       </w:r>
     </w:p>
     <w:p>
@@ -2142,25 +1360,7 @@
           <w:szCs w:val="24"/>
           <w:lang w:val="en-US"/>
         </w:rPr>
-        <w:t>-</w:t>
-      </w:r>
-      <w:proofErr w:type="spellStart"/>
-      <w:r>
-        <w:rPr>
-          <w:sz w:val="24"/>
-          <w:szCs w:val="24"/>
-          <w:lang w:val="en-US"/>
-        </w:rPr>
-        <w:t>IDepartment</w:t>
-      </w:r>
-      <w:proofErr w:type="spellEnd"/>
-      <w:r>
-        <w:rPr>
-          <w:sz w:val="24"/>
-          <w:szCs w:val="24"/>
-          <w:lang w:val="en-US"/>
-        </w:rPr>
-        <w:t xml:space="preserve"> – all kind of institutions </w:t>
+        <w:t xml:space="preserve">-IDepartment – all kind of institutions </w:t>
       </w:r>
       <w:r>
         <w:rPr>
@@ -2188,7 +1388,6 @@
           <w:lang w:val="en-US"/>
         </w:rPr>
       </w:pPr>
-      <w:proofErr w:type="gramStart"/>
       <w:r>
         <w:rPr>
           <w:sz w:val="24"/>
@@ -2205,9 +1404,154 @@
           <w:szCs w:val="48"/>
           <w:lang w:val="en-US"/>
         </w:rPr>
-        <w:t>Type</w:t>
-      </w:r>
-      <w:proofErr w:type="gramEnd"/>
+        <w:t>Type of access</w:t>
+      </w:r>
+      <w:r>
+        <w:rPr>
+          <w:sz w:val="24"/>
+          <w:szCs w:val="24"/>
+          <w:lang w:val="en-US"/>
+        </w:rPr>
+        <w:t xml:space="preserve"> </w:t>
+      </w:r>
+    </w:p>
+    <w:p>
+      <w:pPr>
+        <w:ind w:left="360"/>
+        <w:rPr>
+          <w:sz w:val="24"/>
+          <w:szCs w:val="24"/>
+          <w:lang w:val="en-US"/>
+        </w:rPr>
+      </w:pPr>
+      <w:r>
+        <w:rPr>
+          <w:sz w:val="24"/>
+          <w:szCs w:val="24"/>
+          <w:lang w:val="en-US"/>
+        </w:rPr>
+        <w:t xml:space="preserve">- full access – CRUD  - approve registrations </w:t>
+      </w:r>
+      <w:r>
+        <w:rPr>
+          <w:sz w:val="24"/>
+          <w:szCs w:val="24"/>
+          <w:lang w:val="en-US"/>
+        </w:rPr>
+        <w:t>– [Authorize attribute]</w:t>
+      </w:r>
+    </w:p>
+    <w:p>
+      <w:pPr>
+        <w:ind w:left="360"/>
+        <w:rPr>
+          <w:sz w:val="24"/>
+          <w:szCs w:val="24"/>
+          <w:lang w:val="en-US"/>
+        </w:rPr>
+      </w:pPr>
+      <w:r>
+        <w:rPr>
+          <w:sz w:val="24"/>
+          <w:szCs w:val="24"/>
+          <w:lang w:val="en-US"/>
+        </w:rPr>
+        <w:t xml:space="preserve">- view access  - request registration , request orders, book visitation </w:t>
+      </w:r>
+    </w:p>
+    <w:p>
+      <w:pPr>
+        <w:ind w:left="360"/>
+        <w:rPr>
+          <w:sz w:val="24"/>
+          <w:szCs w:val="24"/>
+          <w:lang w:val="en-US"/>
+        </w:rPr>
+      </w:pPr>
+      <w:r>
+        <w:rPr>
+          <w:sz w:val="24"/>
+          <w:szCs w:val="24"/>
+          <w:lang w:val="en-US"/>
+        </w:rPr>
+        <w:t xml:space="preserve">-  authentication form – log in page </w:t>
+      </w:r>
+    </w:p>
+    <w:p>
+      <w:pPr>
+        <w:ind w:left="360"/>
+        <w:rPr>
+          <w:sz w:val="24"/>
+          <w:szCs w:val="24"/>
+          <w:lang w:val="en-US"/>
+        </w:rPr>
+      </w:pPr>
+      <w:r>
+        <w:rPr>
+          <w:sz w:val="24"/>
+          <w:szCs w:val="24"/>
+          <w:lang w:val="en-US"/>
+        </w:rPr>
+        <w:t xml:space="preserve">- sha256 pass hash </w:t>
+      </w:r>
+    </w:p>
+    <w:p>
+      <w:pPr>
+        <w:ind w:left="360"/>
+        <w:rPr>
+          <w:sz w:val="24"/>
+          <w:szCs w:val="24"/>
+          <w:lang w:val="en-US"/>
+        </w:rPr>
+      </w:pPr>
+      <w:r>
+        <w:rPr>
+          <w:sz w:val="24"/>
+          <w:szCs w:val="24"/>
+          <w:lang w:val="en-US"/>
+        </w:rPr>
+        <w:t xml:space="preserve">- </w:t>
+      </w:r>
+      <w:r>
+        <w:rPr>
+          <w:sz w:val="24"/>
+          <w:szCs w:val="24"/>
+          <w:lang w:val="en-US"/>
+        </w:rPr>
+        <w:t xml:space="preserve"> duplicated user cannot log in </w:t>
+      </w:r>
+      <w:r>
+        <w:rPr>
+          <w:sz w:val="24"/>
+          <w:szCs w:val="24"/>
+          <w:lang w:val="en-US"/>
+        </w:rPr>
+        <w:br/>
+      </w:r>
+      <w:r>
+        <w:rPr>
+          <w:sz w:val="24"/>
+          <w:szCs w:val="24"/>
+          <w:lang w:val="en-US"/>
+        </w:rPr>
+        <w:br/>
+      </w:r>
+      <w:r>
+        <w:rPr>
+          <w:sz w:val="24"/>
+          <w:szCs w:val="24"/>
+          <w:lang w:val="en-US"/>
+        </w:rPr>
+        <w:br/>
+      </w:r>
+      <w:r>
+        <w:rPr>
+          <w:sz w:val="24"/>
+          <w:szCs w:val="24"/>
+          <w:lang w:val="en-US"/>
+        </w:rPr>
+        <w:br/>
+      </w:r>
       <w:r>
         <w:rPr>
           <w:b/>
@@ -2216,7 +1560,7 @@
           <w:szCs w:val="48"/>
           <w:lang w:val="en-US"/>
         </w:rPr>
-        <w:t xml:space="preserve"> of access</w:t>
+        <w:t>3. Database</w:t>
       </w:r>
       <w:r>
         <w:rPr>
@@ -2242,167 +1586,95 @@
           <w:szCs w:val="24"/>
           <w:lang w:val="en-US"/>
         </w:rPr>
-        <w:t xml:space="preserve">- full access – </w:t>
-      </w:r>
-      <w:proofErr w:type="gramStart"/>
-      <w:r>
-        <w:rPr>
-          <w:sz w:val="24"/>
-          <w:szCs w:val="24"/>
-          <w:lang w:val="en-US"/>
-        </w:rPr>
-        <w:t>CRUD  -</w:t>
-      </w:r>
-      <w:proofErr w:type="gramEnd"/>
-      <w:r>
-        <w:rPr>
-          <w:sz w:val="24"/>
-          <w:szCs w:val="24"/>
-          <w:lang w:val="en-US"/>
-        </w:rPr>
-        <w:t xml:space="preserve"> approve registrations </w:t>
-      </w:r>
-      <w:r>
-        <w:rPr>
-          <w:sz w:val="24"/>
-          <w:szCs w:val="24"/>
-          <w:lang w:val="en-US"/>
-        </w:rPr>
-        <w:t>– [Authorize attribute]</w:t>
-      </w:r>
-    </w:p>
-    <w:p>
-      <w:pPr>
-        <w:ind w:left="360"/>
-        <w:rPr>
-          <w:sz w:val="24"/>
-          <w:szCs w:val="24"/>
-          <w:lang w:val="en-US"/>
-        </w:rPr>
-      </w:pPr>
-      <w:r>
-        <w:rPr>
-          <w:sz w:val="24"/>
-          <w:szCs w:val="24"/>
-          <w:lang w:val="en-US"/>
-        </w:rPr>
-        <w:t xml:space="preserve">- view </w:t>
-      </w:r>
-      <w:proofErr w:type="gramStart"/>
-      <w:r>
-        <w:rPr>
-          <w:sz w:val="24"/>
-          <w:szCs w:val="24"/>
-          <w:lang w:val="en-US"/>
-        </w:rPr>
-        <w:t>access  -</w:t>
-      </w:r>
-      <w:proofErr w:type="gramEnd"/>
-      <w:r>
-        <w:rPr>
-          <w:sz w:val="24"/>
-          <w:szCs w:val="24"/>
-          <w:lang w:val="en-US"/>
-        </w:rPr>
-        <w:t xml:space="preserve"> request registration , request orders, book visitation </w:t>
-      </w:r>
-    </w:p>
-    <w:p>
-      <w:pPr>
-        <w:ind w:left="360"/>
-        <w:rPr>
-          <w:sz w:val="24"/>
-          <w:szCs w:val="24"/>
-          <w:lang w:val="en-US"/>
-        </w:rPr>
-      </w:pPr>
-      <w:r>
-        <w:rPr>
-          <w:sz w:val="24"/>
-          <w:szCs w:val="24"/>
-          <w:lang w:val="en-US"/>
-        </w:rPr>
-        <w:t xml:space="preserve">-  authentication form – log in page </w:t>
-      </w:r>
-    </w:p>
-    <w:p>
-      <w:pPr>
-        <w:ind w:left="360"/>
-        <w:rPr>
-          <w:sz w:val="24"/>
-          <w:szCs w:val="24"/>
-          <w:lang w:val="en-US"/>
-        </w:rPr>
-      </w:pPr>
-      <w:r>
-        <w:rPr>
-          <w:sz w:val="24"/>
-          <w:szCs w:val="24"/>
-          <w:lang w:val="en-US"/>
-        </w:rPr>
-        <w:t xml:space="preserve">- sha256 pass hash </w:t>
-      </w:r>
-      <w:bookmarkStart w:id="0" w:name="_GoBack"/>
-      <w:bookmarkEnd w:id="0"/>
-    </w:p>
-    <w:p>
-      <w:pPr>
-        <w:ind w:left="360"/>
-        <w:rPr>
-          <w:sz w:val="24"/>
-          <w:szCs w:val="24"/>
-          <w:lang w:val="en-US"/>
-        </w:rPr>
-      </w:pPr>
-      <w:r>
-        <w:rPr>
-          <w:sz w:val="24"/>
-          <w:szCs w:val="24"/>
-          <w:lang w:val="en-US"/>
-        </w:rPr>
-        <w:t xml:space="preserve">- </w:t>
-      </w:r>
-      <w:r>
-        <w:rPr>
-          <w:sz w:val="24"/>
-          <w:szCs w:val="24"/>
-          <w:lang w:val="en-US"/>
-        </w:rPr>
-        <w:t xml:space="preserve"> duplicated user cannot log in </w:t>
-      </w:r>
-      <w:r>
-        <w:rPr>
-          <w:sz w:val="24"/>
-          <w:szCs w:val="24"/>
-          <w:lang w:val="en-US"/>
-        </w:rPr>
-        <w:br/>
-      </w:r>
-      <w:r>
-        <w:rPr>
-          <w:sz w:val="24"/>
-          <w:szCs w:val="24"/>
-          <w:lang w:val="en-US"/>
-        </w:rPr>
-        <w:br/>
-      </w:r>
-      <w:r>
-        <w:rPr>
-          <w:sz w:val="24"/>
-          <w:szCs w:val="24"/>
-          <w:lang w:val="en-US"/>
-        </w:rPr>
-        <w:br/>
-      </w:r>
-      <w:r>
-        <w:rPr>
-          <w:sz w:val="24"/>
-          <w:szCs w:val="24"/>
-          <w:lang w:val="en-US"/>
-        </w:rPr>
-        <w:br/>
-      </w:r>
-      <w:r>
+        <w:t>- DTO</w:t>
+      </w:r>
+      <w:r>
+        <w:rPr>
+          <w:sz w:val="24"/>
+          <w:szCs w:val="24"/>
+          <w:lang w:val="en-US"/>
+        </w:rPr>
+        <w:t xml:space="preserve"> with </w:t>
+      </w:r>
+      <w:r>
+        <w:rPr>
+          <w:b/>
+          <w:bCs/>
+          <w:sz w:val="24"/>
+          <w:szCs w:val="24"/>
+          <w:lang w:val="en-US"/>
+        </w:rPr>
+        <w:t>automapper</w:t>
+      </w:r>
+      <w:r>
+        <w:rPr>
+          <w:b/>
+          <w:bCs/>
+          <w:sz w:val="24"/>
+          <w:szCs w:val="24"/>
+          <w:lang w:val="en-US"/>
+        </w:rPr>
+        <w:t xml:space="preserve"> </w:t>
+      </w:r>
+      <w:r>
+        <w:rPr>
+          <w:sz w:val="24"/>
+          <w:szCs w:val="24"/>
+          <w:lang w:val="en-US"/>
+        </w:rPr>
+        <w:t xml:space="preserve">that reads from the Database and sends to the Controller </w:t>
+      </w:r>
+    </w:p>
+    <w:p>
+      <w:pPr>
+        <w:ind w:left="360"/>
+        <w:rPr>
+          <w:sz w:val="24"/>
+          <w:szCs w:val="24"/>
+          <w:lang w:val="en-US"/>
+        </w:rPr>
+      </w:pPr>
+      <w:r>
+        <w:rPr>
+          <w:sz w:val="24"/>
+          <w:szCs w:val="24"/>
+          <w:lang w:val="en-US"/>
+        </w:rPr>
+        <w:t xml:space="preserve">Or View that shows the Index/ Initial page </w:t>
+      </w:r>
+    </w:p>
+    <w:p>
+      <w:pPr>
+        <w:ind w:left="360"/>
+        <w:rPr>
+          <w:sz w:val="24"/>
+          <w:szCs w:val="24"/>
+          <w:lang w:val="en-US"/>
+        </w:rPr>
+      </w:pPr>
+      <w:r>
+        <w:rPr>
+          <w:sz w:val="24"/>
+          <w:szCs w:val="24"/>
+          <w:lang w:val="en-US"/>
+        </w:rPr>
+        <w:lastRenderedPageBreak/>
+        <w:t>Or service.ForumPosts&lt;DTO&gt; Service gets from the Controller (via automapper)????</w:t>
+      </w:r>
+    </w:p>
+    <w:p>
+      <w:pPr>
+        <w:ind w:left="360"/>
+        <w:rPr>
+          <w:sz w:val="24"/>
+          <w:szCs w:val="24"/>
+          <w:lang w:val="en-US"/>
+        </w:rPr>
+      </w:pPr>
+    </w:p>
+    <w:p>
+      <w:pPr>
+        <w:ind w:left="360"/>
         <w:rPr>
           <w:b/>
           <w:bCs/>
@@ -2410,161 +1682,8 @@
           <w:szCs w:val="48"/>
           <w:lang w:val="en-US"/>
         </w:rPr>
-        <w:t>3. Database</w:t>
-      </w:r>
-      <w:r>
-        <w:rPr>
-          <w:sz w:val="24"/>
-          <w:szCs w:val="24"/>
-          <w:lang w:val="en-US"/>
-        </w:rPr>
-        <w:t xml:space="preserve"> </w:t>
-      </w:r>
-    </w:p>
-    <w:p>
-      <w:pPr>
-        <w:ind w:left="360"/>
-        <w:rPr>
-          <w:sz w:val="24"/>
-          <w:szCs w:val="24"/>
-          <w:lang w:val="en-US"/>
-        </w:rPr>
-      </w:pPr>
-      <w:r>
-        <w:rPr>
-          <w:sz w:val="24"/>
-          <w:szCs w:val="24"/>
-          <w:lang w:val="en-US"/>
-        </w:rPr>
-        <w:t>- DTO</w:t>
-      </w:r>
-      <w:r>
-        <w:rPr>
-          <w:sz w:val="24"/>
-          <w:szCs w:val="24"/>
-          <w:lang w:val="en-US"/>
-        </w:rPr>
-        <w:t xml:space="preserve"> with </w:t>
-      </w:r>
-      <w:proofErr w:type="spellStart"/>
-      <w:r>
-        <w:rPr>
-          <w:b/>
-          <w:bCs/>
-          <w:sz w:val="24"/>
-          <w:szCs w:val="24"/>
-          <w:lang w:val="en-US"/>
-        </w:rPr>
-        <w:t>automapper</w:t>
-      </w:r>
-      <w:proofErr w:type="spellEnd"/>
-      <w:r>
-        <w:rPr>
-          <w:b/>
-          <w:bCs/>
-          <w:sz w:val="24"/>
-          <w:szCs w:val="24"/>
-          <w:lang w:val="en-US"/>
-        </w:rPr>
-        <w:t xml:space="preserve"> </w:t>
-      </w:r>
-      <w:r>
-        <w:rPr>
-          <w:sz w:val="24"/>
-          <w:szCs w:val="24"/>
-          <w:lang w:val="en-US"/>
-        </w:rPr>
-        <w:t xml:space="preserve">that reads from the Database and sends to the Controller </w:t>
-      </w:r>
-    </w:p>
-    <w:p>
-      <w:pPr>
-        <w:ind w:left="360"/>
-        <w:rPr>
-          <w:sz w:val="24"/>
-          <w:szCs w:val="24"/>
-          <w:lang w:val="en-US"/>
-        </w:rPr>
-      </w:pPr>
-      <w:r>
-        <w:rPr>
-          <w:sz w:val="24"/>
-          <w:szCs w:val="24"/>
-          <w:lang w:val="en-US"/>
-        </w:rPr>
-        <w:t xml:space="preserve">Or View that shows the Index/ Initial page </w:t>
-      </w:r>
-    </w:p>
-    <w:p>
-      <w:pPr>
-        <w:ind w:left="360"/>
-        <w:rPr>
-          <w:sz w:val="24"/>
-          <w:szCs w:val="24"/>
-          <w:lang w:val="en-US"/>
-        </w:rPr>
-      </w:pPr>
-      <w:r>
-        <w:rPr>
-          <w:sz w:val="24"/>
-          <w:szCs w:val="24"/>
-          <w:lang w:val="en-US"/>
-        </w:rPr>
-        <w:lastRenderedPageBreak/>
-        <w:t xml:space="preserve">Or </w:t>
-      </w:r>
-      <w:proofErr w:type="spellStart"/>
-      <w:proofErr w:type="gramStart"/>
-      <w:r>
-        <w:rPr>
-          <w:sz w:val="24"/>
-          <w:szCs w:val="24"/>
-          <w:lang w:val="en-US"/>
-        </w:rPr>
-        <w:t>service.ForumPosts</w:t>
-      </w:r>
-      <w:proofErr w:type="spellEnd"/>
-      <w:proofErr w:type="gramEnd"/>
-      <w:r>
-        <w:rPr>
-          <w:sz w:val="24"/>
-          <w:szCs w:val="24"/>
-          <w:lang w:val="en-US"/>
-        </w:rPr>
-        <w:t xml:space="preserve">&lt;DTO&gt; Service gets from the Controller (via </w:t>
-      </w:r>
-      <w:proofErr w:type="spellStart"/>
-      <w:r>
-        <w:rPr>
-          <w:sz w:val="24"/>
-          <w:szCs w:val="24"/>
-          <w:lang w:val="en-US"/>
-        </w:rPr>
-        <w:t>automapper</w:t>
-      </w:r>
-      <w:proofErr w:type="spellEnd"/>
-      <w:r>
-        <w:rPr>
-          <w:sz w:val="24"/>
-          <w:szCs w:val="24"/>
-          <w:lang w:val="en-US"/>
-        </w:rPr>
-        <w:t>)????</w:t>
-      </w:r>
-    </w:p>
-    <w:p>
-      <w:pPr>
-        <w:ind w:left="360"/>
-        <w:rPr>
-          <w:sz w:val="24"/>
-          <w:szCs w:val="24"/>
-          <w:lang w:val="en-US"/>
-        </w:rPr>
-      </w:pPr>
-    </w:p>
-    <w:p>
-      <w:pPr>
-        <w:ind w:left="360"/>
+      </w:pPr>
+      <w:r>
         <w:rPr>
           <w:b/>
           <w:bCs/>
@@ -2572,15 +1691,6 @@
           <w:szCs w:val="48"/>
           <w:lang w:val="en-US"/>
         </w:rPr>
-      </w:pPr>
-      <w:r>
-        <w:rPr>
-          <w:b/>
-          <w:bCs/>
-          <w:sz w:val="48"/>
-          <w:szCs w:val="48"/>
-          <w:lang w:val="en-US"/>
-        </w:rPr>
         <w:t xml:space="preserve">4.Functionality </w:t>
       </w:r>
     </w:p>
@@ -2617,25 +1727,61 @@
           <w:szCs w:val="24"/>
           <w:lang w:val="en-US"/>
         </w:rPr>
-        <w:t xml:space="preserve">- add </w:t>
-      </w:r>
-      <w:proofErr w:type="spellStart"/>
-      <w:r>
-        <w:rPr>
-          <w:sz w:val="24"/>
-          <w:szCs w:val="24"/>
-          <w:lang w:val="en-US"/>
-        </w:rPr>
-        <w:t>ons</w:t>
-      </w:r>
-      <w:proofErr w:type="spellEnd"/>
-      <w:r>
-        <w:rPr>
-          <w:sz w:val="24"/>
-          <w:szCs w:val="24"/>
-          <w:lang w:val="en-US"/>
-        </w:rPr>
-        <w:t xml:space="preserve"> – commercials </w:t>
+        <w:t xml:space="preserve">- hidden buttons in HTML exist , check them </w:t>
+      </w:r>
+    </w:p>
+    <w:p>
+      <w:pPr>
+        <w:ind w:left="360"/>
+        <w:rPr>
+          <w:sz w:val="24"/>
+          <w:szCs w:val="24"/>
+          <w:lang w:val="en-US"/>
+        </w:rPr>
+      </w:pPr>
+      <w:r>
+        <w:rPr>
+          <w:sz w:val="24"/>
+          <w:szCs w:val="24"/>
+          <w:lang w:val="en-US"/>
+        </w:rPr>
+        <w:t>- Open Street Map</w:t>
+      </w:r>
+    </w:p>
+    <w:p>
+      <w:pPr>
+        <w:ind w:left="360"/>
+        <w:rPr>
+          <w:sz w:val="24"/>
+          <w:szCs w:val="24"/>
+          <w:lang w:val="en-US"/>
+        </w:rPr>
+      </w:pPr>
+      <w:r>
+        <w:rPr>
+          <w:sz w:val="24"/>
+          <w:szCs w:val="24"/>
+          <w:lang w:val="en-US"/>
+        </w:rPr>
+        <w:t xml:space="preserve">- votes and comments </w:t>
+      </w:r>
+    </w:p>
+    <w:p>
+      <w:pPr>
+        <w:ind w:left="360"/>
+        <w:rPr>
+          <w:sz w:val="24"/>
+          <w:szCs w:val="24"/>
+          <w:lang w:val="en-US"/>
+        </w:rPr>
+      </w:pPr>
+      <w:r>
+        <w:rPr>
+          <w:sz w:val="24"/>
+          <w:szCs w:val="24"/>
+          <w:lang w:val="en-US"/>
+        </w:rPr>
+        <w:t xml:space="preserve">- add ons – commercials </w:t>
       </w:r>
     </w:p>
     <w:p>
@@ -2723,51 +1869,15 @@
           <w:szCs w:val="24"/>
           <w:lang w:val="en-US"/>
         </w:rPr>
-        <w:t xml:space="preserve"> how to do and how to download and display </w:t>
-      </w:r>
-      <w:proofErr w:type="gramStart"/>
-      <w:r>
-        <w:rPr>
-          <w:sz w:val="24"/>
-          <w:szCs w:val="24"/>
-          <w:lang w:val="en-US"/>
-        </w:rPr>
-        <w:t xml:space="preserve">it </w:t>
-      </w:r>
-      <w:r>
-        <w:rPr>
-          <w:sz w:val="24"/>
-          <w:szCs w:val="24"/>
-          <w:lang w:val="en-US"/>
-        </w:rPr>
-        <w:t>,</w:t>
-      </w:r>
-      <w:proofErr w:type="gramEnd"/>
-      <w:r>
-        <w:rPr>
-          <w:sz w:val="24"/>
-          <w:szCs w:val="24"/>
-          <w:lang w:val="en-US"/>
-        </w:rPr>
-        <w:t xml:space="preserve"> counter for each class (patients served , </w:t>
-      </w:r>
-      <w:proofErr w:type="spellStart"/>
-      <w:r>
-        <w:rPr>
-          <w:sz w:val="24"/>
-          <w:szCs w:val="24"/>
-          <w:lang w:val="en-US"/>
-        </w:rPr>
-        <w:t>etc</w:t>
-      </w:r>
-      <w:proofErr w:type="spellEnd"/>
-      <w:r>
-        <w:rPr>
-          <w:sz w:val="24"/>
-          <w:szCs w:val="24"/>
-          <w:lang w:val="en-US"/>
-        </w:rPr>
-        <w:t xml:space="preserve"> )</w:t>
+        <w:t xml:space="preserve"> how to do and how to download and display it </w:t>
+      </w:r>
+      <w:r>
+        <w:rPr>
+          <w:sz w:val="24"/>
+          <w:szCs w:val="24"/>
+          <w:lang w:val="en-US"/>
+        </w:rPr>
+        <w:t>, counter for each class (patients served , etc )</w:t>
       </w:r>
       <w:r>
         <w:rPr>
@@ -2801,69 +1911,81 @@
           <w:szCs w:val="24"/>
           <w:lang w:val="en-US"/>
         </w:rPr>
-        <w:t xml:space="preserve">- statistics – count site </w:t>
-      </w:r>
-      <w:proofErr w:type="gramStart"/>
-      <w:r>
-        <w:rPr>
-          <w:sz w:val="24"/>
-          <w:szCs w:val="24"/>
-          <w:lang w:val="en-US"/>
-        </w:rPr>
-        <w:t>visits ,</w:t>
-      </w:r>
-      <w:proofErr w:type="gramEnd"/>
-      <w:r>
-        <w:rPr>
-          <w:sz w:val="24"/>
-          <w:szCs w:val="24"/>
-          <w:lang w:val="en-US"/>
-        </w:rPr>
-        <w:t xml:space="preserve"> show date and time ?</w:t>
-      </w:r>
-      <w:r>
-        <w:rPr>
-          <w:sz w:val="24"/>
-          <w:szCs w:val="24"/>
-          <w:lang w:val="en-US"/>
-        </w:rPr>
-        <w:t xml:space="preserve"> Redis </w:t>
-      </w:r>
-    </w:p>
-    <w:p>
-      <w:pPr>
-        <w:ind w:left="360"/>
-        <w:rPr>
-          <w:sz w:val="24"/>
-          <w:szCs w:val="24"/>
-          <w:lang w:val="en-US"/>
-        </w:rPr>
-      </w:pPr>
-      <w:r>
-        <w:rPr>
-          <w:sz w:val="24"/>
-          <w:szCs w:val="24"/>
-          <w:lang w:val="en-US"/>
-        </w:rPr>
-        <w:t xml:space="preserve">- people </w:t>
-      </w:r>
-      <w:proofErr w:type="gramStart"/>
-      <w:r>
-        <w:rPr>
-          <w:sz w:val="24"/>
-          <w:szCs w:val="24"/>
-          <w:lang w:val="en-US"/>
-        </w:rPr>
-        <w:t>pictures ,</w:t>
-      </w:r>
-      <w:proofErr w:type="gramEnd"/>
-      <w:r>
-        <w:rPr>
-          <w:sz w:val="24"/>
-          <w:szCs w:val="24"/>
-          <w:lang w:val="en-US"/>
-        </w:rPr>
-        <w:t xml:space="preserve"> pictures at all </w:t>
+        <w:t>- statistics – count site visits , show date and time ?</w:t>
+      </w:r>
+      <w:r>
+        <w:rPr>
+          <w:sz w:val="24"/>
+          <w:szCs w:val="24"/>
+          <w:lang w:val="en-US"/>
+        </w:rPr>
+        <w:t xml:space="preserve"> Redis</w:t>
+      </w:r>
+      <w:r>
+        <w:rPr>
+          <w:sz w:val="24"/>
+          <w:szCs w:val="24"/>
+          <w:lang w:val="en-US"/>
+        </w:rPr>
+        <w:t xml:space="preserve"> DB (K,V)</w:t>
+      </w:r>
+      <w:r>
+        <w:rPr>
+          <w:sz w:val="24"/>
+          <w:szCs w:val="24"/>
+          <w:lang w:val="en-US"/>
+        </w:rPr>
+        <w:t xml:space="preserve">. Site statistics via cookies </w:t>
+      </w:r>
+      <w:r>
+        <w:rPr>
+          <w:sz w:val="24"/>
+          <w:szCs w:val="24"/>
+          <w:lang w:val="en-US"/>
+        </w:rPr>
+        <w:t xml:space="preserve"> </w:t>
+      </w:r>
+      <w:r>
+        <w:rPr>
+          <w:sz w:val="24"/>
+          <w:szCs w:val="24"/>
+          <w:lang w:val="en-US"/>
+        </w:rPr>
+        <w:t>. See Google analytics</w:t>
+      </w:r>
+      <w:r>
+        <w:rPr>
+          <w:sz w:val="24"/>
+          <w:szCs w:val="24"/>
+          <w:lang w:val="en-US"/>
+        </w:rPr>
+        <w:t xml:space="preserve">, Azure Application Insights </w:t>
+      </w:r>
+    </w:p>
+    <w:p>
+      <w:pPr>
+        <w:ind w:left="360"/>
+        <w:rPr>
+          <w:sz w:val="24"/>
+          <w:szCs w:val="24"/>
+          <w:lang w:val="en-US"/>
+        </w:rPr>
+      </w:pPr>
+      <w:r>
+        <w:rPr>
+          <w:sz w:val="24"/>
+          <w:szCs w:val="24"/>
+          <w:lang w:val="en-US"/>
+        </w:rPr>
+        <w:t xml:space="preserve">- people pictures , pictures at all </w:t>
+      </w:r>
+      <w:r>
+        <w:rPr>
+          <w:sz w:val="24"/>
+          <w:szCs w:val="24"/>
+          <w:lang w:val="en-US"/>
+        </w:rPr>
+        <w:t xml:space="preserve">– Link or varbinary in DB </w:t>
       </w:r>
     </w:p>
     <w:p>
@@ -2979,25 +2101,7 @@
           <w:szCs w:val="24"/>
           <w:lang w:val="en-US"/>
         </w:rPr>
-        <w:t xml:space="preserve">– csv </w:t>
-      </w:r>
-      <w:proofErr w:type="gramStart"/>
-      <w:r>
-        <w:rPr>
-          <w:sz w:val="24"/>
-          <w:szCs w:val="24"/>
-          <w:lang w:val="en-US"/>
-        </w:rPr>
-        <w:t>format ,</w:t>
-      </w:r>
-      <w:proofErr w:type="gramEnd"/>
-      <w:r>
-        <w:rPr>
-          <w:sz w:val="24"/>
-          <w:szCs w:val="24"/>
-          <w:lang w:val="en-US"/>
-        </w:rPr>
-        <w:t xml:space="preserve"> return excel </w:t>
+        <w:t xml:space="preserve">– csv format , return excel </w:t>
       </w:r>
     </w:p>
     <w:p>
@@ -3033,71 +2137,25 @@
           <w:szCs w:val="24"/>
           <w:lang w:val="en-US"/>
         </w:rPr>
-        <w:t xml:space="preserve">- where to host, how to </w:t>
-      </w:r>
-      <w:proofErr w:type="gramStart"/>
-      <w:r>
-        <w:rPr>
-          <w:sz w:val="24"/>
-          <w:szCs w:val="24"/>
-          <w:lang w:val="en-US"/>
-        </w:rPr>
-        <w:t>upload ?</w:t>
-      </w:r>
-      <w:proofErr w:type="gramEnd"/>
-    </w:p>
-    <w:p>
-      <w:pPr>
-        <w:ind w:left="360"/>
-        <w:rPr>
-          <w:sz w:val="24"/>
-          <w:szCs w:val="24"/>
-          <w:lang w:val="en-US"/>
-        </w:rPr>
-      </w:pPr>
-      <w:r>
-        <w:rPr>
-          <w:sz w:val="24"/>
-          <w:szCs w:val="24"/>
-          <w:lang w:val="en-US"/>
-        </w:rPr>
-        <w:t xml:space="preserve">- login with FB, </w:t>
-      </w:r>
-      <w:proofErr w:type="gramStart"/>
-      <w:r>
-        <w:rPr>
-          <w:sz w:val="24"/>
-          <w:szCs w:val="24"/>
-          <w:lang w:val="en-US"/>
-        </w:rPr>
-        <w:t>Google ,</w:t>
-      </w:r>
-      <w:proofErr w:type="gramEnd"/>
-      <w:r>
-        <w:rPr>
-          <w:sz w:val="24"/>
-          <w:szCs w:val="24"/>
-          <w:lang w:val="en-US"/>
-        </w:rPr>
-        <w:t xml:space="preserve"> </w:t>
-      </w:r>
-      <w:proofErr w:type="spellStart"/>
-      <w:r>
-        <w:rPr>
-          <w:sz w:val="24"/>
-          <w:szCs w:val="24"/>
-          <w:lang w:val="en-US"/>
-        </w:rPr>
-        <w:t>etc</w:t>
-      </w:r>
-      <w:proofErr w:type="spellEnd"/>
-      <w:r>
-        <w:rPr>
-          <w:sz w:val="24"/>
-          <w:szCs w:val="24"/>
-          <w:lang w:val="en-US"/>
-        </w:rPr>
-        <w:t xml:space="preserve"> </w:t>
+        <w:t>- where to host, how to upload ?</w:t>
+      </w:r>
+    </w:p>
+    <w:p>
+      <w:pPr>
+        <w:ind w:left="360"/>
+        <w:rPr>
+          <w:sz w:val="24"/>
+          <w:szCs w:val="24"/>
+          <w:lang w:val="en-US"/>
+        </w:rPr>
+      </w:pPr>
+      <w:r>
+        <w:rPr>
+          <w:sz w:val="24"/>
+          <w:szCs w:val="24"/>
+          <w:lang w:val="en-US"/>
+        </w:rPr>
+        <w:t xml:space="preserve">- login with FB, Google , etc </w:t>
       </w:r>
     </w:p>
     <w:p>
@@ -3133,18 +2191,8 @@
           <w:szCs w:val="24"/>
           <w:lang w:val="en-US"/>
         </w:rPr>
-        <w:t xml:space="preserve">- maps where </w:t>
-      </w:r>
-      <w:proofErr w:type="gramStart"/>
-      <w:r>
-        <w:rPr>
-          <w:sz w:val="24"/>
-          <w:szCs w:val="24"/>
-          <w:lang w:val="en-US"/>
-        </w:rPr>
-        <w:t>address ?</w:t>
-      </w:r>
-      <w:proofErr w:type="gramEnd"/>
+        <w:t>- maps where address ?</w:t>
+      </w:r>
     </w:p>
     <w:p>
       <w:pPr>
@@ -3205,6 +2253,7 @@
           <w:szCs w:val="24"/>
           <w:lang w:val="en-US"/>
         </w:rPr>
+        <w:lastRenderedPageBreak/>
         <w:t>- automated mails sen</w:t>
       </w:r>
       <w:r>
@@ -3293,26 +2342,7 @@
           <w:szCs w:val="24"/>
           <w:lang w:val="en-US"/>
         </w:rPr>
-        <w:lastRenderedPageBreak/>
-        <w:t xml:space="preserve">- </w:t>
-      </w:r>
-      <w:proofErr w:type="spellStart"/>
-      <w:r>
-        <w:rPr>
-          <w:sz w:val="24"/>
-          <w:szCs w:val="24"/>
-          <w:lang w:val="en-US"/>
-        </w:rPr>
-        <w:t>automapper</w:t>
-      </w:r>
-      <w:proofErr w:type="spellEnd"/>
-      <w:r>
-        <w:rPr>
-          <w:sz w:val="24"/>
-          <w:szCs w:val="24"/>
-          <w:lang w:val="en-US"/>
-        </w:rPr>
-        <w:t>!!</w:t>
+        <w:t>- automapper!!</w:t>
       </w:r>
     </w:p>
     <w:p>
@@ -3372,61 +2402,25 @@
           <w:szCs w:val="24"/>
           <w:lang w:val="en-US"/>
         </w:rPr>
-        <w:t xml:space="preserve">      - </w:t>
-      </w:r>
-      <w:proofErr w:type="spellStart"/>
-      <w:r>
-        <w:rPr>
-          <w:sz w:val="24"/>
-          <w:szCs w:val="24"/>
-          <w:lang w:val="en-US"/>
-        </w:rPr>
-        <w:t>HttpUtility.UrlDecode</w:t>
-      </w:r>
-      <w:proofErr w:type="spellEnd"/>
-      <w:r>
-        <w:rPr>
-          <w:sz w:val="24"/>
-          <w:szCs w:val="24"/>
-          <w:lang w:val="en-US"/>
-        </w:rPr>
-        <w:t xml:space="preserve">() – decodes the string </w:t>
-      </w:r>
-    </w:p>
-    <w:p>
-      <w:pPr>
-        <w:ind w:left="360"/>
-        <w:rPr>
-          <w:sz w:val="24"/>
-          <w:szCs w:val="24"/>
-          <w:lang w:val="en-US"/>
-        </w:rPr>
-      </w:pPr>
-      <w:r>
-        <w:rPr>
-          <w:sz w:val="24"/>
-          <w:szCs w:val="24"/>
-          <w:lang w:val="en-US"/>
-        </w:rPr>
-        <w:t xml:space="preserve">- bootstrap goes to </w:t>
-      </w:r>
-      <w:proofErr w:type="spellStart"/>
-      <w:r>
-        <w:rPr>
-          <w:sz w:val="24"/>
-          <w:szCs w:val="24"/>
-          <w:lang w:val="en-US"/>
-        </w:rPr>
-        <w:t>wwroot</w:t>
-      </w:r>
-      <w:proofErr w:type="spellEnd"/>
-      <w:r>
-        <w:rPr>
-          <w:sz w:val="24"/>
-          <w:szCs w:val="24"/>
-          <w:lang w:val="en-US"/>
-        </w:rPr>
-        <w:t xml:space="preserve"> folder!</w:t>
+        <w:t xml:space="preserve">      - HttpUtility.UrlDecode() – decodes the string </w:t>
+      </w:r>
+    </w:p>
+    <w:p>
+      <w:pPr>
+        <w:ind w:left="360"/>
+        <w:rPr>
+          <w:sz w:val="24"/>
+          <w:szCs w:val="24"/>
+          <w:lang w:val="en-US"/>
+        </w:rPr>
+      </w:pPr>
+      <w:r>
+        <w:rPr>
+          <w:sz w:val="24"/>
+          <w:szCs w:val="24"/>
+          <w:lang w:val="en-US"/>
+        </w:rPr>
+        <w:t>- bootstrap goes to wwroot folder!</w:t>
       </w:r>
     </w:p>
     <w:p>
@@ -3452,99 +2446,43 @@
           <w:szCs w:val="24"/>
           <w:lang w:val="en-US"/>
         </w:rPr>
-        <w:t xml:space="preserve">– 18.07.2019 Niki </w:t>
-      </w:r>
-      <w:proofErr w:type="spellStart"/>
-      <w:r>
-        <w:rPr>
-          <w:sz w:val="24"/>
-          <w:szCs w:val="24"/>
-          <w:lang w:val="en-US"/>
-        </w:rPr>
-        <w:t>Kostov’s</w:t>
-      </w:r>
-      <w:proofErr w:type="spellEnd"/>
-      <w:r>
-        <w:rPr>
-          <w:sz w:val="24"/>
-          <w:szCs w:val="24"/>
-          <w:lang w:val="en-US"/>
-        </w:rPr>
-        <w:t xml:space="preserve"> video on this</w:t>
-      </w:r>
-    </w:p>
-    <w:p>
-      <w:pPr>
-        <w:ind w:left="360"/>
-        <w:rPr>
-          <w:sz w:val="24"/>
-          <w:szCs w:val="24"/>
-          <w:lang w:val="en-US"/>
-        </w:rPr>
-      </w:pPr>
-      <w:r>
-        <w:rPr>
-          <w:sz w:val="24"/>
-          <w:szCs w:val="24"/>
-          <w:lang w:val="en-US"/>
-        </w:rPr>
-        <w:t xml:space="preserve">- </w:t>
-      </w:r>
-      <w:proofErr w:type="spellStart"/>
-      <w:r>
-        <w:rPr>
-          <w:sz w:val="24"/>
-          <w:szCs w:val="24"/>
-          <w:lang w:val="en-US"/>
-        </w:rPr>
-        <w:t>isDeleted</w:t>
-      </w:r>
-      <w:proofErr w:type="spellEnd"/>
-    </w:p>
-    <w:p>
-      <w:pPr>
-        <w:ind w:left="360"/>
-        <w:rPr>
-          <w:sz w:val="24"/>
-          <w:szCs w:val="24"/>
-          <w:lang w:val="en-US"/>
-        </w:rPr>
-      </w:pPr>
-      <w:r>
-        <w:rPr>
-          <w:sz w:val="24"/>
-          <w:szCs w:val="24"/>
-          <w:lang w:val="en-US"/>
-        </w:rPr>
-        <w:t xml:space="preserve">- GitHub, </w:t>
-      </w:r>
-      <w:proofErr w:type="spellStart"/>
-      <w:proofErr w:type="gramStart"/>
-      <w:r>
-        <w:rPr>
-          <w:sz w:val="24"/>
-          <w:szCs w:val="24"/>
-          <w:lang w:val="en-US"/>
-        </w:rPr>
-        <w:t>NikiIt</w:t>
-      </w:r>
-      <w:proofErr w:type="spellEnd"/>
-      <w:r>
-        <w:rPr>
-          <w:sz w:val="24"/>
-          <w:szCs w:val="24"/>
-          <w:lang w:val="en-US"/>
-        </w:rPr>
-        <w:t xml:space="preserve"> ,</w:t>
-      </w:r>
-      <w:proofErr w:type="gramEnd"/>
-      <w:r>
-        <w:rPr>
-          <w:sz w:val="24"/>
-          <w:szCs w:val="24"/>
-          <w:lang w:val="en-US"/>
-        </w:rPr>
-        <w:t xml:space="preserve"> take the template , as it is done to be used </w:t>
+        <w:t>– 18.07.2019 Niki Kostov’s video on this</w:t>
+      </w:r>
+    </w:p>
+    <w:p>
+      <w:pPr>
+        <w:ind w:left="360"/>
+        <w:rPr>
+          <w:sz w:val="24"/>
+          <w:szCs w:val="24"/>
+          <w:lang w:val="en-US"/>
+        </w:rPr>
+      </w:pPr>
+      <w:r>
+        <w:rPr>
+          <w:sz w:val="24"/>
+          <w:szCs w:val="24"/>
+          <w:lang w:val="en-US"/>
+        </w:rPr>
+        <w:t>- isDeleted</w:t>
+      </w:r>
+    </w:p>
+    <w:p>
+      <w:pPr>
+        <w:ind w:left="360"/>
+        <w:rPr>
+          <w:sz w:val="24"/>
+          <w:szCs w:val="24"/>
+          <w:lang w:val="en-US"/>
+        </w:rPr>
+      </w:pPr>
+      <w:r>
+        <w:rPr>
+          <w:sz w:val="24"/>
+          <w:szCs w:val="24"/>
+          <w:lang w:val="en-US"/>
+        </w:rPr>
+        <w:t xml:space="preserve">- GitHub, NikiIt , take the template , as it is done to be used </w:t>
       </w:r>
     </w:p>
     <w:p>
@@ -3598,107 +2536,43 @@
           <w:szCs w:val="24"/>
           <w:lang w:val="en-US"/>
         </w:rPr>
-        <w:t xml:space="preserve">- upload </w:t>
-      </w:r>
-      <w:proofErr w:type="gramStart"/>
-      <w:r>
-        <w:rPr>
-          <w:sz w:val="24"/>
-          <w:szCs w:val="24"/>
-          <w:lang w:val="en-US"/>
-        </w:rPr>
-        <w:t>videos(</w:t>
-      </w:r>
-      <w:proofErr w:type="gramEnd"/>
-      <w:r>
-        <w:rPr>
-          <w:sz w:val="24"/>
-          <w:szCs w:val="24"/>
-          <w:lang w:val="en-US"/>
-        </w:rPr>
-        <w:t xml:space="preserve">link maybe?!) , pictures, </w:t>
-      </w:r>
-      <w:proofErr w:type="spellStart"/>
-      <w:r>
-        <w:rPr>
-          <w:sz w:val="24"/>
-          <w:szCs w:val="24"/>
-          <w:lang w:val="en-US"/>
-        </w:rPr>
-        <w:t>etc</w:t>
-      </w:r>
-      <w:proofErr w:type="spellEnd"/>
-      <w:r>
-        <w:rPr>
-          <w:sz w:val="24"/>
-          <w:szCs w:val="24"/>
-          <w:lang w:val="en-US"/>
-        </w:rPr>
-        <w:t xml:space="preserve"> </w:t>
-      </w:r>
-    </w:p>
-    <w:p>
-      <w:pPr>
-        <w:ind w:left="360"/>
-        <w:rPr>
-          <w:sz w:val="24"/>
-          <w:szCs w:val="24"/>
-          <w:lang w:val="en-US"/>
-        </w:rPr>
-      </w:pPr>
-      <w:r>
-        <w:rPr>
-          <w:sz w:val="24"/>
-          <w:szCs w:val="24"/>
-          <w:lang w:val="en-US"/>
-        </w:rPr>
-        <w:t xml:space="preserve">- search field on the whole </w:t>
-      </w:r>
-      <w:proofErr w:type="gramStart"/>
-      <w:r>
-        <w:rPr>
-          <w:sz w:val="24"/>
-          <w:szCs w:val="24"/>
-          <w:lang w:val="en-US"/>
-        </w:rPr>
-        <w:t>site ?</w:t>
-      </w:r>
-      <w:proofErr w:type="gramEnd"/>
-    </w:p>
-    <w:p>
-      <w:pPr>
-        <w:ind w:left="360"/>
-        <w:rPr>
-          <w:sz w:val="24"/>
-          <w:szCs w:val="24"/>
-          <w:lang w:val="en-US"/>
-        </w:rPr>
-      </w:pPr>
-      <w:r>
-        <w:rPr>
-          <w:sz w:val="24"/>
-          <w:szCs w:val="24"/>
-          <w:lang w:val="en-US"/>
-        </w:rPr>
-        <w:t xml:space="preserve">- </w:t>
-      </w:r>
-      <w:proofErr w:type="spellStart"/>
-      <w:r>
-        <w:rPr>
-          <w:sz w:val="24"/>
-          <w:szCs w:val="24"/>
-          <w:lang w:val="en-US"/>
-        </w:rPr>
-        <w:t>sendGrid</w:t>
-      </w:r>
-      <w:proofErr w:type="spellEnd"/>
-      <w:r>
-        <w:rPr>
-          <w:sz w:val="24"/>
-          <w:szCs w:val="24"/>
-          <w:lang w:val="en-US"/>
-        </w:rPr>
-        <w:t xml:space="preserve"> to send mails for registration </w:t>
+        <w:t xml:space="preserve">- upload videos(link maybe?!) , pictures, etc </w:t>
+      </w:r>
+    </w:p>
+    <w:p>
+      <w:pPr>
+        <w:ind w:left="360"/>
+        <w:rPr>
+          <w:sz w:val="24"/>
+          <w:szCs w:val="24"/>
+          <w:lang w:val="en-US"/>
+        </w:rPr>
+      </w:pPr>
+      <w:r>
+        <w:rPr>
+          <w:sz w:val="24"/>
+          <w:szCs w:val="24"/>
+          <w:lang w:val="en-US"/>
+        </w:rPr>
+        <w:t>- search field on the whole site ?</w:t>
+      </w:r>
+    </w:p>
+    <w:p>
+      <w:pPr>
+        <w:ind w:left="360"/>
+        <w:rPr>
+          <w:sz w:val="24"/>
+          <w:szCs w:val="24"/>
+          <w:lang w:val="en-US"/>
+        </w:rPr>
+      </w:pPr>
+      <w:r>
+        <w:rPr>
+          <w:sz w:val="24"/>
+          <w:szCs w:val="24"/>
+          <w:lang w:val="en-US"/>
+        </w:rPr>
+        <w:t xml:space="preserve">- sendGrid to send mails for registration </w:t>
       </w:r>
     </w:p>
     <w:p>
@@ -3724,25 +2598,7 @@
           <w:szCs w:val="24"/>
           <w:lang w:val="en-US"/>
         </w:rPr>
-        <w:t xml:space="preserve">layout to have ifs to change the theme / </w:t>
-      </w:r>
-      <w:proofErr w:type="spellStart"/>
-      <w:r>
-        <w:rPr>
-          <w:sz w:val="24"/>
-          <w:szCs w:val="24"/>
-          <w:lang w:val="en-US"/>
-        </w:rPr>
-        <w:t>css</w:t>
-      </w:r>
-      <w:proofErr w:type="spellEnd"/>
-      <w:r>
-        <w:rPr>
-          <w:sz w:val="24"/>
-          <w:szCs w:val="24"/>
-          <w:lang w:val="en-US"/>
-        </w:rPr>
-        <w:t xml:space="preserve"> when logged and not ...</w:t>
+        <w:t>layout to have ifs to change the theme / css when logged and not ...</w:t>
       </w:r>
     </w:p>
     <w:p>
@@ -3820,187 +2676,77 @@
           <w:szCs w:val="24"/>
           <w:lang w:val="en-US"/>
         </w:rPr>
-        <w:t xml:space="preserve">- Controller takes the </w:t>
-      </w:r>
-      <w:proofErr w:type="gramStart"/>
-      <w:r>
-        <w:rPr>
-          <w:sz w:val="24"/>
-          <w:szCs w:val="24"/>
-          <w:lang w:val="en-US"/>
-        </w:rPr>
-        <w:t>data ,</w:t>
-      </w:r>
-      <w:proofErr w:type="gramEnd"/>
-      <w:r>
-        <w:rPr>
-          <w:sz w:val="24"/>
-          <w:szCs w:val="24"/>
-          <w:lang w:val="en-US"/>
-        </w:rPr>
-        <w:t xml:space="preserve"> validates the data </w:t>
-      </w:r>
-    </w:p>
-    <w:p>
-      <w:pPr>
-        <w:ind w:left="360"/>
-        <w:rPr>
-          <w:sz w:val="24"/>
-          <w:szCs w:val="24"/>
-          <w:lang w:val="en-US"/>
-        </w:rPr>
-      </w:pPr>
-      <w:r>
-        <w:rPr>
-          <w:sz w:val="24"/>
-          <w:szCs w:val="24"/>
-          <w:lang w:val="en-US"/>
-        </w:rPr>
-        <w:t xml:space="preserve">- Views </w:t>
-      </w:r>
-      <w:proofErr w:type="gramStart"/>
-      <w:r>
-        <w:rPr>
-          <w:sz w:val="24"/>
-          <w:szCs w:val="24"/>
-          <w:lang w:val="en-US"/>
-        </w:rPr>
-        <w:t>folder  -</w:t>
-      </w:r>
-      <w:proofErr w:type="gramEnd"/>
-      <w:r>
-        <w:rPr>
-          <w:sz w:val="24"/>
-          <w:szCs w:val="24"/>
-          <w:lang w:val="en-US"/>
-        </w:rPr>
-        <w:t xml:space="preserve"> page appearance, related to layout  </w:t>
-      </w:r>
-    </w:p>
-    <w:p>
-      <w:pPr>
-        <w:ind w:left="360"/>
-        <w:rPr>
-          <w:sz w:val="24"/>
-          <w:szCs w:val="24"/>
-          <w:lang w:val="en-US"/>
-        </w:rPr>
-      </w:pPr>
-      <w:r>
-        <w:rPr>
-          <w:sz w:val="24"/>
-          <w:szCs w:val="24"/>
-          <w:lang w:val="en-US"/>
-        </w:rPr>
-        <w:t xml:space="preserve">- Home in View - Home page appearance - Index and Privacy for example in extension </w:t>
-      </w:r>
-      <w:proofErr w:type="spellStart"/>
-      <w:proofErr w:type="gramStart"/>
-      <w:r>
-        <w:rPr>
-          <w:sz w:val="24"/>
-          <w:szCs w:val="24"/>
-          <w:lang w:val="en-US"/>
-        </w:rPr>
-        <w:t>cshtml</w:t>
-      </w:r>
-      <w:proofErr w:type="spellEnd"/>
-      <w:r>
-        <w:rPr>
-          <w:sz w:val="24"/>
-          <w:szCs w:val="24"/>
-          <w:lang w:val="en-US"/>
-        </w:rPr>
-        <w:t>(</w:t>
-      </w:r>
-      <w:proofErr w:type="gramEnd"/>
-      <w:r>
-        <w:rPr>
-          <w:sz w:val="24"/>
-          <w:szCs w:val="24"/>
-          <w:lang w:val="en-US"/>
-        </w:rPr>
-        <w:t>Razor View)</w:t>
-      </w:r>
-      <w:r>
-        <w:rPr>
-          <w:sz w:val="24"/>
-          <w:szCs w:val="24"/>
-          <w:lang w:val="en-US"/>
-        </w:rPr>
-        <w:t xml:space="preserve">, where HTML is . "@" sign starts the </w:t>
-      </w:r>
-      <w:proofErr w:type="spellStart"/>
-      <w:r>
-        <w:rPr>
-          <w:sz w:val="24"/>
-          <w:szCs w:val="24"/>
-          <w:lang w:val="en-US"/>
-        </w:rPr>
-        <w:t>Csharp</w:t>
-      </w:r>
-      <w:proofErr w:type="spellEnd"/>
-      <w:r>
-        <w:rPr>
-          <w:sz w:val="24"/>
-          <w:szCs w:val="24"/>
-          <w:lang w:val="en-US"/>
-        </w:rPr>
-        <w:t xml:space="preserve"> code here</w:t>
-      </w:r>
-    </w:p>
-    <w:p>
-      <w:pPr>
-        <w:ind w:left="360"/>
-        <w:rPr>
-          <w:sz w:val="24"/>
-          <w:szCs w:val="24"/>
-          <w:lang w:val="en-US"/>
-        </w:rPr>
-      </w:pPr>
-      <w:r>
-        <w:rPr>
-          <w:sz w:val="24"/>
-          <w:szCs w:val="24"/>
-          <w:lang w:val="en-US"/>
-        </w:rPr>
-        <w:t>- Layout – HTML where we insert the different views @</w:t>
-      </w:r>
-      <w:proofErr w:type="spellStart"/>
-      <w:r>
-        <w:rPr>
-          <w:sz w:val="24"/>
-          <w:szCs w:val="24"/>
-          <w:lang w:val="en-US"/>
-        </w:rPr>
-        <w:t>RenderBody</w:t>
-      </w:r>
-      <w:proofErr w:type="spellEnd"/>
-      <w:r>
-        <w:rPr>
-          <w:sz w:val="24"/>
-          <w:szCs w:val="24"/>
-          <w:lang w:val="en-US"/>
-        </w:rPr>
-        <w:t xml:space="preserve"> for </w:t>
-      </w:r>
-      <w:proofErr w:type="gramStart"/>
-      <w:r>
-        <w:rPr>
-          <w:sz w:val="24"/>
-          <w:szCs w:val="24"/>
-          <w:lang w:val="en-US"/>
-        </w:rPr>
-        <w:t>example .</w:t>
-      </w:r>
-      <w:proofErr w:type="gramEnd"/>
-      <w:r>
-        <w:rPr>
-          <w:sz w:val="24"/>
-          <w:szCs w:val="24"/>
-          <w:lang w:val="en-US"/>
-        </w:rPr>
-        <w:t xml:space="preserve"> Holds the header and footer of the page </w:t>
+        <w:t xml:space="preserve">- Controller takes the data , validates the data </w:t>
+      </w:r>
+    </w:p>
+    <w:p>
+      <w:pPr>
+        <w:ind w:left="360"/>
+        <w:rPr>
+          <w:sz w:val="24"/>
+          <w:szCs w:val="24"/>
+          <w:lang w:val="en-US"/>
+        </w:rPr>
+      </w:pPr>
+      <w:r>
+        <w:rPr>
+          <w:sz w:val="24"/>
+          <w:szCs w:val="24"/>
+          <w:lang w:val="en-US"/>
+        </w:rPr>
+        <w:t xml:space="preserve">- Views folder  - page appearance, related to layout  </w:t>
+      </w:r>
+    </w:p>
+    <w:p>
+      <w:pPr>
+        <w:ind w:left="360"/>
+        <w:rPr>
+          <w:sz w:val="24"/>
+          <w:szCs w:val="24"/>
+          <w:lang w:val="en-US"/>
+        </w:rPr>
+      </w:pPr>
+      <w:r>
+        <w:rPr>
+          <w:sz w:val="24"/>
+          <w:szCs w:val="24"/>
+          <w:lang w:val="en-US"/>
+        </w:rPr>
+        <w:t>- Home in View - Home page appearance - Index and Privacy for example in extension cshtml</w:t>
+      </w:r>
+      <w:r>
+        <w:rPr>
+          <w:sz w:val="24"/>
+          <w:szCs w:val="24"/>
+          <w:lang w:val="en-US"/>
+        </w:rPr>
+        <w:t>(Razor View)</w:t>
+      </w:r>
+      <w:r>
+        <w:rPr>
+          <w:sz w:val="24"/>
+          <w:szCs w:val="24"/>
+          <w:lang w:val="en-US"/>
+        </w:rPr>
+        <w:t>, where HTML is . "@" sign starts the Csharp code here</w:t>
+      </w:r>
+    </w:p>
+    <w:p>
+      <w:pPr>
+        <w:ind w:left="360"/>
+        <w:rPr>
+          <w:sz w:val="24"/>
+          <w:szCs w:val="24"/>
+          <w:lang w:val="en-US"/>
+        </w:rPr>
+      </w:pPr>
+      <w:r>
+        <w:rPr>
+          <w:sz w:val="24"/>
+          <w:szCs w:val="24"/>
+          <w:lang w:val="en-US"/>
+        </w:rPr>
+        <w:t xml:space="preserve">- Layout – HTML where we insert the different views @RenderBody for example . Holds the header and footer of the page </w:t>
       </w:r>
       <w:r>
         <w:rPr>
@@ -4026,25 +2772,7 @@
           <w:szCs w:val="24"/>
           <w:lang w:val="en-US"/>
         </w:rPr>
-        <w:t xml:space="preserve">- Services change the </w:t>
-      </w:r>
-      <w:proofErr w:type="gramStart"/>
-      <w:r>
-        <w:rPr>
-          <w:sz w:val="24"/>
-          <w:szCs w:val="24"/>
-          <w:lang w:val="en-US"/>
-        </w:rPr>
-        <w:t>data ,</w:t>
-      </w:r>
-      <w:proofErr w:type="gramEnd"/>
-      <w:r>
-        <w:rPr>
-          <w:sz w:val="24"/>
-          <w:szCs w:val="24"/>
-          <w:lang w:val="en-US"/>
-        </w:rPr>
-        <w:t xml:space="preserve"> no validation here, creates the user for example</w:t>
+        <w:t>- Services change the data , no validation here, creates the user for example</w:t>
       </w:r>
     </w:p>
     <w:p>
@@ -4092,60 +2820,25 @@
           <w:szCs w:val="24"/>
           <w:lang w:val="en-US"/>
         </w:rPr>
-        <w:t xml:space="preserve">Logger of the things </w:t>
-      </w:r>
-      <w:proofErr w:type="gramStart"/>
-      <w:r>
-        <w:rPr>
-          <w:sz w:val="24"/>
-          <w:szCs w:val="24"/>
-          <w:lang w:val="en-US"/>
-        </w:rPr>
-        <w:t>happening :</w:t>
-      </w:r>
-      <w:proofErr w:type="gramEnd"/>
-      <w:r>
-        <w:rPr>
-          <w:sz w:val="24"/>
-          <w:szCs w:val="24"/>
-          <w:lang w:val="en-US"/>
-        </w:rPr>
-        <w:t xml:space="preserve"> when registered, when logging in , </w:t>
-      </w:r>
-      <w:proofErr w:type="spellStart"/>
-      <w:r>
-        <w:rPr>
-          <w:sz w:val="24"/>
-          <w:szCs w:val="24"/>
-          <w:lang w:val="en-US"/>
-        </w:rPr>
-        <w:t>etc</w:t>
-      </w:r>
-      <w:proofErr w:type="spellEnd"/>
-      <w:r>
-        <w:rPr>
-          <w:sz w:val="24"/>
-          <w:szCs w:val="24"/>
-          <w:lang w:val="en-US"/>
-        </w:rPr>
-        <w:t xml:space="preserve"> </w:t>
-      </w:r>
-    </w:p>
-    <w:p>
-      <w:pPr>
-        <w:ind w:left="360"/>
-        <w:rPr>
-          <w:sz w:val="24"/>
-          <w:szCs w:val="24"/>
-          <w:lang w:val="en-US"/>
-        </w:rPr>
-      </w:pPr>
-      <w:r>
-        <w:rPr>
-          <w:sz w:val="24"/>
-          <w:szCs w:val="24"/>
-          <w:lang w:val="en-US"/>
-        </w:rPr>
+        <w:t xml:space="preserve">Logger of the things happening : when registered, when logging in , etc </w:t>
+      </w:r>
+    </w:p>
+    <w:p>
+      <w:pPr>
+        <w:ind w:left="360"/>
+        <w:rPr>
+          <w:sz w:val="24"/>
+          <w:szCs w:val="24"/>
+          <w:lang w:val="en-US"/>
+        </w:rPr>
+      </w:pPr>
+      <w:r>
+        <w:rPr>
+          <w:sz w:val="24"/>
+          <w:szCs w:val="24"/>
+          <w:lang w:val="en-US"/>
+        </w:rPr>
+        <w:lastRenderedPageBreak/>
         <w:t>Service has methods that do some stuff</w:t>
       </w:r>
     </w:p>
@@ -4162,23 +2855,13 @@
           <w:lang w:val="en-US"/>
         </w:rPr>
       </w:pPr>
-      <w:proofErr w:type="spellStart"/>
-      <w:r>
-        <w:rPr>
-          <w:sz w:val="24"/>
-          <w:szCs w:val="24"/>
-          <w:lang w:val="en-US"/>
-        </w:rPr>
-        <w:t>thankyouView</w:t>
-      </w:r>
-      <w:proofErr w:type="spellEnd"/>
-      <w:r>
-        <w:rPr>
-          <w:sz w:val="24"/>
-          <w:szCs w:val="24"/>
-          <w:lang w:val="en-US"/>
-        </w:rPr>
-        <w:t xml:space="preserve"> to display the thanks page when registered </w:t>
+      <w:r>
+        <w:rPr>
+          <w:sz w:val="24"/>
+          <w:szCs w:val="24"/>
+          <w:lang w:val="en-US"/>
+        </w:rPr>
+        <w:t xml:space="preserve">thankyouView to display the thanks page when registered </w:t>
       </w:r>
     </w:p>
     <w:p>
@@ -4200,18 +2883,8 @@
           <w:szCs w:val="24"/>
           <w:lang w:val="en-US"/>
         </w:rPr>
-        <w:t xml:space="preserve">how to keep the user logged in – get the session in a file and load </w:t>
-      </w:r>
-      <w:proofErr w:type="gramStart"/>
-      <w:r>
-        <w:rPr>
-          <w:sz w:val="24"/>
-          <w:szCs w:val="24"/>
-          <w:lang w:val="en-US"/>
-        </w:rPr>
-        <w:t>it ?</w:t>
-      </w:r>
-      <w:proofErr w:type="gramEnd"/>
+        <w:t>how to keep the user logged in – get the session in a file and load it ?</w:t>
+      </w:r>
     </w:p>
     <w:p>
       <w:pPr>
@@ -4226,14 +2899,46 @@
     </w:p>
     <w:p>
       <w:pPr>
-        <w:pStyle w:val="a3"/>
-        <w:ind w:left="1080"/>
-        <w:rPr>
-          <w:sz w:val="24"/>
-          <w:szCs w:val="24"/>
-          <w:lang w:val="en-US"/>
-        </w:rPr>
-      </w:pPr>
+        <w:rPr>
+          <w:sz w:val="24"/>
+          <w:szCs w:val="24"/>
+          <w:lang w:val="en-US"/>
+        </w:rPr>
+      </w:pPr>
+      <w:r>
+        <w:rPr>
+          <w:sz w:val="24"/>
+          <w:szCs w:val="24"/>
+          <w:lang w:val="en-US"/>
+        </w:rPr>
+        <w:t>-S</w:t>
+      </w:r>
+      <w:r>
+        <w:rPr>
+          <w:sz w:val="24"/>
+          <w:szCs w:val="24"/>
+          <w:lang w:val="en-US"/>
+        </w:rPr>
+        <w:t>tart</w:t>
+      </w:r>
+      <w:r>
+        <w:rPr>
+          <w:sz w:val="24"/>
+          <w:szCs w:val="24"/>
+          <w:lang w:val="en-US"/>
+        </w:rPr>
+        <w:t>U</w:t>
+      </w:r>
+      <w:bookmarkStart w:id="0" w:name="_GoBack"/>
+      <w:bookmarkEnd w:id="0"/>
+      <w:r>
+        <w:rPr>
+          <w:sz w:val="24"/>
+          <w:szCs w:val="24"/>
+          <w:lang w:val="en-US"/>
+        </w:rPr>
+        <w:t>p seeds the database with the dummy data</w:t>
+      </w:r>
     </w:p>
     <w:p>
       <w:pPr>
@@ -4290,43 +2995,7 @@
           <w:szCs w:val="24"/>
           <w:lang w:val="en-US"/>
         </w:rPr>
-        <w:t xml:space="preserve"> – GDPR, link to law and legislation, privacy, </w:t>
-      </w:r>
-      <w:proofErr w:type="spellStart"/>
-      <w:r>
-        <w:rPr>
-          <w:sz w:val="24"/>
-          <w:szCs w:val="24"/>
-          <w:lang w:val="en-US"/>
-        </w:rPr>
-        <w:t>trade marks</w:t>
-      </w:r>
-      <w:proofErr w:type="spellEnd"/>
-      <w:r>
-        <w:rPr>
-          <w:sz w:val="24"/>
-          <w:szCs w:val="24"/>
-          <w:lang w:val="en-US"/>
-        </w:rPr>
-        <w:t xml:space="preserve">, </w:t>
-      </w:r>
-      <w:proofErr w:type="spellStart"/>
-      <w:r>
-        <w:rPr>
-          <w:sz w:val="24"/>
-          <w:szCs w:val="24"/>
-          <w:lang w:val="en-US"/>
-        </w:rPr>
-        <w:t>etc</w:t>
-      </w:r>
-      <w:proofErr w:type="spellEnd"/>
-      <w:r>
-        <w:rPr>
-          <w:sz w:val="24"/>
-          <w:szCs w:val="24"/>
-          <w:lang w:val="en-US"/>
-        </w:rPr>
-        <w:t xml:space="preserve"> </w:t>
+        <w:t xml:space="preserve"> – GDPR, link to law and legislation, privacy, trade marks, etc </w:t>
       </w:r>
     </w:p>
     <w:p>
@@ -4364,61 +3033,7 @@
           <w:szCs w:val="24"/>
           <w:lang w:val="en-US"/>
         </w:rPr>
-        <w:t xml:space="preserve"> – </w:t>
-      </w:r>
-      <w:proofErr w:type="spellStart"/>
-      <w:r>
-        <w:rPr>
-          <w:sz w:val="24"/>
-          <w:szCs w:val="24"/>
-          <w:lang w:val="en-US"/>
-        </w:rPr>
-        <w:t>Moq</w:t>
-      </w:r>
-      <w:proofErr w:type="spellEnd"/>
-      <w:r>
-        <w:rPr>
-          <w:sz w:val="24"/>
-          <w:szCs w:val="24"/>
-          <w:lang w:val="en-US"/>
-        </w:rPr>
-        <w:t xml:space="preserve">, </w:t>
-      </w:r>
-      <w:proofErr w:type="gramStart"/>
-      <w:r>
-        <w:rPr>
-          <w:sz w:val="24"/>
-          <w:szCs w:val="24"/>
-          <w:lang w:val="en-US"/>
-        </w:rPr>
-        <w:t>Users ,</w:t>
-      </w:r>
-      <w:proofErr w:type="gramEnd"/>
-      <w:r>
-        <w:rPr>
-          <w:sz w:val="24"/>
-          <w:szCs w:val="24"/>
-          <w:lang w:val="en-US"/>
-        </w:rPr>
-        <w:t xml:space="preserve"> </w:t>
-      </w:r>
-      <w:proofErr w:type="spellStart"/>
-      <w:r>
-        <w:rPr>
-          <w:sz w:val="24"/>
-          <w:szCs w:val="24"/>
-          <w:lang w:val="en-US"/>
-        </w:rPr>
-        <w:t>etc</w:t>
-      </w:r>
-      <w:proofErr w:type="spellEnd"/>
-      <w:r>
-        <w:rPr>
-          <w:sz w:val="24"/>
-          <w:szCs w:val="24"/>
-          <w:lang w:val="en-US"/>
-        </w:rPr>
-        <w:t xml:space="preserve"> </w:t>
+        <w:t xml:space="preserve"> – Moq, Users , etc </w:t>
       </w:r>
       <w:r>
         <w:rPr>

</xml_diff>

<commit_message>
SendGrid, Cloudinary added and Index and Home views updated
</commit_message>
<xml_diff>
--- a/CsharpWeb/AspNetProject/IdeasDraftProject.docx
+++ b/CsharpWeb/AspNetProject/IdeasDraftProject.docx
@@ -215,28 +215,8 @@
           <w:szCs w:val="24"/>
           <w:lang w:val="en-US"/>
         </w:rPr>
-        <w:t xml:space="preserve"> : Inherits </w:t>
-      </w:r>
-      <w:proofErr w:type="spellStart"/>
-      <w:r>
-        <w:rPr>
-          <w:sz w:val="24"/>
-          <w:szCs w:val="24"/>
-          <w:lang w:val="en-US"/>
-        </w:rPr>
-        <w:t>IValidation</w:t>
-      </w:r>
-      <w:proofErr w:type="spellEnd"/>
-      <w:r>
-        <w:rPr>
-          <w:sz w:val="24"/>
-          <w:szCs w:val="24"/>
-          <w:lang w:val="en-US"/>
-        </w:rPr>
-        <w:t xml:space="preserve"> for the checks </w:t>
-      </w:r>
-      <w:bookmarkStart w:id="0" w:name="_GoBack"/>
-      <w:bookmarkEnd w:id="0"/>
+        <w:t xml:space="preserve"> : Inherits IValidation for the checks </w:t>
+      </w:r>
     </w:p>
     <w:p>
       <w:pPr>
@@ -261,43 +241,7 @@
           <w:szCs w:val="24"/>
           <w:lang w:val="en-US"/>
         </w:rPr>
-        <w:t xml:space="preserve">– Id is </w:t>
-      </w:r>
-      <w:proofErr w:type="spellStart"/>
-      <w:r>
-        <w:rPr>
-          <w:sz w:val="24"/>
-          <w:szCs w:val="24"/>
-          <w:lang w:val="en-US"/>
-        </w:rPr>
-        <w:t>Guid</w:t>
-      </w:r>
-      <w:proofErr w:type="spellEnd"/>
-      <w:r>
-        <w:rPr>
-          <w:sz w:val="24"/>
-          <w:szCs w:val="24"/>
-          <w:lang w:val="en-US"/>
-        </w:rPr>
-        <w:t xml:space="preserve"> !? nor </w:t>
-      </w:r>
-      <w:proofErr w:type="spellStart"/>
-      <w:r>
-        <w:rPr>
-          <w:sz w:val="24"/>
-          <w:szCs w:val="24"/>
-          <w:lang w:val="en-US"/>
-        </w:rPr>
-        <w:t>BaseModel</w:t>
-      </w:r>
-      <w:proofErr w:type="spellEnd"/>
-      <w:r>
-        <w:rPr>
-          <w:sz w:val="24"/>
-          <w:szCs w:val="24"/>
-          <w:lang w:val="en-US"/>
-        </w:rPr>
-        <w:t xml:space="preserve"> that creates the Ids </w:t>
+        <w:t xml:space="preserve">– Id is Guid !? nor BaseModel that creates the Ids </w:t>
       </w:r>
     </w:p>
     <w:p>
@@ -395,25 +339,7 @@
           <w:szCs w:val="24"/>
           <w:lang w:val="en-US"/>
         </w:rPr>
-        <w:t xml:space="preserve">Emergency – Id, Hospital </w:t>
-      </w:r>
-      <w:proofErr w:type="spellStart"/>
-      <w:r>
-        <w:rPr>
-          <w:sz w:val="24"/>
-          <w:szCs w:val="24"/>
-          <w:lang w:val="en-US"/>
-        </w:rPr>
-        <w:t>hospital</w:t>
-      </w:r>
-      <w:proofErr w:type="spellEnd"/>
-      <w:r>
-        <w:rPr>
-          <w:sz w:val="24"/>
-          <w:szCs w:val="24"/>
-          <w:lang w:val="en-US"/>
-        </w:rPr>
-        <w:t xml:space="preserve"> , List&lt;Doctor&gt;, List&lt;Patient&gt;, List&lt;Nurse&gt;, List&lt;Driver&gt;</w:t>
+        <w:t>Emergency – Id, Hospital hospital , List&lt;Doctor&gt;, List&lt;Patient&gt;, List&lt;Nurse&gt;, List&lt;Driver&gt;</w:t>
       </w:r>
     </w:p>
     <w:p>
@@ -451,25 +377,7 @@
           <w:szCs w:val="24"/>
           <w:lang w:val="en-US"/>
         </w:rPr>
-        <w:t xml:space="preserve">, Surgery, Traumatology, </w:t>
-      </w:r>
-      <w:proofErr w:type="spellStart"/>
-      <w:r>
-        <w:rPr>
-          <w:sz w:val="24"/>
-          <w:szCs w:val="24"/>
-          <w:lang w:val="en-US"/>
-        </w:rPr>
-        <w:t>etc</w:t>
-      </w:r>
-      <w:proofErr w:type="spellEnd"/>
-      <w:r>
-        <w:rPr>
-          <w:sz w:val="24"/>
-          <w:szCs w:val="24"/>
-          <w:lang w:val="en-US"/>
-        </w:rPr>
-        <w:t>)</w:t>
+        <w:t>, Surgery, Traumatology, etc)</w:t>
       </w:r>
       <w:r>
         <w:rPr>
@@ -651,43 +559,7 @@
           <w:szCs w:val="24"/>
           <w:lang w:val="en-US"/>
         </w:rPr>
-        <w:t xml:space="preserve">, </w:t>
-      </w:r>
-      <w:proofErr w:type="spellStart"/>
-      <w:r>
-        <w:rPr>
-          <w:sz w:val="24"/>
-          <w:szCs w:val="24"/>
-          <w:lang w:val="en-US"/>
-        </w:rPr>
-        <w:t>carplate</w:t>
-      </w:r>
-      <w:proofErr w:type="spellEnd"/>
-      <w:r>
-        <w:rPr>
-          <w:sz w:val="24"/>
-          <w:szCs w:val="24"/>
-          <w:lang w:val="en-US"/>
-        </w:rPr>
-        <w:t xml:space="preserve"> , capacity , </w:t>
-      </w:r>
-      <w:proofErr w:type="spellStart"/>
-      <w:r>
-        <w:rPr>
-          <w:sz w:val="24"/>
-          <w:szCs w:val="24"/>
-          <w:lang w:val="en-US"/>
-        </w:rPr>
-        <w:t>fueltype</w:t>
-      </w:r>
-      <w:proofErr w:type="spellEnd"/>
-      <w:r>
-        <w:rPr>
-          <w:sz w:val="24"/>
-          <w:szCs w:val="24"/>
-          <w:lang w:val="en-US"/>
-        </w:rPr>
-        <w:t>(petrol, diesel , hybrid, electric)</w:t>
+        <w:t>, carplate , capacity , fueltype(petrol, diesel , hybrid, electric)</w:t>
       </w:r>
       <w:r>
         <w:rPr>
@@ -877,25 +749,7 @@
           <w:szCs w:val="24"/>
           <w:lang w:val="en-US"/>
         </w:rPr>
-        <w:t xml:space="preserve">, Type (??? Homeopathy, no prescription, </w:t>
-      </w:r>
-      <w:proofErr w:type="spellStart"/>
-      <w:r>
-        <w:rPr>
-          <w:sz w:val="24"/>
-          <w:szCs w:val="24"/>
-          <w:lang w:val="en-US"/>
-        </w:rPr>
-        <w:t>etc</w:t>
-      </w:r>
-      <w:proofErr w:type="spellEnd"/>
-      <w:r>
-        <w:rPr>
-          <w:sz w:val="24"/>
-          <w:szCs w:val="24"/>
-          <w:lang w:val="en-US"/>
-        </w:rPr>
-        <w:t xml:space="preserve">  )</w:t>
+        <w:t>, Type (??? Homeopathy, no prescription, etc  )</w:t>
       </w:r>
     </w:p>
     <w:p>
@@ -985,25 +839,7 @@
           <w:szCs w:val="24"/>
           <w:lang w:val="en-US"/>
         </w:rPr>
-        <w:t xml:space="preserve">Bed – Id, Room </w:t>
-      </w:r>
-      <w:proofErr w:type="spellStart"/>
-      <w:r>
-        <w:rPr>
-          <w:sz w:val="24"/>
-          <w:szCs w:val="24"/>
-          <w:lang w:val="en-US"/>
-        </w:rPr>
-        <w:t>room</w:t>
-      </w:r>
-      <w:proofErr w:type="spellEnd"/>
-      <w:r>
-        <w:rPr>
-          <w:sz w:val="24"/>
-          <w:szCs w:val="24"/>
-          <w:lang w:val="en-US"/>
-        </w:rPr>
-        <w:t xml:space="preserve"> – one-to-one </w:t>
+        <w:t xml:space="preserve">Bed – Id, Room room – one-to-one </w:t>
       </w:r>
     </w:p>
     <w:p>
@@ -1033,25 +869,7 @@
           <w:szCs w:val="24"/>
           <w:lang w:val="en-US"/>
         </w:rPr>
-        <w:t xml:space="preserve"> – Id, Name,  List&lt;Diagnose&gt;, List&lt;</w:t>
-      </w:r>
-      <w:proofErr w:type="spellStart"/>
-      <w:r>
-        <w:rPr>
-          <w:sz w:val="24"/>
-          <w:szCs w:val="24"/>
-          <w:lang w:val="en-US"/>
-        </w:rPr>
-        <w:t>IEntityHealth</w:t>
-      </w:r>
-      <w:proofErr w:type="spellEnd"/>
-      <w:r>
-        <w:rPr>
-          <w:sz w:val="24"/>
-          <w:szCs w:val="24"/>
-          <w:lang w:val="en-US"/>
-        </w:rPr>
-        <w:t>??&gt;</w:t>
+        <w:t xml:space="preserve"> – Id, Name,  List&lt;Diagnose&gt;, List&lt;IEntityHealth??&gt;</w:t>
       </w:r>
     </w:p>
     <w:p>
@@ -1164,58 +982,30 @@
           <w:lang w:val="en-US"/>
         </w:rPr>
       </w:pPr>
-      <w:proofErr w:type="spellStart"/>
-      <w:r>
-        <w:rPr>
-          <w:sz w:val="24"/>
-          <w:szCs w:val="24"/>
-          <w:lang w:val="en-US"/>
-        </w:rPr>
-        <w:t>Guid</w:t>
-      </w:r>
-      <w:proofErr w:type="spellEnd"/>
-      <w:r>
-        <w:rPr>
-          <w:sz w:val="24"/>
-          <w:szCs w:val="24"/>
-          <w:lang w:val="en-US"/>
-        </w:rPr>
-        <w:t xml:space="preserve"> class to create new Id for all classes </w:t>
-      </w:r>
-    </w:p>
-    <w:p>
-      <w:pPr>
-        <w:rPr>
-          <w:sz w:val="24"/>
-          <w:szCs w:val="24"/>
-          <w:lang w:val="en-US"/>
-        </w:rPr>
-      </w:pPr>
-      <w:r>
-        <w:rPr>
-          <w:sz w:val="24"/>
-          <w:szCs w:val="24"/>
-          <w:lang w:val="en-US"/>
-        </w:rPr>
-        <w:t xml:space="preserve">Controllers – for each page(Index, Login, Users, </w:t>
-      </w:r>
-      <w:proofErr w:type="spellStart"/>
-      <w:r>
-        <w:rPr>
-          <w:sz w:val="24"/>
-          <w:szCs w:val="24"/>
-          <w:lang w:val="en-US"/>
-        </w:rPr>
-        <w:t>etc</w:t>
-      </w:r>
-      <w:proofErr w:type="spellEnd"/>
-      <w:r>
-        <w:rPr>
-          <w:sz w:val="24"/>
-          <w:szCs w:val="24"/>
-          <w:lang w:val="en-US"/>
-        </w:rPr>
-        <w:t>) we need a class name+ Controller</w:t>
+      <w:r>
+        <w:rPr>
+          <w:sz w:val="24"/>
+          <w:szCs w:val="24"/>
+          <w:lang w:val="en-US"/>
+        </w:rPr>
+        <w:t xml:space="preserve">Guid class to create new Id for all classes </w:t>
+      </w:r>
+    </w:p>
+    <w:p>
+      <w:pPr>
+        <w:rPr>
+          <w:sz w:val="24"/>
+          <w:szCs w:val="24"/>
+          <w:lang w:val="en-US"/>
+        </w:rPr>
+      </w:pPr>
+      <w:r>
+        <w:rPr>
+          <w:sz w:val="24"/>
+          <w:szCs w:val="24"/>
+          <w:lang w:val="en-US"/>
+        </w:rPr>
+        <w:t>Controllers – for each page(Index, Login, Users, etc) we need a class name+ Controller</w:t>
       </w:r>
     </w:p>
     <w:p>
@@ -1267,7 +1057,6 @@
         </w:rPr>
         <w:t>[</w:t>
       </w:r>
-      <w:proofErr w:type="spellStart"/>
       <w:r>
         <w:rPr>
           <w:sz w:val="24"/>
@@ -1276,7 +1065,6 @@
         </w:rPr>
         <w:t>CallerMemberName</w:t>
       </w:r>
-      <w:proofErr w:type="spellEnd"/>
       <w:r>
         <w:rPr>
           <w:sz w:val="24"/>
@@ -1291,213 +1079,75 @@
           <w:szCs w:val="24"/>
           <w:lang w:val="en-US"/>
         </w:rPr>
-        <w:t xml:space="preserve"> string </w:t>
-      </w:r>
-      <w:proofErr w:type="spellStart"/>
-      <w:r>
-        <w:rPr>
-          <w:sz w:val="24"/>
-          <w:szCs w:val="24"/>
-          <w:lang w:val="en-US"/>
-        </w:rPr>
-        <w:t>viewname</w:t>
-      </w:r>
-      <w:proofErr w:type="spellEnd"/>
-      <w:r>
-        <w:rPr>
-          <w:sz w:val="24"/>
-          <w:szCs w:val="24"/>
-          <w:lang w:val="en-US"/>
-        </w:rPr>
-        <w:t xml:space="preserve"> = null)!!!!!</w:t>
-      </w:r>
-    </w:p>
-    <w:p>
-      <w:pPr>
-        <w:rPr>
-          <w:sz w:val="24"/>
-          <w:szCs w:val="24"/>
-          <w:lang w:val="en-US"/>
-        </w:rPr>
-      </w:pPr>
-      <w:proofErr w:type="spellStart"/>
-      <w:r>
-        <w:rPr>
-          <w:sz w:val="24"/>
-          <w:szCs w:val="24"/>
-          <w:lang w:val="en-US"/>
-        </w:rPr>
-        <w:t>Wwwroot</w:t>
-      </w:r>
-      <w:proofErr w:type="spellEnd"/>
-      <w:r>
-        <w:rPr>
-          <w:sz w:val="24"/>
-          <w:szCs w:val="24"/>
-          <w:lang w:val="en-US"/>
-        </w:rPr>
-        <w:t xml:space="preserve"> has the </w:t>
-      </w:r>
-      <w:proofErr w:type="spellStart"/>
-      <w:r>
-        <w:rPr>
-          <w:sz w:val="24"/>
-          <w:szCs w:val="24"/>
-          <w:lang w:val="en-US"/>
-        </w:rPr>
-        <w:t>css</w:t>
-      </w:r>
-      <w:proofErr w:type="spellEnd"/>
-      <w:r>
-        <w:rPr>
-          <w:sz w:val="24"/>
-          <w:szCs w:val="24"/>
-          <w:lang w:val="en-US"/>
-        </w:rPr>
-        <w:t xml:space="preserve"> files </w:t>
-      </w:r>
-    </w:p>
-    <w:p>
-      <w:pPr>
-        <w:rPr>
-          <w:sz w:val="24"/>
-          <w:szCs w:val="24"/>
-          <w:lang w:val="en-US"/>
-        </w:rPr>
-      </w:pPr>
-      <w:proofErr w:type="spellStart"/>
-      <w:r>
-        <w:rPr>
-          <w:sz w:val="24"/>
-          <w:szCs w:val="24"/>
-          <w:lang w:val="en-US"/>
-        </w:rPr>
-        <w:t>HttpClient</w:t>
-      </w:r>
-      <w:proofErr w:type="spellEnd"/>
-      <w:r>
-        <w:rPr>
-          <w:sz w:val="24"/>
-          <w:szCs w:val="24"/>
-          <w:lang w:val="en-US"/>
-        </w:rPr>
-        <w:t xml:space="preserve"> and </w:t>
-      </w:r>
-      <w:proofErr w:type="spellStart"/>
-      <w:r>
-        <w:rPr>
-          <w:sz w:val="24"/>
-          <w:szCs w:val="24"/>
-          <w:lang w:val="en-US"/>
-        </w:rPr>
-        <w:t>FileStream</w:t>
-      </w:r>
-      <w:proofErr w:type="spellEnd"/>
-      <w:r>
-        <w:rPr>
-          <w:sz w:val="24"/>
-          <w:szCs w:val="24"/>
-          <w:lang w:val="en-US"/>
-        </w:rPr>
-        <w:t xml:space="preserve"> classes have async and await methods</w:t>
-      </w:r>
-    </w:p>
-    <w:p>
-      <w:pPr>
-        <w:rPr>
-          <w:sz w:val="24"/>
-          <w:szCs w:val="24"/>
-          <w:lang w:val="en-US"/>
-        </w:rPr>
-      </w:pPr>
-      <w:r>
-        <w:rPr>
-          <w:sz w:val="24"/>
-          <w:szCs w:val="24"/>
-          <w:lang w:val="en-US"/>
-        </w:rPr>
-        <w:t xml:space="preserve">View -&gt; Tweets -&gt; </w:t>
-      </w:r>
-      <w:proofErr w:type="spellStart"/>
-      <w:r>
-        <w:rPr>
-          <w:sz w:val="24"/>
-          <w:szCs w:val="24"/>
-          <w:lang w:val="en-US"/>
-        </w:rPr>
-        <w:t>Create.cshtml</w:t>
-      </w:r>
-      <w:proofErr w:type="spellEnd"/>
-      <w:r>
-        <w:rPr>
-          <w:sz w:val="24"/>
-          <w:szCs w:val="24"/>
-          <w:lang w:val="en-US"/>
-        </w:rPr>
-        <w:t xml:space="preserve"> displays when the Controller -&gt; </w:t>
-      </w:r>
-      <w:proofErr w:type="spellStart"/>
-      <w:r>
-        <w:rPr>
-          <w:sz w:val="24"/>
-          <w:szCs w:val="24"/>
-          <w:lang w:val="en-US"/>
-        </w:rPr>
-        <w:t>TweetController</w:t>
-      </w:r>
-      <w:proofErr w:type="spellEnd"/>
-      <w:r>
-        <w:rPr>
-          <w:sz w:val="24"/>
-          <w:szCs w:val="24"/>
-          <w:lang w:val="en-US"/>
-        </w:rPr>
-        <w:t xml:space="preserve"> says return </w:t>
-      </w:r>
-      <w:proofErr w:type="spellStart"/>
-      <w:r>
-        <w:rPr>
-          <w:sz w:val="24"/>
-          <w:szCs w:val="24"/>
-          <w:lang w:val="en-US"/>
-        </w:rPr>
-        <w:t>this.View</w:t>
-      </w:r>
-      <w:proofErr w:type="spellEnd"/>
-      <w:r>
-        <w:rPr>
-          <w:sz w:val="24"/>
-          <w:szCs w:val="24"/>
-          <w:lang w:val="en-US"/>
-        </w:rPr>
-        <w:t>(); …</w:t>
-      </w:r>
-    </w:p>
-    <w:p>
-      <w:pPr>
-        <w:rPr>
-          <w:sz w:val="24"/>
-          <w:szCs w:val="24"/>
-          <w:lang w:val="en-US"/>
-        </w:rPr>
-      </w:pPr>
-      <w:proofErr w:type="spellStart"/>
-      <w:r>
-        <w:rPr>
-          <w:sz w:val="24"/>
-          <w:szCs w:val="24"/>
-          <w:lang w:val="en-US"/>
-        </w:rPr>
-        <w:t>ViewModel</w:t>
-      </w:r>
-      <w:proofErr w:type="spellEnd"/>
-      <w:r>
-        <w:rPr>
-          <w:sz w:val="24"/>
-          <w:szCs w:val="24"/>
-          <w:lang w:val="en-US"/>
-        </w:rPr>
-        <w:t xml:space="preserve"> is in Models Folder , not in View Folder/Project</w:t>
+        <w:t xml:space="preserve"> string viewname = null)!!!!!</w:t>
+      </w:r>
+    </w:p>
+    <w:p>
+      <w:pPr>
+        <w:rPr>
+          <w:sz w:val="24"/>
+          <w:szCs w:val="24"/>
+          <w:lang w:val="en-US"/>
+        </w:rPr>
+      </w:pPr>
+      <w:r>
+        <w:rPr>
+          <w:sz w:val="24"/>
+          <w:szCs w:val="24"/>
+          <w:lang w:val="en-US"/>
+        </w:rPr>
+        <w:t xml:space="preserve">Wwwroot has the css files </w:t>
+      </w:r>
+    </w:p>
+    <w:p>
+      <w:pPr>
+        <w:rPr>
+          <w:sz w:val="24"/>
+          <w:szCs w:val="24"/>
+          <w:lang w:val="en-US"/>
+        </w:rPr>
+      </w:pPr>
+      <w:r>
+        <w:rPr>
+          <w:sz w:val="24"/>
+          <w:szCs w:val="24"/>
+          <w:lang w:val="en-US"/>
+        </w:rPr>
+        <w:t>HttpClient and FileStream classes have async and await methods</w:t>
+      </w:r>
+    </w:p>
+    <w:p>
+      <w:pPr>
+        <w:rPr>
+          <w:sz w:val="24"/>
+          <w:szCs w:val="24"/>
+          <w:lang w:val="en-US"/>
+        </w:rPr>
+      </w:pPr>
+      <w:r>
+        <w:rPr>
+          <w:sz w:val="24"/>
+          <w:szCs w:val="24"/>
+          <w:lang w:val="en-US"/>
+        </w:rPr>
+        <w:t>View -&gt; Tweets -&gt; Create.cshtml displays when the Controller -&gt; TweetController says return this.View(); …</w:t>
+      </w:r>
+    </w:p>
+    <w:p>
+      <w:pPr>
+        <w:rPr>
+          <w:sz w:val="24"/>
+          <w:szCs w:val="24"/>
+          <w:lang w:val="en-US"/>
+        </w:rPr>
+      </w:pPr>
+      <w:r>
+        <w:rPr>
+          <w:sz w:val="24"/>
+          <w:szCs w:val="24"/>
+          <w:lang w:val="en-US"/>
+        </w:rPr>
+        <w:t>ViewModel is in Models Folder , not in View Folder/Project</w:t>
       </w:r>
     </w:p>
     <w:p>
@@ -1539,25 +1189,7 @@
           <w:szCs w:val="24"/>
           <w:lang w:val="en-US"/>
         </w:rPr>
-        <w:t xml:space="preserve">-  </w:t>
-      </w:r>
-      <w:proofErr w:type="spellStart"/>
-      <w:r>
-        <w:rPr>
-          <w:sz w:val="24"/>
-          <w:szCs w:val="24"/>
-          <w:lang w:val="en-US"/>
-        </w:rPr>
-        <w:t>IEntity</w:t>
-      </w:r>
-      <w:proofErr w:type="spellEnd"/>
-      <w:r>
-        <w:rPr>
-          <w:sz w:val="24"/>
-          <w:szCs w:val="24"/>
-          <w:lang w:val="en-US"/>
-        </w:rPr>
-        <w:t xml:space="preserve"> (Hospital, Pharmacy, Clinic</w:t>
+        <w:t>-  IEntity (Hospital, Pharmacy, Clinic</w:t>
       </w:r>
       <w:r>
         <w:rPr>
@@ -1575,7 +1207,6 @@
         </w:rPr>
         <w:t xml:space="preserve"> School, Police station, </w:t>
       </w:r>
-      <w:proofErr w:type="spellStart"/>
       <w:r>
         <w:rPr>
           <w:sz w:val="24"/>
@@ -1584,7 +1215,6 @@
         </w:rPr>
         <w:t>FireDept</w:t>
       </w:r>
-      <w:proofErr w:type="spellEnd"/>
       <w:r>
         <w:rPr>
           <w:sz w:val="24"/>
@@ -1609,25 +1239,7 @@
           <w:szCs w:val="24"/>
           <w:lang w:val="en-US"/>
         </w:rPr>
-        <w:t xml:space="preserve">- </w:t>
-      </w:r>
-      <w:proofErr w:type="spellStart"/>
-      <w:r>
-        <w:rPr>
-          <w:sz w:val="24"/>
-          <w:szCs w:val="24"/>
-          <w:lang w:val="en-US"/>
-        </w:rPr>
-        <w:t>IMinistry</w:t>
-      </w:r>
-      <w:proofErr w:type="spellEnd"/>
-      <w:r>
-        <w:rPr>
-          <w:sz w:val="24"/>
-          <w:szCs w:val="24"/>
-          <w:lang w:val="en-US"/>
-        </w:rPr>
-        <w:t xml:space="preserve"> (Health, Defense, MOI, MOE, Education</w:t>
+        <w:t>- IMinistry (Health, Defense, MOI, MOE, Education</w:t>
       </w:r>
       <w:r>
         <w:rPr>
@@ -1677,33 +1289,15 @@
           <w:szCs w:val="24"/>
           <w:lang w:val="en-US"/>
         </w:rPr>
-        <w:t xml:space="preserve">- </w:t>
-      </w:r>
-      <w:proofErr w:type="spellStart"/>
-      <w:r>
-        <w:rPr>
-          <w:sz w:val="24"/>
-          <w:szCs w:val="24"/>
-          <w:lang w:val="en-US"/>
-        </w:rPr>
-        <w:t>IPe</w:t>
-      </w:r>
-      <w:r>
-        <w:rPr>
-          <w:sz w:val="24"/>
-          <w:szCs w:val="24"/>
-          <w:lang w:val="en-US"/>
-        </w:rPr>
-        <w:t>rson</w:t>
-      </w:r>
-      <w:proofErr w:type="spellEnd"/>
-      <w:r>
-        <w:rPr>
-          <w:sz w:val="24"/>
-          <w:szCs w:val="24"/>
-          <w:lang w:val="en-US"/>
-        </w:rPr>
-        <w:t>(Id, Name, Age</w:t>
+        <w:t>- IPe</w:t>
+      </w:r>
+      <w:r>
+        <w:rPr>
+          <w:sz w:val="24"/>
+          <w:szCs w:val="24"/>
+          <w:lang w:val="en-US"/>
+        </w:rPr>
+        <w:t>rson(Id, Name, Age</w:t>
       </w:r>
       <w:r>
         <w:rPr>
@@ -1737,18 +1331,40 @@
           <w:szCs w:val="24"/>
           <w:lang w:val="en-US"/>
         </w:rPr>
-        <w:t>-</w:t>
-      </w:r>
-      <w:proofErr w:type="spellStart"/>
-      <w:r>
-        <w:rPr>
-          <w:sz w:val="24"/>
-          <w:szCs w:val="24"/>
-          <w:lang w:val="en-US"/>
-        </w:rPr>
-        <w:t>IPosition</w:t>
-      </w:r>
-      <w:proofErr w:type="spellEnd"/>
+        <w:t xml:space="preserve">-IPosition </w:t>
+      </w:r>
+      <w:r>
+        <w:rPr>
+          <w:sz w:val="24"/>
+          <w:szCs w:val="24"/>
+          <w:lang w:val="en-US"/>
+        </w:rPr>
+        <w:t>(Patient, Doctor, Administration(Secretary, Purchase/ Procurement), IT, Janitor, Guard, Nurse, Driver</w:t>
+      </w:r>
+      <w:r>
+        <w:rPr>
+          <w:sz w:val="24"/>
+          <w:szCs w:val="24"/>
+          <w:lang w:val="en-US"/>
+        </w:rPr>
+        <w:t>,</w:t>
+      </w:r>
+      <w:r>
+        <w:rPr>
+          <w:sz w:val="24"/>
+          <w:szCs w:val="24"/>
+          <w:lang w:val="en-US"/>
+        </w:rPr>
+        <w:t xml:space="preserve"> HR,</w:t>
+      </w:r>
+      <w:r>
+        <w:rPr>
+          <w:sz w:val="24"/>
+          <w:szCs w:val="24"/>
+          <w:lang w:val="en-US"/>
+        </w:rPr>
+        <w:t xml:space="preserve"> Minister, Co-Minister, Deputy-Minister, Legal</w:t>
+      </w:r>
       <w:r>
         <w:rPr>
           <w:sz w:val="24"/>
@@ -1763,65 +1379,7 @@
           <w:szCs w:val="24"/>
           <w:lang w:val="en-US"/>
         </w:rPr>
-        <w:t>(Patient, Doctor, Administration(Secretary, Purchase/ Procurement), IT, Janitor, Guard, Nurse, Driver</w:t>
-      </w:r>
-      <w:r>
-        <w:rPr>
-          <w:sz w:val="24"/>
-          <w:szCs w:val="24"/>
-          <w:lang w:val="en-US"/>
-        </w:rPr>
-        <w:t>,</w:t>
-      </w:r>
-      <w:r>
-        <w:rPr>
-          <w:sz w:val="24"/>
-          <w:szCs w:val="24"/>
-          <w:lang w:val="en-US"/>
-        </w:rPr>
-        <w:t xml:space="preserve"> HR,</w:t>
-      </w:r>
-      <w:r>
-        <w:rPr>
-          <w:sz w:val="24"/>
-          <w:szCs w:val="24"/>
-          <w:lang w:val="en-US"/>
-        </w:rPr>
-        <w:t xml:space="preserve"> Minister, Co-Minister, Deputy-Minister, Legal</w:t>
-      </w:r>
-      <w:r>
-        <w:rPr>
-          <w:sz w:val="24"/>
-          <w:szCs w:val="24"/>
-          <w:lang w:val="en-US"/>
-        </w:rPr>
-        <w:t xml:space="preserve"> </w:t>
-      </w:r>
-      <w:r>
-        <w:rPr>
-          <w:sz w:val="24"/>
-          <w:szCs w:val="24"/>
-          <w:lang w:val="en-US"/>
-        </w:rPr>
-        <w:t xml:space="preserve"> </w:t>
-      </w:r>
-      <w:proofErr w:type="spellStart"/>
-      <w:r>
-        <w:rPr>
-          <w:sz w:val="24"/>
-          <w:szCs w:val="24"/>
-          <w:lang w:val="en-US"/>
-        </w:rPr>
-        <w:t>etc</w:t>
-      </w:r>
-      <w:proofErr w:type="spellEnd"/>
-      <w:r>
-        <w:rPr>
-          <w:sz w:val="24"/>
-          <w:szCs w:val="24"/>
-          <w:lang w:val="en-US"/>
-        </w:rPr>
-        <w:t xml:space="preserve"> </w:t>
+        <w:t xml:space="preserve"> etc </w:t>
       </w:r>
       <w:r>
         <w:rPr>
@@ -1847,141 +1405,51 @@
           <w:szCs w:val="24"/>
           <w:lang w:val="en-US"/>
         </w:rPr>
-        <w:t xml:space="preserve">- </w:t>
-      </w:r>
-      <w:proofErr w:type="spellStart"/>
-      <w:r>
-        <w:rPr>
-          <w:sz w:val="24"/>
-          <w:szCs w:val="24"/>
-          <w:lang w:val="en-US"/>
-        </w:rPr>
-        <w:t>IAddress</w:t>
-      </w:r>
-      <w:proofErr w:type="spellEnd"/>
-      <w:r>
-        <w:rPr>
-          <w:sz w:val="24"/>
-          <w:szCs w:val="24"/>
-          <w:lang w:val="en-US"/>
-        </w:rPr>
-        <w:t xml:space="preserve"> </w:t>
-      </w:r>
-      <w:r>
-        <w:rPr>
-          <w:sz w:val="24"/>
-          <w:szCs w:val="24"/>
-          <w:lang w:val="en-US"/>
-        </w:rPr>
-        <w:t xml:space="preserve">(City, Country, street, </w:t>
-      </w:r>
-      <w:proofErr w:type="spellStart"/>
-      <w:r>
-        <w:rPr>
-          <w:sz w:val="24"/>
-          <w:szCs w:val="24"/>
-          <w:lang w:val="en-US"/>
-        </w:rPr>
-        <w:t>etc</w:t>
-      </w:r>
-      <w:proofErr w:type="spellEnd"/>
-      <w:r>
-        <w:rPr>
-          <w:sz w:val="24"/>
-          <w:szCs w:val="24"/>
-          <w:lang w:val="en-US"/>
-        </w:rPr>
-        <w:t xml:space="preserve"> or text )</w:t>
-      </w:r>
-    </w:p>
-    <w:p>
-      <w:pPr>
-        <w:pStyle w:val="a3"/>
-        <w:rPr>
-          <w:sz w:val="24"/>
-          <w:szCs w:val="24"/>
-          <w:lang w:val="en-US"/>
-        </w:rPr>
-      </w:pPr>
-      <w:r>
-        <w:rPr>
-          <w:sz w:val="24"/>
-          <w:szCs w:val="24"/>
-          <w:lang w:val="en-US"/>
-        </w:rPr>
-        <w:t>-</w:t>
-      </w:r>
-      <w:proofErr w:type="spellStart"/>
-      <w:r>
-        <w:rPr>
-          <w:sz w:val="24"/>
-          <w:szCs w:val="24"/>
-          <w:lang w:val="en-US"/>
-        </w:rPr>
-        <w:t>IVehicle</w:t>
-      </w:r>
-      <w:proofErr w:type="spellEnd"/>
-      <w:r>
-        <w:rPr>
-          <w:sz w:val="24"/>
-          <w:szCs w:val="24"/>
-          <w:lang w:val="en-US"/>
-        </w:rPr>
-        <w:t xml:space="preserve"> – Car, Bus, Truck, </w:t>
-      </w:r>
-      <w:proofErr w:type="spellStart"/>
-      <w:r>
-        <w:rPr>
-          <w:sz w:val="24"/>
-          <w:szCs w:val="24"/>
-          <w:lang w:val="en-US"/>
-        </w:rPr>
-        <w:t>etc</w:t>
-      </w:r>
-      <w:proofErr w:type="spellEnd"/>
-      <w:r>
-        <w:rPr>
-          <w:sz w:val="24"/>
-          <w:szCs w:val="24"/>
-          <w:lang w:val="en-US"/>
-        </w:rPr>
-        <w:t xml:space="preserve"> </w:t>
-      </w:r>
-    </w:p>
-    <w:p>
-      <w:pPr>
-        <w:pStyle w:val="a3"/>
-        <w:rPr>
-          <w:sz w:val="24"/>
-          <w:szCs w:val="24"/>
-          <w:lang w:val="en-US"/>
-        </w:rPr>
-      </w:pPr>
-      <w:r>
-        <w:rPr>
-          <w:sz w:val="24"/>
-          <w:szCs w:val="24"/>
-          <w:lang w:val="en-US"/>
-        </w:rPr>
-        <w:t>-</w:t>
-      </w:r>
-      <w:proofErr w:type="spellStart"/>
-      <w:r>
-        <w:rPr>
-          <w:sz w:val="24"/>
-          <w:szCs w:val="24"/>
-          <w:lang w:val="en-US"/>
-        </w:rPr>
-        <w:t>IDepartment</w:t>
-      </w:r>
-      <w:proofErr w:type="spellEnd"/>
-      <w:r>
-        <w:rPr>
-          <w:sz w:val="24"/>
-          <w:szCs w:val="24"/>
-          <w:lang w:val="en-US"/>
-        </w:rPr>
-        <w:t xml:space="preserve"> – all kind of institutions </w:t>
+        <w:t xml:space="preserve">- IAddress </w:t>
+      </w:r>
+      <w:r>
+        <w:rPr>
+          <w:sz w:val="24"/>
+          <w:szCs w:val="24"/>
+          <w:lang w:val="en-US"/>
+        </w:rPr>
+        <w:t>(City, Country, street, etc or text )</w:t>
+      </w:r>
+    </w:p>
+    <w:p>
+      <w:pPr>
+        <w:pStyle w:val="a3"/>
+        <w:rPr>
+          <w:sz w:val="24"/>
+          <w:szCs w:val="24"/>
+          <w:lang w:val="en-US"/>
+        </w:rPr>
+      </w:pPr>
+      <w:r>
+        <w:rPr>
+          <w:sz w:val="24"/>
+          <w:szCs w:val="24"/>
+          <w:lang w:val="en-US"/>
+        </w:rPr>
+        <w:t xml:space="preserve">-IVehicle – Car, Bus, Truck, etc </w:t>
+      </w:r>
+    </w:p>
+    <w:p>
+      <w:pPr>
+        <w:pStyle w:val="a3"/>
+        <w:rPr>
+          <w:sz w:val="24"/>
+          <w:szCs w:val="24"/>
+          <w:lang w:val="en-US"/>
+        </w:rPr>
+      </w:pPr>
+      <w:r>
+        <w:rPr>
+          <w:sz w:val="24"/>
+          <w:szCs w:val="24"/>
+          <w:lang w:val="en-US"/>
+        </w:rPr>
+        <w:t xml:space="preserve">-IDepartment – all kind of institutions </w:t>
       </w:r>
       <w:r>
         <w:rPr>
@@ -2218,7 +1686,6 @@
         </w:rPr>
         <w:t xml:space="preserve"> with </w:t>
       </w:r>
-      <w:proofErr w:type="spellStart"/>
       <w:r>
         <w:rPr>
           <w:b/>
@@ -2229,7 +1696,6 @@
         </w:rPr>
         <w:t>automapper</w:t>
       </w:r>
-      <w:proofErr w:type="spellEnd"/>
       <w:r>
         <w:rPr>
           <w:b/>
@@ -2282,43 +1748,7 @@
           <w:szCs w:val="24"/>
           <w:lang w:val="en-US"/>
         </w:rPr>
-        <w:t xml:space="preserve">Or </w:t>
-      </w:r>
-      <w:proofErr w:type="spellStart"/>
-      <w:r>
-        <w:rPr>
-          <w:sz w:val="24"/>
-          <w:szCs w:val="24"/>
-          <w:lang w:val="en-US"/>
-        </w:rPr>
-        <w:t>service.ForumPosts</w:t>
-      </w:r>
-      <w:proofErr w:type="spellEnd"/>
-      <w:r>
-        <w:rPr>
-          <w:sz w:val="24"/>
-          <w:szCs w:val="24"/>
-          <w:lang w:val="en-US"/>
-        </w:rPr>
-        <w:t xml:space="preserve">&lt;DTO&gt; Service gets from the Controller (via </w:t>
-      </w:r>
-      <w:proofErr w:type="spellStart"/>
-      <w:r>
-        <w:rPr>
-          <w:sz w:val="24"/>
-          <w:szCs w:val="24"/>
-          <w:lang w:val="en-US"/>
-        </w:rPr>
-        <w:t>automapper</w:t>
-      </w:r>
-      <w:proofErr w:type="spellEnd"/>
-      <w:r>
-        <w:rPr>
-          <w:sz w:val="24"/>
-          <w:szCs w:val="24"/>
-          <w:lang w:val="en-US"/>
-        </w:rPr>
-        <w:t>)????</w:t>
+        <w:t>Or service.ForumPosts&lt;DTO&gt; Service gets from the Controller (via automapper)????</w:t>
       </w:r>
     </w:p>
     <w:p>
@@ -2528,25 +1958,7 @@
           <w:szCs w:val="24"/>
           <w:lang w:val="en-US"/>
         </w:rPr>
-        <w:t xml:space="preserve">- add </w:t>
-      </w:r>
-      <w:proofErr w:type="spellStart"/>
-      <w:r>
-        <w:rPr>
-          <w:sz w:val="24"/>
-          <w:szCs w:val="24"/>
-          <w:lang w:val="en-US"/>
-        </w:rPr>
-        <w:t>ons</w:t>
-      </w:r>
-      <w:proofErr w:type="spellEnd"/>
-      <w:r>
-        <w:rPr>
-          <w:sz w:val="24"/>
-          <w:szCs w:val="24"/>
-          <w:lang w:val="en-US"/>
-        </w:rPr>
-        <w:t xml:space="preserve"> – commercials </w:t>
+        <w:t xml:space="preserve">- add ons – commercials </w:t>
       </w:r>
     </w:p>
     <w:p>
@@ -2658,25 +2070,7 @@
           <w:szCs w:val="24"/>
           <w:lang w:val="en-US"/>
         </w:rPr>
-        <w:t xml:space="preserve">, counter for each class (patients served , </w:t>
-      </w:r>
-      <w:proofErr w:type="spellStart"/>
-      <w:r>
-        <w:rPr>
-          <w:sz w:val="24"/>
-          <w:szCs w:val="24"/>
-          <w:lang w:val="en-US"/>
-        </w:rPr>
-        <w:t>etc</w:t>
-      </w:r>
-      <w:proofErr w:type="spellEnd"/>
-      <w:r>
-        <w:rPr>
-          <w:sz w:val="24"/>
-          <w:szCs w:val="24"/>
-          <w:lang w:val="en-US"/>
-        </w:rPr>
-        <w:t xml:space="preserve"> )</w:t>
+        <w:t>, counter for each class (patients served , etc )</w:t>
       </w:r>
       <w:r>
         <w:rPr>
@@ -2784,51 +2178,15 @@
           <w:szCs w:val="24"/>
           <w:lang w:val="en-US"/>
         </w:rPr>
-        <w:t xml:space="preserve">– Link or </w:t>
-      </w:r>
-      <w:proofErr w:type="spellStart"/>
-      <w:r>
-        <w:rPr>
-          <w:sz w:val="24"/>
-          <w:szCs w:val="24"/>
-          <w:lang w:val="en-US"/>
-        </w:rPr>
-        <w:t>varbinary</w:t>
-      </w:r>
-      <w:proofErr w:type="spellEnd"/>
-      <w:r>
-        <w:rPr>
-          <w:sz w:val="24"/>
-          <w:szCs w:val="24"/>
-          <w:lang w:val="en-US"/>
-        </w:rPr>
-        <w:t xml:space="preserve"> in DB </w:t>
-      </w:r>
-      <w:r>
-        <w:rPr>
-          <w:sz w:val="24"/>
-          <w:szCs w:val="24"/>
-          <w:lang w:val="en-US"/>
-        </w:rPr>
-        <w:t xml:space="preserve">– </w:t>
-      </w:r>
-      <w:proofErr w:type="spellStart"/>
-      <w:r>
-        <w:rPr>
-          <w:sz w:val="24"/>
-          <w:szCs w:val="24"/>
-          <w:lang w:val="en-US"/>
-        </w:rPr>
-        <w:t>Cloudinary</w:t>
-      </w:r>
-      <w:proofErr w:type="spellEnd"/>
-      <w:r>
-        <w:rPr>
-          <w:sz w:val="24"/>
-          <w:szCs w:val="24"/>
-          <w:lang w:val="en-US"/>
-        </w:rPr>
-        <w:t xml:space="preserve"> from 01.03 </w:t>
+        <w:t xml:space="preserve">– Link or varbinary in DB </w:t>
+      </w:r>
+      <w:r>
+        <w:rPr>
+          <w:sz w:val="24"/>
+          <w:szCs w:val="24"/>
+          <w:lang w:val="en-US"/>
+        </w:rPr>
+        <w:t xml:space="preserve">– Cloudinary from 01.03 </w:t>
       </w:r>
     </w:p>
     <w:p>
@@ -3007,25 +2365,7 @@
           <w:szCs w:val="24"/>
           <w:lang w:val="en-US"/>
         </w:rPr>
-        <w:t xml:space="preserve">- login with FB, Google , </w:t>
-      </w:r>
-      <w:proofErr w:type="spellStart"/>
-      <w:r>
-        <w:rPr>
-          <w:sz w:val="24"/>
-          <w:szCs w:val="24"/>
-          <w:lang w:val="en-US"/>
-        </w:rPr>
-        <w:t>etc</w:t>
-      </w:r>
-      <w:proofErr w:type="spellEnd"/>
-      <w:r>
-        <w:rPr>
-          <w:sz w:val="24"/>
-          <w:szCs w:val="24"/>
-          <w:lang w:val="en-US"/>
-        </w:rPr>
-        <w:t xml:space="preserve"> </w:t>
+        <w:t xml:space="preserve">- login with FB, Google , etc </w:t>
       </w:r>
     </w:p>
     <w:p>
@@ -3051,25 +2391,7 @@
           <w:szCs w:val="24"/>
           <w:lang w:val="en-US"/>
         </w:rPr>
-        <w:t xml:space="preserve">– services do that via </w:t>
-      </w:r>
-      <w:proofErr w:type="spellStart"/>
-      <w:r>
-        <w:rPr>
-          <w:sz w:val="24"/>
-          <w:szCs w:val="24"/>
-          <w:lang w:val="en-US"/>
-        </w:rPr>
-        <w:t>congroller</w:t>
-      </w:r>
-      <w:proofErr w:type="spellEnd"/>
-      <w:r>
-        <w:rPr>
-          <w:sz w:val="24"/>
-          <w:szCs w:val="24"/>
-          <w:lang w:val="en-US"/>
-        </w:rPr>
-        <w:t xml:space="preserve"> </w:t>
+        <w:t xml:space="preserve">– services do that via congroller </w:t>
       </w:r>
     </w:p>
     <w:p>
@@ -3155,25 +2477,7 @@
           <w:szCs w:val="24"/>
           <w:lang w:val="en-US"/>
         </w:rPr>
-        <w:t xml:space="preserve">in </w:t>
-      </w:r>
-      <w:proofErr w:type="spellStart"/>
-      <w:r>
-        <w:rPr>
-          <w:sz w:val="24"/>
-          <w:szCs w:val="24"/>
-          <w:lang w:val="en-US"/>
-        </w:rPr>
-        <w:t>Cloudinary</w:t>
-      </w:r>
-      <w:proofErr w:type="spellEnd"/>
-      <w:r>
-        <w:rPr>
-          <w:sz w:val="24"/>
-          <w:szCs w:val="24"/>
-          <w:lang w:val="en-US"/>
-        </w:rPr>
-        <w:t xml:space="preserve"> </w:t>
+        <w:t xml:space="preserve">in Cloudinary </w:t>
       </w:r>
     </w:p>
     <w:p>
@@ -3319,25 +2623,7 @@
           <w:szCs w:val="24"/>
           <w:lang w:val="en-US"/>
         </w:rPr>
-        <w:t xml:space="preserve">- </w:t>
-      </w:r>
-      <w:proofErr w:type="spellStart"/>
-      <w:r>
-        <w:rPr>
-          <w:sz w:val="24"/>
-          <w:szCs w:val="24"/>
-          <w:lang w:val="en-US"/>
-        </w:rPr>
-        <w:t>automapper</w:t>
-      </w:r>
-      <w:proofErr w:type="spellEnd"/>
-      <w:r>
-        <w:rPr>
-          <w:sz w:val="24"/>
-          <w:szCs w:val="24"/>
-          <w:lang w:val="en-US"/>
-        </w:rPr>
-        <w:t>!!</w:t>
+        <w:t>- automapper!!</w:t>
       </w:r>
     </w:p>
     <w:p>
@@ -3397,25 +2683,7 @@
           <w:szCs w:val="24"/>
           <w:lang w:val="en-US"/>
         </w:rPr>
-        <w:t xml:space="preserve">      - </w:t>
-      </w:r>
-      <w:proofErr w:type="spellStart"/>
-      <w:r>
-        <w:rPr>
-          <w:sz w:val="24"/>
-          <w:szCs w:val="24"/>
-          <w:lang w:val="en-US"/>
-        </w:rPr>
-        <w:t>HttpUtility.UrlDecode</w:t>
-      </w:r>
-      <w:proofErr w:type="spellEnd"/>
-      <w:r>
-        <w:rPr>
-          <w:sz w:val="24"/>
-          <w:szCs w:val="24"/>
-          <w:lang w:val="en-US"/>
-        </w:rPr>
-        <w:t xml:space="preserve">() – decodes the string </w:t>
+        <w:t xml:space="preserve">      - HttpUtility.UrlDecode() – decodes the string </w:t>
       </w:r>
     </w:p>
     <w:p>
@@ -3433,25 +2701,7 @@
           <w:szCs w:val="24"/>
           <w:lang w:val="en-US"/>
         </w:rPr>
-        <w:t xml:space="preserve">- bootstrap goes to </w:t>
-      </w:r>
-      <w:proofErr w:type="spellStart"/>
-      <w:r>
-        <w:rPr>
-          <w:sz w:val="24"/>
-          <w:szCs w:val="24"/>
-          <w:lang w:val="en-US"/>
-        </w:rPr>
-        <w:t>wwroot</w:t>
-      </w:r>
-      <w:proofErr w:type="spellEnd"/>
-      <w:r>
-        <w:rPr>
-          <w:sz w:val="24"/>
-          <w:szCs w:val="24"/>
-          <w:lang w:val="en-US"/>
-        </w:rPr>
-        <w:t xml:space="preserve"> folder!</w:t>
+        <w:t>- bootstrap goes to wwroot folder!</w:t>
       </w:r>
     </w:p>
     <w:p>
@@ -3477,25 +2727,7 @@
           <w:szCs w:val="24"/>
           <w:lang w:val="en-US"/>
         </w:rPr>
-        <w:t xml:space="preserve">– 18.07.2019 Niki </w:t>
-      </w:r>
-      <w:proofErr w:type="spellStart"/>
-      <w:r>
-        <w:rPr>
-          <w:sz w:val="24"/>
-          <w:szCs w:val="24"/>
-          <w:lang w:val="en-US"/>
-        </w:rPr>
-        <w:t>Kostov’s</w:t>
-      </w:r>
-      <w:proofErr w:type="spellEnd"/>
-      <w:r>
-        <w:rPr>
-          <w:sz w:val="24"/>
-          <w:szCs w:val="24"/>
-          <w:lang w:val="en-US"/>
-        </w:rPr>
-        <w:t xml:space="preserve"> video on this</w:t>
+        <w:t>– 18.07.2019 Niki Kostov’s video on this</w:t>
       </w:r>
     </w:p>
     <w:p>
@@ -3513,18 +2745,8 @@
           <w:szCs w:val="24"/>
           <w:lang w:val="en-US"/>
         </w:rPr>
-        <w:t xml:space="preserve">- </w:t>
-      </w:r>
-      <w:proofErr w:type="spellStart"/>
-      <w:r>
-        <w:rPr>
-          <w:sz w:val="24"/>
-          <w:szCs w:val="24"/>
-          <w:lang w:val="en-US"/>
-        </w:rPr>
-        <w:t>isDeleted</w:t>
-      </w:r>
-      <w:proofErr w:type="spellEnd"/>
+        <w:t>- isDeleted</w:t>
+      </w:r>
       <w:r>
         <w:rPr>
           <w:sz w:val="24"/>
@@ -3549,25 +2771,7 @@
           <w:szCs w:val="24"/>
           <w:lang w:val="en-US"/>
         </w:rPr>
-        <w:t xml:space="preserve">- GitHub, </w:t>
-      </w:r>
-      <w:proofErr w:type="spellStart"/>
-      <w:r>
-        <w:rPr>
-          <w:sz w:val="24"/>
-          <w:szCs w:val="24"/>
-          <w:lang w:val="en-US"/>
-        </w:rPr>
-        <w:t>NikiIt</w:t>
-      </w:r>
-      <w:proofErr w:type="spellEnd"/>
-      <w:r>
-        <w:rPr>
-          <w:sz w:val="24"/>
-          <w:szCs w:val="24"/>
-          <w:lang w:val="en-US"/>
-        </w:rPr>
-        <w:t xml:space="preserve"> , take the template , as it is done to be used </w:t>
+        <w:t xml:space="preserve">- GitHub, NikiIt , take the template , as it is done to be used </w:t>
       </w:r>
     </w:p>
     <w:p>
@@ -3621,51 +2825,15 @@
           <w:szCs w:val="24"/>
           <w:lang w:val="en-US"/>
         </w:rPr>
-        <w:t xml:space="preserve">- upload videos(link maybe?!) , pictures, </w:t>
-      </w:r>
-      <w:proofErr w:type="spellStart"/>
-      <w:r>
-        <w:rPr>
-          <w:sz w:val="24"/>
-          <w:szCs w:val="24"/>
-          <w:lang w:val="en-US"/>
-        </w:rPr>
-        <w:t>etc</w:t>
-      </w:r>
-      <w:proofErr w:type="spellEnd"/>
-      <w:r>
-        <w:rPr>
-          <w:sz w:val="24"/>
-          <w:szCs w:val="24"/>
-          <w:lang w:val="en-US"/>
-        </w:rPr>
-        <w:t xml:space="preserve"> </w:t>
-      </w:r>
-      <w:r>
-        <w:rPr>
-          <w:sz w:val="24"/>
-          <w:szCs w:val="24"/>
-          <w:lang w:val="en-US"/>
-        </w:rPr>
-        <w:t xml:space="preserve">– link to videos , </w:t>
-      </w:r>
-      <w:proofErr w:type="spellStart"/>
-      <w:r>
-        <w:rPr>
-          <w:sz w:val="24"/>
-          <w:szCs w:val="24"/>
-          <w:lang w:val="en-US"/>
-        </w:rPr>
-        <w:t>cloudinary</w:t>
-      </w:r>
-      <w:proofErr w:type="spellEnd"/>
-      <w:r>
-        <w:rPr>
-          <w:sz w:val="24"/>
-          <w:szCs w:val="24"/>
-          <w:lang w:val="en-US"/>
-        </w:rPr>
-        <w:t xml:space="preserve"> for pictures </w:t>
+        <w:t xml:space="preserve">- upload videos(link maybe?!) , pictures, etc </w:t>
+      </w:r>
+      <w:r>
+        <w:rPr>
+          <w:sz w:val="24"/>
+          <w:szCs w:val="24"/>
+          <w:lang w:val="en-US"/>
+        </w:rPr>
+        <w:t xml:space="preserve">– link to videos , cloudinary for pictures </w:t>
       </w:r>
     </w:p>
     <w:p>
@@ -3701,25 +2869,7 @@
           <w:szCs w:val="24"/>
           <w:lang w:val="en-US"/>
         </w:rPr>
-        <w:t xml:space="preserve">- </w:t>
-      </w:r>
-      <w:proofErr w:type="spellStart"/>
-      <w:r>
-        <w:rPr>
-          <w:sz w:val="24"/>
-          <w:szCs w:val="24"/>
-          <w:lang w:val="en-US"/>
-        </w:rPr>
-        <w:t>sendGrid</w:t>
-      </w:r>
-      <w:proofErr w:type="spellEnd"/>
-      <w:r>
-        <w:rPr>
-          <w:sz w:val="24"/>
-          <w:szCs w:val="24"/>
-          <w:lang w:val="en-US"/>
-        </w:rPr>
-        <w:t xml:space="preserve"> to send mails for registration </w:t>
+        <w:t xml:space="preserve">- sendGrid to send mails for registration </w:t>
       </w:r>
     </w:p>
     <w:p>
@@ -3745,25 +2895,7 @@
           <w:szCs w:val="24"/>
           <w:lang w:val="en-US"/>
         </w:rPr>
-        <w:t xml:space="preserve">layout to have ifs to change the theme / </w:t>
-      </w:r>
-      <w:proofErr w:type="spellStart"/>
-      <w:r>
-        <w:rPr>
-          <w:sz w:val="24"/>
-          <w:szCs w:val="24"/>
-          <w:lang w:val="en-US"/>
-        </w:rPr>
-        <w:t>css</w:t>
-      </w:r>
-      <w:proofErr w:type="spellEnd"/>
-      <w:r>
-        <w:rPr>
-          <w:sz w:val="24"/>
-          <w:szCs w:val="24"/>
-          <w:lang w:val="en-US"/>
-        </w:rPr>
-        <w:t xml:space="preserve"> when logged and not ...</w:t>
+        <w:t>layout to have ifs to change the theme / css when logged and not ...</w:t>
       </w:r>
     </w:p>
     <w:p>
@@ -3886,18 +3018,8 @@
           <w:lang w:val="en-US"/>
         </w:rPr>
         <w:lastRenderedPageBreak/>
-        <w:t xml:space="preserve">- Home in View - Home page appearance - Index and Privacy for example in extension </w:t>
-      </w:r>
-      <w:proofErr w:type="spellStart"/>
-      <w:r>
-        <w:rPr>
-          <w:sz w:val="24"/>
-          <w:szCs w:val="24"/>
-          <w:lang w:val="en-US"/>
-        </w:rPr>
-        <w:t>cshtml</w:t>
-      </w:r>
-      <w:proofErr w:type="spellEnd"/>
+        <w:t>- Home in View - Home page appearance - Index and Privacy for example in extension cshtml</w:t>
+      </w:r>
       <w:r>
         <w:rPr>
           <w:sz w:val="24"/>
@@ -3912,25 +3034,7 @@
           <w:szCs w:val="24"/>
           <w:lang w:val="en-US"/>
         </w:rPr>
-        <w:t xml:space="preserve">, where HTML is . "@" sign starts the </w:t>
-      </w:r>
-      <w:proofErr w:type="spellStart"/>
-      <w:r>
-        <w:rPr>
-          <w:sz w:val="24"/>
-          <w:szCs w:val="24"/>
-          <w:lang w:val="en-US"/>
-        </w:rPr>
-        <w:t>Csharp</w:t>
-      </w:r>
-      <w:proofErr w:type="spellEnd"/>
-      <w:r>
-        <w:rPr>
-          <w:sz w:val="24"/>
-          <w:szCs w:val="24"/>
-          <w:lang w:val="en-US"/>
-        </w:rPr>
-        <w:t xml:space="preserve"> code here</w:t>
+        <w:t>, where HTML is . "@" sign starts the Csharp code here</w:t>
       </w:r>
     </w:p>
     <w:p>
@@ -3948,25 +3052,7 @@
           <w:szCs w:val="24"/>
           <w:lang w:val="en-US"/>
         </w:rPr>
-        <w:t>- Layout – HTML where we insert the different views @</w:t>
-      </w:r>
-      <w:proofErr w:type="spellStart"/>
-      <w:r>
-        <w:rPr>
-          <w:sz w:val="24"/>
-          <w:szCs w:val="24"/>
-          <w:lang w:val="en-US"/>
-        </w:rPr>
-        <w:t>RenderBody</w:t>
-      </w:r>
-      <w:proofErr w:type="spellEnd"/>
-      <w:r>
-        <w:rPr>
-          <w:sz w:val="24"/>
-          <w:szCs w:val="24"/>
-          <w:lang w:val="en-US"/>
-        </w:rPr>
-        <w:t xml:space="preserve"> for example . Holds the header and footer of the page </w:t>
+        <w:t xml:space="preserve">- Layout – HTML where we insert the different views @RenderBody for example . Holds the header and footer of the page </w:t>
       </w:r>
       <w:r>
         <w:rPr>
@@ -3992,25 +3078,7 @@
           <w:szCs w:val="24"/>
           <w:lang w:val="en-US"/>
         </w:rPr>
-        <w:t xml:space="preserve">- partial views, razor pages, razor views, _Layout , </w:t>
-      </w:r>
-      <w:proofErr w:type="spellStart"/>
-      <w:r>
-        <w:rPr>
-          <w:sz w:val="24"/>
-          <w:szCs w:val="24"/>
-          <w:lang w:val="en-US"/>
-        </w:rPr>
-        <w:t>etc</w:t>
-      </w:r>
-      <w:proofErr w:type="spellEnd"/>
-      <w:r>
-        <w:rPr>
-          <w:sz w:val="24"/>
-          <w:szCs w:val="24"/>
-          <w:lang w:val="en-US"/>
-        </w:rPr>
-        <w:t xml:space="preserve"> </w:t>
+        <w:t xml:space="preserve">- partial views, razor pages, razor views, _Layout , etc </w:t>
       </w:r>
     </w:p>
     <w:p>
@@ -4076,25 +3144,7 @@
           <w:szCs w:val="24"/>
           <w:lang w:val="en-US"/>
         </w:rPr>
-        <w:t xml:space="preserve">Logger of the things happening : when registered, when logging in , </w:t>
-      </w:r>
-      <w:proofErr w:type="spellStart"/>
-      <w:r>
-        <w:rPr>
-          <w:sz w:val="24"/>
-          <w:szCs w:val="24"/>
-          <w:lang w:val="en-US"/>
-        </w:rPr>
-        <w:t>etc</w:t>
-      </w:r>
-      <w:proofErr w:type="spellEnd"/>
-      <w:r>
-        <w:rPr>
-          <w:sz w:val="24"/>
-          <w:szCs w:val="24"/>
-          <w:lang w:val="en-US"/>
-        </w:rPr>
-        <w:t xml:space="preserve"> </w:t>
+        <w:t xml:space="preserve">Logger of the things happening : when registered, when logging in , etc </w:t>
       </w:r>
     </w:p>
     <w:p>
@@ -4128,23 +3178,13 @@
           <w:lang w:val="en-US"/>
         </w:rPr>
       </w:pPr>
-      <w:proofErr w:type="spellStart"/>
-      <w:r>
-        <w:rPr>
-          <w:sz w:val="24"/>
-          <w:szCs w:val="24"/>
-          <w:lang w:val="en-US"/>
-        </w:rPr>
-        <w:t>thankyouView</w:t>
-      </w:r>
-      <w:proofErr w:type="spellEnd"/>
-      <w:r>
-        <w:rPr>
-          <w:sz w:val="24"/>
-          <w:szCs w:val="24"/>
-          <w:lang w:val="en-US"/>
-        </w:rPr>
-        <w:t xml:space="preserve"> to display the thanks page when registered </w:t>
+      <w:r>
+        <w:rPr>
+          <w:sz w:val="24"/>
+          <w:szCs w:val="24"/>
+          <w:lang w:val="en-US"/>
+        </w:rPr>
+        <w:t xml:space="preserve">thankyouView to display the thanks page when registered </w:t>
       </w:r>
     </w:p>
     <w:p>
@@ -4194,16 +3234,7 @@
           <w:szCs w:val="24"/>
           <w:lang w:val="en-US"/>
         </w:rPr>
-        <w:t>-</w:t>
-      </w:r>
-      <w:proofErr w:type="spellStart"/>
-      <w:r>
-        <w:rPr>
-          <w:sz w:val="24"/>
-          <w:szCs w:val="24"/>
-          <w:lang w:val="en-US"/>
-        </w:rPr>
-        <w:t>S</w:t>
+        <w:t>-S</w:t>
       </w:r>
       <w:r>
         <w:rPr>
@@ -4227,16 +3258,7 @@
           <w:szCs w:val="24"/>
           <w:lang w:val="en-US"/>
         </w:rPr>
-        <w:t>p</w:t>
-      </w:r>
-      <w:proofErr w:type="spellEnd"/>
-      <w:r>
-        <w:rPr>
-          <w:sz w:val="24"/>
-          <w:szCs w:val="24"/>
-          <w:lang w:val="en-US"/>
-        </w:rPr>
-        <w:t xml:space="preserve"> seeds the database with the dummy data</w:t>
+        <w:t>p seeds the database with the dummy data</w:t>
       </w:r>
     </w:p>
     <w:p>
@@ -4294,44 +3316,18 @@
           <w:szCs w:val="24"/>
           <w:lang w:val="en-US"/>
         </w:rPr>
-        <w:t xml:space="preserve"> – GDPR, link to law and legislation, privacy, </w:t>
-      </w:r>
-      <w:proofErr w:type="spellStart"/>
-      <w:r>
-        <w:rPr>
-          <w:sz w:val="24"/>
-          <w:szCs w:val="24"/>
-          <w:lang w:val="en-US"/>
-        </w:rPr>
-        <w:t>trade marks</w:t>
-      </w:r>
-      <w:proofErr w:type="spellEnd"/>
-      <w:r>
-        <w:rPr>
-          <w:sz w:val="24"/>
-          <w:szCs w:val="24"/>
-          <w:lang w:val="en-US"/>
-        </w:rPr>
-        <w:t xml:space="preserve">, </w:t>
-      </w:r>
-      <w:proofErr w:type="spellStart"/>
-      <w:r>
-        <w:rPr>
-          <w:sz w:val="24"/>
-          <w:szCs w:val="24"/>
-          <w:lang w:val="en-US"/>
-        </w:rPr>
-        <w:t>etc</w:t>
-      </w:r>
-      <w:proofErr w:type="spellEnd"/>
-      <w:r>
-        <w:rPr>
-          <w:sz w:val="24"/>
-          <w:szCs w:val="24"/>
-          <w:lang w:val="en-US"/>
-        </w:rPr>
-        <w:t xml:space="preserve"> </w:t>
-      </w:r>
+        <w:t xml:space="preserve"> – GDPR, link to law and legislation, privacy, trade marks, etc </w:t>
+      </w:r>
+      <w:r>
+        <w:rPr>
+          <w:sz w:val="24"/>
+          <w:szCs w:val="24"/>
+          <w:lang w:val="en-US"/>
+        </w:rPr>
+        <w:t xml:space="preserve">, Ombudsman link </w:t>
+      </w:r>
+      <w:bookmarkStart w:id="0" w:name="_GoBack"/>
+      <w:bookmarkEnd w:id="0"/>
     </w:p>
     <w:p>
       <w:pPr>
@@ -4370,43 +3366,7 @@
           <w:szCs w:val="24"/>
           <w:lang w:val="en-US"/>
         </w:rPr>
-        <w:t xml:space="preserve"> – </w:t>
-      </w:r>
-      <w:proofErr w:type="spellStart"/>
-      <w:r>
-        <w:rPr>
-          <w:sz w:val="24"/>
-          <w:szCs w:val="24"/>
-          <w:lang w:val="en-US"/>
-        </w:rPr>
-        <w:t>Moq</w:t>
-      </w:r>
-      <w:proofErr w:type="spellEnd"/>
-      <w:r>
-        <w:rPr>
-          <w:sz w:val="24"/>
-          <w:szCs w:val="24"/>
-          <w:lang w:val="en-US"/>
-        </w:rPr>
-        <w:t xml:space="preserve">, Users , </w:t>
-      </w:r>
-      <w:proofErr w:type="spellStart"/>
-      <w:r>
-        <w:rPr>
-          <w:sz w:val="24"/>
-          <w:szCs w:val="24"/>
-          <w:lang w:val="en-US"/>
-        </w:rPr>
-        <w:t>etc</w:t>
-      </w:r>
-      <w:proofErr w:type="spellEnd"/>
-      <w:r>
-        <w:rPr>
-          <w:sz w:val="24"/>
-          <w:szCs w:val="24"/>
-          <w:lang w:val="en-US"/>
-        </w:rPr>
-        <w:t xml:space="preserve"> </w:t>
+        <w:t xml:space="preserve"> – Moq, Users , etc </w:t>
       </w:r>
       <w:r>
         <w:rPr>
@@ -4459,25 +3419,7 @@
           <w:szCs w:val="24"/>
           <w:lang w:val="en-US"/>
         </w:rPr>
-        <w:t xml:space="preserve"> </w:t>
-      </w:r>
-      <w:proofErr w:type="spellStart"/>
-      <w:r>
-        <w:rPr>
-          <w:sz w:val="24"/>
-          <w:szCs w:val="24"/>
-          <w:lang w:val="en-US"/>
-        </w:rPr>
-        <w:t>IEntity</w:t>
-      </w:r>
-      <w:proofErr w:type="spellEnd"/>
-      <w:r>
-        <w:rPr>
-          <w:sz w:val="24"/>
-          <w:szCs w:val="24"/>
-          <w:lang w:val="en-US"/>
-        </w:rPr>
-        <w:t xml:space="preserve"> or abstract class ?</w:t>
+        <w:t xml:space="preserve"> IEntity or abstract class ?</w:t>
       </w:r>
     </w:p>
     <w:p>
@@ -4615,6 +3557,7 @@
           <w:szCs w:val="24"/>
           <w:lang w:val="en-US"/>
         </w:rPr>
+        <w:lastRenderedPageBreak/>
         <w:t xml:space="preserve">emergency </w:t>
       </w:r>
     </w:p>
@@ -4637,7 +3580,6 @@
           <w:szCs w:val="24"/>
           <w:lang w:val="en-US"/>
         </w:rPr>
-        <w:lastRenderedPageBreak/>
         <w:t>clinic</w:t>
       </w:r>
     </w:p>
@@ -5455,19 +4397,11 @@
           <w:lang w:val="en-US"/>
         </w:rPr>
       </w:pPr>
-      <w:proofErr w:type="spellStart"/>
-      <w:r>
-        <w:rPr>
-          <w:lang w:val="en-US"/>
-        </w:rPr>
-        <w:t>VehicleType</w:t>
-      </w:r>
-      <w:proofErr w:type="spellEnd"/>
-      <w:r>
-        <w:rPr>
-          <w:lang w:val="en-US"/>
-        </w:rPr>
-        <w:t xml:space="preserve"> : </w:t>
+      <w:r>
+        <w:rPr>
+          <w:lang w:val="en-US"/>
+        </w:rPr>
+        <w:t xml:space="preserve">VehicleType : </w:t>
       </w:r>
     </w:p>
     <w:p>
@@ -5651,14 +4585,12 @@
           <w:lang w:val="en-US"/>
         </w:rPr>
       </w:pPr>
-      <w:proofErr w:type="spellStart"/>
       <w:r>
         <w:rPr>
           <w:lang w:val="en-US"/>
         </w:rPr>
         <w:t>Uboat</w:t>
       </w:r>
-      <w:proofErr w:type="spellEnd"/>
     </w:p>
     <w:p>
       <w:pPr>
@@ -5757,30 +4689,21 @@
         <w:rPr>
           <w:lang w:val="en-US"/>
         </w:rPr>
+        <w:t xml:space="preserve">              -TypeId</w:t>
+      </w:r>
+    </w:p>
+    <w:p>
+      <w:pPr>
+        <w:rPr>
+          <w:lang w:val="en-US"/>
+        </w:rPr>
+      </w:pPr>
+      <w:r>
+        <w:rPr>
+          <w:lang w:val="en-US"/>
+        </w:rPr>
         <w:t xml:space="preserve">              -</w:t>
       </w:r>
-      <w:proofErr w:type="spellStart"/>
-      <w:r>
-        <w:rPr>
-          <w:lang w:val="en-US"/>
-        </w:rPr>
-        <w:t>TypeId</w:t>
-      </w:r>
-      <w:proofErr w:type="spellEnd"/>
-    </w:p>
-    <w:p>
-      <w:pPr>
-        <w:rPr>
-          <w:lang w:val="en-US"/>
-        </w:rPr>
-      </w:pPr>
-      <w:r>
-        <w:rPr>
-          <w:lang w:val="en-US"/>
-        </w:rPr>
-        <w:t xml:space="preserve">              -</w:t>
-      </w:r>
-      <w:proofErr w:type="spellStart"/>
       <w:r>
         <w:rPr>
           <w:lang w:val="en-US"/>
@@ -5793,7 +4716,6 @@
         </w:rPr>
         <w:t>urposeId</w:t>
       </w:r>
-      <w:proofErr w:type="spellEnd"/>
     </w:p>
     <w:p>
       <w:pPr>
@@ -5832,16 +4754,8 @@
         <w:rPr>
           <w:lang w:val="es-ES"/>
         </w:rPr>
-        <w:t xml:space="preserve">              - </w:t>
-      </w:r>
-      <w:proofErr w:type="spellStart"/>
-      <w:r>
-        <w:rPr>
-          <w:lang w:val="es-ES"/>
-        </w:rPr>
-        <w:t>millage</w:t>
-      </w:r>
-      <w:proofErr w:type="spellEnd"/>
+        <w:t xml:space="preserve">              - millage</w:t>
+      </w:r>
     </w:p>
     <w:p>
       <w:pPr>
@@ -5859,212 +4773,196 @@
         <w:rPr>
           <w:lang w:val="en-US"/>
         </w:rPr>
+        <w:t>- fuelType</w:t>
+      </w:r>
+      <w:r>
+        <w:rPr>
+          <w:lang w:val="en-US"/>
+        </w:rPr>
+        <w:t>ID</w:t>
+      </w:r>
+      <w:r>
+        <w:rPr>
+          <w:lang w:val="en-US"/>
+        </w:rPr>
+        <w:t xml:space="preserve"> </w:t>
+      </w:r>
+    </w:p>
+    <w:p>
+      <w:pPr>
+        <w:rPr>
+          <w:lang w:val="en-US"/>
+        </w:rPr>
+      </w:pPr>
+    </w:p>
+    <w:p>
+      <w:pPr>
+        <w:rPr>
+          <w:lang w:val="en-US"/>
+        </w:rPr>
+      </w:pPr>
+      <w:r>
+        <w:rPr>
+          <w:lang w:val="en-US"/>
+        </w:rPr>
+        <w:t>FuelType table:</w:t>
+      </w:r>
+    </w:p>
+    <w:p>
+      <w:pPr>
+        <w:rPr>
+          <w:lang w:val="en-US"/>
+        </w:rPr>
+      </w:pPr>
+      <w:r>
+        <w:rPr>
+          <w:lang w:val="en-US"/>
+        </w:rPr>
+        <w:t>-</w:t>
+      </w:r>
+      <w:r>
+        <w:rPr>
+          <w:lang w:val="en-US"/>
+        </w:rPr>
+        <w:t xml:space="preserve"> </w:t>
+      </w:r>
+      <w:r>
+        <w:rPr>
+          <w:lang w:val="en-US"/>
+        </w:rPr>
+        <w:t>petrol</w:t>
+      </w:r>
+      <w:r>
+        <w:rPr>
+          <w:lang w:val="en-US"/>
+        </w:rPr>
+        <w:t xml:space="preserve">, </w:t>
+      </w:r>
+    </w:p>
+    <w:p>
+      <w:pPr>
+        <w:rPr>
+          <w:lang w:val="en-US"/>
+        </w:rPr>
+      </w:pPr>
+      <w:r>
+        <w:rPr>
+          <w:lang w:val="en-US"/>
+        </w:rPr>
+        <w:t>-</w:t>
+      </w:r>
+      <w:r>
+        <w:rPr>
+          <w:lang w:val="en-US"/>
+        </w:rPr>
+        <w:t xml:space="preserve">diesel , </w:t>
+      </w:r>
+    </w:p>
+    <w:p>
+      <w:pPr>
+        <w:rPr>
+          <w:lang w:val="en-US"/>
+        </w:rPr>
+      </w:pPr>
+      <w:r>
+        <w:rPr>
+          <w:lang w:val="en-US"/>
+        </w:rPr>
+        <w:t>-</w:t>
+      </w:r>
+      <w:r>
+        <w:rPr>
+          <w:lang w:val="en-US"/>
+        </w:rPr>
+        <w:t xml:space="preserve">electric, </w:t>
+      </w:r>
+    </w:p>
+    <w:p>
+      <w:pPr>
+        <w:rPr>
+          <w:lang w:val="en-US"/>
+        </w:rPr>
+      </w:pPr>
+      <w:r>
+        <w:rPr>
+          <w:lang w:val="en-US"/>
+        </w:rPr>
+        <w:t>-</w:t>
+      </w:r>
+      <w:r>
+        <w:rPr>
+          <w:lang w:val="en-US"/>
+        </w:rPr>
+        <w:t>h</w:t>
+      </w:r>
+      <w:r>
+        <w:rPr>
+          <w:lang w:val="en-US"/>
+        </w:rPr>
+        <w:t>ybrid</w:t>
+      </w:r>
+    </w:p>
+    <w:p>
+      <w:pPr>
+        <w:rPr>
+          <w:lang w:val="en-US"/>
+        </w:rPr>
+      </w:pPr>
+      <w:r>
+        <w:rPr>
+          <w:lang w:val="en-US"/>
+        </w:rPr>
+        <w:t>-LPG</w:t>
+      </w:r>
+    </w:p>
+    <w:p>
+      <w:pPr>
+        <w:rPr>
+          <w:lang w:val="en-US"/>
+        </w:rPr>
+      </w:pPr>
+      <w:r>
+        <w:rPr>
+          <w:lang w:val="en-US"/>
+        </w:rPr>
+        <w:t>-CNG</w:t>
+      </w:r>
+    </w:p>
+    <w:p>
+      <w:pPr>
+        <w:rPr>
+          <w:lang w:val="en-US"/>
+        </w:rPr>
+      </w:pPr>
+      <w:r>
+        <w:rPr>
+          <w:lang w:val="en-US"/>
+        </w:rPr>
+        <w:t>- nuclear</w:t>
+      </w:r>
+    </w:p>
+    <w:p>
+      <w:pPr>
+        <w:rPr>
+          <w:lang w:val="en-US"/>
+        </w:rPr>
+      </w:pPr>
+      <w:r>
+        <w:rPr>
+          <w:lang w:val="en-US"/>
+        </w:rPr>
+        <w:t>-coal</w:t>
+      </w:r>
+    </w:p>
+    <w:p>
+      <w:pPr>
+        <w:rPr>
+          <w:lang w:val="en-US"/>
+        </w:rPr>
+      </w:pPr>
+      <w:r>
         <w:t xml:space="preserve">- </w:t>
       </w:r>
-      <w:proofErr w:type="spellStart"/>
-      <w:r>
-        <w:rPr>
-          <w:lang w:val="en-US"/>
-        </w:rPr>
-        <w:t>fuelType</w:t>
-      </w:r>
-      <w:r>
-        <w:rPr>
-          <w:lang w:val="en-US"/>
-        </w:rPr>
-        <w:t>ID</w:t>
-      </w:r>
-      <w:proofErr w:type="spellEnd"/>
-      <w:r>
-        <w:rPr>
-          <w:lang w:val="en-US"/>
-        </w:rPr>
-        <w:t xml:space="preserve"> </w:t>
-      </w:r>
-    </w:p>
-    <w:p>
-      <w:pPr>
-        <w:rPr>
-          <w:lang w:val="en-US"/>
-        </w:rPr>
-      </w:pPr>
-    </w:p>
-    <w:p>
-      <w:pPr>
-        <w:rPr>
-          <w:lang w:val="en-US"/>
-        </w:rPr>
-      </w:pPr>
-      <w:proofErr w:type="spellStart"/>
-      <w:r>
-        <w:rPr>
-          <w:lang w:val="en-US"/>
-        </w:rPr>
-        <w:t>FuelType</w:t>
-      </w:r>
-      <w:proofErr w:type="spellEnd"/>
-      <w:r>
-        <w:rPr>
-          <w:lang w:val="en-US"/>
-        </w:rPr>
-        <w:t xml:space="preserve"> table:</w:t>
-      </w:r>
-    </w:p>
-    <w:p>
-      <w:pPr>
-        <w:rPr>
-          <w:lang w:val="en-US"/>
-        </w:rPr>
-      </w:pPr>
-      <w:r>
-        <w:rPr>
-          <w:lang w:val="en-US"/>
-        </w:rPr>
-        <w:t>-</w:t>
-      </w:r>
-      <w:r>
-        <w:rPr>
-          <w:lang w:val="en-US"/>
-        </w:rPr>
-        <w:t xml:space="preserve"> </w:t>
-      </w:r>
-      <w:r>
-        <w:rPr>
-          <w:lang w:val="en-US"/>
-        </w:rPr>
-        <w:t>petrol</w:t>
-      </w:r>
-      <w:r>
-        <w:rPr>
-          <w:lang w:val="en-US"/>
-        </w:rPr>
-        <w:t xml:space="preserve">, </w:t>
-      </w:r>
-    </w:p>
-    <w:p>
-      <w:pPr>
-        <w:rPr>
-          <w:lang w:val="en-US"/>
-        </w:rPr>
-      </w:pPr>
-      <w:r>
-        <w:rPr>
-          <w:lang w:val="en-US"/>
-        </w:rPr>
-        <w:t>-</w:t>
-      </w:r>
-      <w:r>
-        <w:rPr>
-          <w:lang w:val="en-US"/>
-        </w:rPr>
-        <w:t xml:space="preserve">diesel , </w:t>
-      </w:r>
-    </w:p>
-    <w:p>
-      <w:pPr>
-        <w:rPr>
-          <w:lang w:val="en-US"/>
-        </w:rPr>
-      </w:pPr>
-      <w:r>
-        <w:rPr>
-          <w:lang w:val="en-US"/>
-        </w:rPr>
-        <w:t>-</w:t>
-      </w:r>
-      <w:r>
-        <w:rPr>
-          <w:lang w:val="en-US"/>
-        </w:rPr>
-        <w:t xml:space="preserve">electric, </w:t>
-      </w:r>
-    </w:p>
-    <w:p>
-      <w:pPr>
-        <w:rPr>
-          <w:lang w:val="en-US"/>
-        </w:rPr>
-      </w:pPr>
-      <w:r>
-        <w:rPr>
-          <w:lang w:val="en-US"/>
-        </w:rPr>
-        <w:t>-</w:t>
-      </w:r>
-      <w:r>
-        <w:rPr>
-          <w:lang w:val="en-US"/>
-        </w:rPr>
-        <w:t>h</w:t>
-      </w:r>
-      <w:r>
-        <w:rPr>
-          <w:lang w:val="en-US"/>
-        </w:rPr>
-        <w:t>ybrid</w:t>
-      </w:r>
-    </w:p>
-    <w:p>
-      <w:pPr>
-        <w:rPr>
-          <w:lang w:val="en-US"/>
-        </w:rPr>
-      </w:pPr>
-      <w:r>
-        <w:rPr>
-          <w:lang w:val="en-US"/>
-        </w:rPr>
-        <w:t>-LPG</w:t>
-      </w:r>
-    </w:p>
-    <w:p>
-      <w:pPr>
-        <w:rPr>
-          <w:lang w:val="en-US"/>
-        </w:rPr>
-      </w:pPr>
-      <w:r>
-        <w:rPr>
-          <w:lang w:val="en-US"/>
-        </w:rPr>
-        <w:t>-CNG</w:t>
-      </w:r>
-    </w:p>
-    <w:p>
-      <w:pPr>
-        <w:rPr>
-          <w:lang w:val="en-US"/>
-        </w:rPr>
-      </w:pPr>
-      <w:r>
-        <w:rPr>
-          <w:lang w:val="en-US"/>
-        </w:rPr>
-        <w:t>- nuclear</w:t>
-      </w:r>
-    </w:p>
-    <w:p>
-      <w:pPr>
-        <w:rPr>
-          <w:lang w:val="en-US"/>
-        </w:rPr>
-      </w:pPr>
-      <w:r>
-        <w:rPr>
-          <w:lang w:val="en-US"/>
-        </w:rPr>
-        <w:t>-coal</w:t>
-      </w:r>
-    </w:p>
-    <w:p>
-      <w:pPr>
-        <w:rPr>
-          <w:lang w:val="en-US"/>
-        </w:rPr>
-      </w:pPr>
-      <w:r>
-        <w:t xml:space="preserve">- </w:t>
-      </w:r>
       <w:r>
         <w:rPr>
           <w:lang w:val="en-US"/>
@@ -6225,14 +5123,12 @@
           <w:lang w:val="en-US"/>
         </w:rPr>
       </w:pPr>
-      <w:proofErr w:type="spellStart"/>
       <w:r>
         <w:rPr>
           <w:lang w:val="en-US"/>
         </w:rPr>
         <w:t>CountryId</w:t>
       </w:r>
-      <w:proofErr w:type="spellEnd"/>
     </w:p>
     <w:p>
       <w:pPr>
@@ -6295,14 +5191,12 @@
           <w:lang w:val="en-US"/>
         </w:rPr>
       </w:pPr>
-      <w:proofErr w:type="spellStart"/>
       <w:r>
         <w:rPr>
           <w:lang w:val="en-US"/>
         </w:rPr>
         <w:t>cityId</w:t>
       </w:r>
-      <w:proofErr w:type="spellEnd"/>
     </w:p>
     <w:p>
       <w:pPr>
@@ -6727,7 +5621,6 @@
         </w:rPr>
         <w:t xml:space="preserve"> </w:t>
       </w:r>
-      <w:proofErr w:type="spellStart"/>
       <w:r>
         <w:rPr>
           <w:lang w:val="en-US"/>
@@ -6746,7 +5639,6 @@
         </w:rPr>
         <w:t>rson</w:t>
       </w:r>
-      <w:proofErr w:type="spellEnd"/>
       <w:r>
         <w:rPr>
           <w:lang w:val="en-US"/>
@@ -6801,54 +5693,48 @@
           <w:lang w:val="en-US"/>
         </w:rPr>
       </w:pPr>
-      <w:proofErr w:type="spellStart"/>
       <w:r>
         <w:rPr>
           <w:lang w:val="en-US"/>
         </w:rPr>
         <w:t>MiddleName</w:t>
       </w:r>
-      <w:proofErr w:type="spellEnd"/>
-    </w:p>
-    <w:p>
-      <w:pPr>
-        <w:pStyle w:val="a3"/>
-        <w:numPr>
-          <w:ilvl w:val="0"/>
-          <w:numId w:val="3"/>
-        </w:numPr>
-        <w:rPr>
-          <w:lang w:val="en-US"/>
-        </w:rPr>
-      </w:pPr>
-      <w:proofErr w:type="spellStart"/>
+    </w:p>
+    <w:p>
+      <w:pPr>
+        <w:pStyle w:val="a3"/>
+        <w:numPr>
+          <w:ilvl w:val="0"/>
+          <w:numId w:val="3"/>
+        </w:numPr>
+        <w:rPr>
+          <w:lang w:val="en-US"/>
+        </w:rPr>
+      </w:pPr>
       <w:r>
         <w:rPr>
           <w:lang w:val="en-US"/>
         </w:rPr>
         <w:t>LastName</w:t>
       </w:r>
-      <w:proofErr w:type="spellEnd"/>
-    </w:p>
-    <w:p>
-      <w:pPr>
-        <w:pStyle w:val="a3"/>
-        <w:numPr>
-          <w:ilvl w:val="0"/>
-          <w:numId w:val="3"/>
-        </w:numPr>
-        <w:rPr>
-          <w:lang w:val="en-US"/>
-        </w:rPr>
-      </w:pPr>
-      <w:proofErr w:type="spellStart"/>
+    </w:p>
+    <w:p>
+      <w:pPr>
+        <w:pStyle w:val="a3"/>
+        <w:numPr>
+          <w:ilvl w:val="0"/>
+          <w:numId w:val="3"/>
+        </w:numPr>
+        <w:rPr>
+          <w:lang w:val="en-US"/>
+        </w:rPr>
+      </w:pPr>
       <w:r>
         <w:rPr>
           <w:lang w:val="en-US"/>
         </w:rPr>
         <w:t>AddressId</w:t>
       </w:r>
-      <w:proofErr w:type="spellEnd"/>
     </w:p>
     <w:p>
       <w:pPr>
@@ -6903,36 +5789,26 @@
         <w:rPr>
           <w:lang w:val="en-US"/>
         </w:rPr>
-        <w:t xml:space="preserve">Table  Employee : </w:t>
-      </w:r>
-      <w:proofErr w:type="spellStart"/>
-      <w:r>
-        <w:rPr>
-          <w:lang w:val="en-US"/>
-        </w:rPr>
-        <w:t>IPerson</w:t>
-      </w:r>
-      <w:proofErr w:type="spellEnd"/>
-    </w:p>
-    <w:p>
-      <w:pPr>
-        <w:pStyle w:val="a3"/>
-        <w:numPr>
-          <w:ilvl w:val="0"/>
-          <w:numId w:val="3"/>
-        </w:numPr>
-        <w:rPr>
-          <w:lang w:val="en-US"/>
-        </w:rPr>
-      </w:pPr>
-      <w:proofErr w:type="spellStart"/>
+        <w:t>Table  Employee : IPerson</w:t>
+      </w:r>
+    </w:p>
+    <w:p>
+      <w:pPr>
+        <w:pStyle w:val="a3"/>
+        <w:numPr>
+          <w:ilvl w:val="0"/>
+          <w:numId w:val="3"/>
+        </w:numPr>
+        <w:rPr>
+          <w:lang w:val="en-US"/>
+        </w:rPr>
+      </w:pPr>
       <w:r>
         <w:rPr>
           <w:lang w:val="en-US"/>
         </w:rPr>
         <w:t>RoleId</w:t>
       </w:r>
-      <w:proofErr w:type="spellEnd"/>
     </w:p>
     <w:p>
       <w:pPr>
@@ -6963,53 +5839,29 @@
           <w:lang w:val="en-US"/>
         </w:rPr>
       </w:pPr>
-      <w:proofErr w:type="spellStart"/>
       <w:r>
         <w:rPr>
           <w:lang w:val="en-US"/>
         </w:rPr>
         <w:t>EntityId</w:t>
       </w:r>
-      <w:proofErr w:type="spellEnd"/>
-    </w:p>
-    <w:p>
-      <w:pPr>
-        <w:pStyle w:val="a3"/>
-        <w:numPr>
-          <w:ilvl w:val="0"/>
-          <w:numId w:val="3"/>
-        </w:numPr>
-        <w:rPr>
-          <w:lang w:val="en-US"/>
-        </w:rPr>
-      </w:pPr>
-      <w:proofErr w:type="spellStart"/>
-      <w:r>
-        <w:rPr>
-          <w:lang w:val="en-US"/>
-        </w:rPr>
-        <w:t>Managerid</w:t>
-      </w:r>
-      <w:proofErr w:type="spellEnd"/>
-      <w:r>
-        <w:rPr>
-          <w:lang w:val="en-US"/>
-        </w:rPr>
-        <w:t xml:space="preserve"> – see </w:t>
-      </w:r>
-      <w:proofErr w:type="spellStart"/>
-      <w:r>
-        <w:rPr>
-          <w:lang w:val="en-US"/>
-        </w:rPr>
-        <w:t>self referencing</w:t>
-      </w:r>
-      <w:proofErr w:type="spellEnd"/>
-      <w:r>
-        <w:rPr>
-          <w:lang w:val="en-US"/>
-        </w:rPr>
-        <w:t xml:space="preserve"> table in EF Core </w:t>
+    </w:p>
+    <w:p>
+      <w:pPr>
+        <w:pStyle w:val="a3"/>
+        <w:numPr>
+          <w:ilvl w:val="0"/>
+          <w:numId w:val="3"/>
+        </w:numPr>
+        <w:rPr>
+          <w:lang w:val="en-US"/>
+        </w:rPr>
+      </w:pPr>
+      <w:r>
+        <w:rPr>
+          <w:lang w:val="en-US"/>
+        </w:rPr>
+        <w:t xml:space="preserve">Managerid – see self referencing table in EF Core </w:t>
       </w:r>
     </w:p>
     <w:p>
@@ -7248,19 +6100,11 @@
           <w:lang w:val="en-US"/>
         </w:rPr>
       </w:pPr>
-      <w:proofErr w:type="spellStart"/>
-      <w:r>
-        <w:rPr>
-          <w:lang w:val="en-US"/>
-        </w:rPr>
-        <w:t>IsManager</w:t>
-      </w:r>
-      <w:proofErr w:type="spellEnd"/>
-      <w:r>
-        <w:rPr>
-          <w:lang w:val="en-US"/>
-        </w:rPr>
-        <w:t xml:space="preserve"> flag Y/N</w:t>
+      <w:r>
+        <w:rPr>
+          <w:lang w:val="en-US"/>
+        </w:rPr>
+        <w:t>IsManager flag Y/N</w:t>
       </w:r>
       <w:r>
         <w:rPr>

</xml_diff>

<commit_message>
Font Awesone added + Navbar  in the layout
</commit_message>
<xml_diff>
--- a/CsharpWeb/AspNetProject/IdeasDraftProject.docx
+++ b/CsharpWeb/AspNetProject/IdeasDraftProject.docx
@@ -1842,7 +1842,15 @@
           <w:szCs w:val="24"/>
           <w:lang w:val="en-US"/>
         </w:rPr>
-        <w:t>- search with Elastic search</w:t>
+        <w:t xml:space="preserve">- search with Elastic </w:t>
+      </w:r>
+      <w:r>
+        <w:rPr>
+          <w:sz w:val="24"/>
+          <w:szCs w:val="24"/>
+          <w:lang w:val="en-US"/>
+        </w:rPr>
+        <w:t xml:space="preserve">search or Full text index </w:t>
       </w:r>
     </w:p>
     <w:p>
@@ -1888,6 +1896,14 @@
         </w:rPr>
         <w:t xml:space="preserve"> pop up buttons</w:t>
       </w:r>
+      <w:r>
+        <w:rPr>
+          <w:sz w:val="24"/>
+          <w:szCs w:val="24"/>
+          <w:lang w:val="en-US"/>
+        </w:rPr>
+        <w:t xml:space="preserve"> – JS &lt;script&gt; - OnClick ?(10.03 1:20h)</w:t>
+      </w:r>
     </w:p>
     <w:p>
       <w:pPr>
@@ -1960,6 +1976,14 @@
         </w:rPr>
         <w:t xml:space="preserve">- add ons – commercials </w:t>
       </w:r>
+      <w:r>
+        <w:rPr>
+          <w:sz w:val="24"/>
+          <w:szCs w:val="24"/>
+          <w:lang w:val="en-US"/>
+        </w:rPr>
+        <w:t xml:space="preserve"> - see Niki’s lection on ???? presssite.com?</w:t>
+      </w:r>
     </w:p>
     <w:p>
       <w:pPr>
@@ -2020,6 +2044,14 @@
         </w:rPr>
         <w:t xml:space="preserve">, date </w:t>
       </w:r>
+      <w:r>
+        <w:rPr>
+          <w:sz w:val="24"/>
+          <w:szCs w:val="24"/>
+          <w:lang w:val="en-US"/>
+        </w:rPr>
+        <w:t xml:space="preserve"> - JS needed</w:t>
+      </w:r>
     </w:p>
     <w:p>
       <w:pPr>
@@ -2250,6 +2282,14 @@
         </w:rPr>
         <w:t>- greeting (Good Morning, Good Evening, Good Afternoon)</w:t>
       </w:r>
+      <w:r>
+        <w:rPr>
+          <w:sz w:val="24"/>
+          <w:szCs w:val="24"/>
+          <w:lang w:val="en-US"/>
+        </w:rPr>
+        <w:t>, enjoy “day” - done</w:t>
+      </w:r>
     </w:p>
     <w:p>
       <w:pPr>
@@ -2267,6 +2307,14 @@
           <w:lang w:val="en-US"/>
         </w:rPr>
         <w:t xml:space="preserve">- request access </w:t>
+      </w:r>
+      <w:r>
+        <w:rPr>
+          <w:sz w:val="24"/>
+          <w:szCs w:val="24"/>
+          <w:lang w:val="en-US"/>
+        </w:rPr>
+        <w:t xml:space="preserve"> ?/?</w:t>
       </w:r>
     </w:p>
     <w:p>
@@ -2349,6 +2397,14 @@
         <w:lastRenderedPageBreak/>
         <w:t>- where to host, how to upload ?</w:t>
       </w:r>
+      <w:r>
+        <w:rPr>
+          <w:sz w:val="24"/>
+          <w:szCs w:val="24"/>
+          <w:lang w:val="en-US"/>
+        </w:rPr>
+        <w:t xml:space="preserve"> – Azure lection </w:t>
+      </w:r>
     </w:p>
     <w:p>
       <w:pPr>
@@ -2367,6 +2423,14 @@
         </w:rPr>
         <w:t xml:space="preserve">- login with FB, Google , etc </w:t>
       </w:r>
+      <w:r>
+        <w:rPr>
+          <w:sz w:val="24"/>
+          <w:szCs w:val="24"/>
+          <w:lang w:val="en-US"/>
+        </w:rPr>
+        <w:t xml:space="preserve"> - still pending </w:t>
+      </w:r>
     </w:p>
     <w:p>
       <w:pPr>
@@ -2393,6 +2457,14 @@
         </w:rPr>
         <w:t xml:space="preserve">– services do that via congroller </w:t>
       </w:r>
+      <w:r>
+        <w:rPr>
+          <w:sz w:val="24"/>
+          <w:szCs w:val="24"/>
+          <w:lang w:val="en-US"/>
+        </w:rPr>
+        <w:t xml:space="preserve"> - done via StartUp </w:t>
+      </w:r>
     </w:p>
     <w:p>
       <w:pPr>
@@ -2417,7 +2489,31 @@
           <w:szCs w:val="24"/>
           <w:lang w:val="en-US"/>
         </w:rPr>
-        <w:t xml:space="preserve"> - Geolocation</w:t>
+        <w:t xml:space="preserve"> </w:t>
+      </w:r>
+      <w:r>
+        <w:rPr>
+          <w:sz w:val="24"/>
+          <w:szCs w:val="24"/>
+          <w:lang w:val="en-US"/>
+        </w:rPr>
+        <w:t>–</w:t>
+      </w:r>
+      <w:r>
+        <w:rPr>
+          <w:sz w:val="24"/>
+          <w:szCs w:val="24"/>
+          <w:lang w:val="en-US"/>
+        </w:rPr>
+        <w:t xml:space="preserve"> Geolocation</w:t>
+      </w:r>
+      <w:r>
+        <w:rPr>
+          <w:sz w:val="24"/>
+          <w:szCs w:val="24"/>
+          <w:lang w:val="en-US"/>
+        </w:rPr>
+        <w:t xml:space="preserve"> – how does it work ?</w:t>
       </w:r>
     </w:p>
     <w:p>
@@ -2479,6 +2575,14 @@
         </w:rPr>
         <w:t xml:space="preserve">in Cloudinary </w:t>
       </w:r>
+      <w:r>
+        <w:rPr>
+          <w:sz w:val="24"/>
+          <w:szCs w:val="24"/>
+          <w:lang w:val="en-US"/>
+        </w:rPr>
+        <w:t xml:space="preserve"> - Stoyan1.03 </w:t>
+      </w:r>
     </w:p>
     <w:p>
       <w:pPr>
@@ -2529,6 +2633,14 @@
         </w:rPr>
         <w:t xml:space="preserve"> – how to set up </w:t>
       </w:r>
+      <w:r>
+        <w:rPr>
+          <w:sz w:val="24"/>
+          <w:szCs w:val="24"/>
+          <w:lang w:val="en-US"/>
+        </w:rPr>
+        <w:t xml:space="preserve"> ?  still pending </w:t>
+      </w:r>
     </w:p>
     <w:p>
       <w:pPr>
@@ -2703,6 +2815,14 @@
         </w:rPr>
         <w:t>- bootstrap goes to wwroot folder!</w:t>
       </w:r>
+      <w:r>
+        <w:rPr>
+          <w:sz w:val="24"/>
+          <w:szCs w:val="24"/>
+          <w:lang w:val="en-US"/>
+        </w:rPr>
+        <w:t xml:space="preserve"> Materialize is an alternative of bootstrap</w:t>
+      </w:r>
     </w:p>
     <w:p>
       <w:pPr>
@@ -2870,6 +2990,14 @@
           <w:lang w:val="en-US"/>
         </w:rPr>
         <w:t xml:space="preserve">- sendGrid to send mails for registration </w:t>
+      </w:r>
+      <w:r>
+        <w:rPr>
+          <w:sz w:val="24"/>
+          <w:szCs w:val="24"/>
+          <w:lang w:val="en-US"/>
+        </w:rPr>
+        <w:t>– sends mails in the Controller!</w:t>
       </w:r>
     </w:p>
     <w:p>
@@ -3185,6 +3313,14 @@
           <w:lang w:val="en-US"/>
         </w:rPr>
         <w:t xml:space="preserve">thankyouView to display the thanks page when registered </w:t>
+      </w:r>
+      <w:r>
+        <w:rPr>
+          <w:sz w:val="24"/>
+          <w:szCs w:val="24"/>
+          <w:lang w:val="en-US"/>
+        </w:rPr>
+        <w:t>, or redirect to Index?</w:t>
       </w:r>
     </w:p>
     <w:p>
@@ -3316,7 +3452,23 @@
           <w:szCs w:val="24"/>
           <w:lang w:val="en-US"/>
         </w:rPr>
-        <w:t xml:space="preserve"> – GDPR, link to law and legislation, privacy, trade marks, etc </w:t>
+        <w:t xml:space="preserve"> – GDPR</w:t>
+      </w:r>
+      <w:r>
+        <w:rPr>
+          <w:sz w:val="24"/>
+          <w:szCs w:val="24"/>
+          <w:lang w:val="en-US"/>
+        </w:rPr>
+        <w:t>(done)</w:t>
+      </w:r>
+      <w:r>
+        <w:rPr>
+          <w:sz w:val="24"/>
+          <w:szCs w:val="24"/>
+          <w:lang w:val="en-US"/>
+        </w:rPr>
+        <w:t xml:space="preserve">, link to law and legislation, privacy, trade marks, etc </w:t>
       </w:r>
       <w:r>
         <w:rPr>
@@ -3326,8 +3478,6 @@
         </w:rPr>
         <w:t xml:space="preserve">, Ombudsman link </w:t>
       </w:r>
-      <w:bookmarkStart w:id="0" w:name="_GoBack"/>
-      <w:bookmarkEnd w:id="0"/>
     </w:p>
     <w:p>
       <w:pPr>
@@ -4403,6 +4553,12 @@
         </w:rPr>
         <w:t xml:space="preserve">VehicleType : </w:t>
       </w:r>
+      <w:r>
+        <w:rPr>
+          <w:lang w:val="en-US"/>
+        </w:rPr>
+        <w:t xml:space="preserve"> Enum?</w:t>
+      </w:r>
     </w:p>
     <w:p>
       <w:pPr>
@@ -4536,6 +4692,12 @@
           <w:lang w:val="en-US"/>
         </w:rPr>
         <w:t xml:space="preserve">Vehicle purpose : </w:t>
+      </w:r>
+      <w:r>
+        <w:rPr>
+          <w:lang w:val="en-US"/>
+        </w:rPr>
+        <w:t xml:space="preserve"> Enum?</w:t>
       </w:r>
     </w:p>
     <w:p>
@@ -4807,6 +4969,12 @@
         </w:rPr>
         <w:t>FuelType table:</w:t>
       </w:r>
+      <w:r>
+        <w:rPr>
+          <w:lang w:val="en-US"/>
+        </w:rPr>
+        <w:t xml:space="preserve"> Enum?</w:t>
+      </w:r>
     </w:p>
     <w:p>
       <w:pPr>
@@ -5001,6 +5169,12 @@
         </w:rPr>
         <w:t>: one country has many cities</w:t>
       </w:r>
+      <w:r>
+        <w:rPr>
+          <w:lang w:val="en-US"/>
+        </w:rPr>
+        <w:t xml:space="preserve"> – Enum?</w:t>
+      </w:r>
     </w:p>
     <w:p>
       <w:pPr>
@@ -5270,6 +5444,12 @@
           <w:lang w:val="en-US"/>
         </w:rPr>
         <w:t xml:space="preserve">Ministry : </w:t>
+      </w:r>
+      <w:r>
+        <w:rPr>
+          <w:lang w:val="en-US"/>
+        </w:rPr>
+        <w:t xml:space="preserve"> enum?</w:t>
       </w:r>
     </w:p>
     <w:p>
@@ -5901,6 +6081,12 @@
         </w:rPr>
         <w:t>Table Roles:</w:t>
       </w:r>
+      <w:r>
+        <w:rPr>
+          <w:lang w:val="en-US"/>
+        </w:rPr>
+        <w:t xml:space="preserve"> Enum?</w:t>
+      </w:r>
     </w:p>
     <w:p>
       <w:pPr>
@@ -6188,6 +6374,14 @@
           <w:lang w:val="en-US"/>
         </w:rPr>
         <w:t xml:space="preserve">Every entity / location belongs to a Ministry </w:t>
+      </w:r>
+      <w:r>
+        <w:rPr>
+          <w:sz w:val="24"/>
+          <w:szCs w:val="24"/>
+          <w:lang w:val="en-US"/>
+        </w:rPr>
+        <w:t xml:space="preserve"> - Ministry ID ?</w:t>
       </w:r>
     </w:p>
     <w:sectPr>

</xml_diff>